<commit_message>
Complete handling categorical variables, outliers detection and handling, and Render1 file
</commit_message>
<xml_diff>
--- a/reports/Rendering_1.docx
+++ b/reports/Rendering_1.docx
@@ -11080,7 +11080,7 @@
           <w:lang w:val="en-US"/>
         </w:rPr>
         <w:lastRenderedPageBreak/>
-        <w:t xml:space="preserve">2. </w:t>
+        <w:t xml:space="preserve">2. Sprint </w:t>
       </w:r>
       <w:r>
         <w:rPr>
@@ -11093,7 +11093,7 @@
           <w:szCs w:val="28"/>
           <w:lang w:val="en-US"/>
         </w:rPr>
-        <w:t xml:space="preserve">Sprint </w:t>
+        <w:t>2</w:t>
       </w:r>
       <w:r>
         <w:rPr>
@@ -11106,46 +11106,7 @@
           <w:szCs w:val="28"/>
           <w:lang w:val="en-US"/>
         </w:rPr>
-        <w:t>2</w:t>
-      </w:r>
-      <w:r>
-        <w:rPr>
-          <w:rFonts w:asciiTheme="majorBidi" w:hAnsiTheme="majorBidi"/>
-          <w:b/>
-          <w:bCs/>
-          <w:noProof/>
-          <w:color w:val="000000" w:themeColor="text1"/>
-          <w:sz w:val="28"/>
-          <w:szCs w:val="28"/>
-          <w:lang w:val="en-US"/>
-        </w:rPr>
-        <w:t xml:space="preserve"> (</w:t>
-      </w:r>
-      <w:r>
-        <w:rPr>
-          <w:rFonts w:asciiTheme="majorBidi" w:hAnsiTheme="majorBidi"/>
-          <w:b/>
-          <w:bCs/>
-          <w:noProof/>
-          <w:color w:val="000000" w:themeColor="text1"/>
-          <w:sz w:val="28"/>
-          <w:szCs w:val="28"/>
-          <w:lang w:val="en-US"/>
-        </w:rPr>
-        <w:t>Pre-processing and Feature Engineering</w:t>
-      </w:r>
-      <w:r>
-        <w:rPr>
-          <w:rFonts w:asciiTheme="majorBidi" w:hAnsiTheme="majorBidi"/>
-          <w:b/>
-          <w:bCs/>
-          <w:noProof/>
-          <w:color w:val="000000" w:themeColor="text1"/>
-          <w:sz w:val="28"/>
-          <w:szCs w:val="28"/>
-          <w:lang w:val="en-US"/>
-        </w:rPr>
-        <w:t>)</w:t>
+        <w:t xml:space="preserve"> (Pre-processing and Feature Engineering)</w:t>
       </w:r>
     </w:p>
     <w:p>
@@ -11816,14 +11777,879 @@
         </w:rPr>
         <w:t xml:space="preserve"> </w:t>
       </w:r>
-      <w:bookmarkStart w:id="0" w:name="_GoBack"/>
-      <w:bookmarkEnd w:id="0"/>
       <w:r>
         <w:rPr>
           <w:rFonts w:asciiTheme="majorBidi" w:hAnsiTheme="majorBidi" w:cstheme="majorBidi"/>
           <w:lang w:val="en-US"/>
         </w:rPr>
         <w:t>Since there are no missing values in these columns, no action is needed.</w:t>
+      </w:r>
+    </w:p>
+    <w:p>
+      <w:pPr>
+        <w:pStyle w:val="Listenabsatz"/>
+        <w:jc w:val="lowKashida"/>
+        <w:rPr>
+          <w:rFonts w:asciiTheme="majorBidi" w:hAnsiTheme="majorBidi" w:cstheme="majorBidi"/>
+          <w:b/>
+          <w:bCs/>
+          <w:lang w:val="en-US"/>
+        </w:rPr>
+      </w:pPr>
+    </w:p>
+    <w:p>
+      <w:pPr>
+        <w:pStyle w:val="berschrift2"/>
+        <w:rPr>
+          <w:rFonts w:asciiTheme="majorBidi" w:hAnsiTheme="majorBidi"/>
+          <w:b/>
+          <w:bCs/>
+          <w:color w:val="000000" w:themeColor="text1"/>
+          <w:lang w:val="en-US"/>
+        </w:rPr>
+      </w:pPr>
+      <w:r>
+        <w:rPr>
+          <w:rFonts w:asciiTheme="majorBidi" w:hAnsiTheme="majorBidi"/>
+          <w:b/>
+          <w:bCs/>
+          <w:color w:val="000000" w:themeColor="text1"/>
+          <w:lang w:val="en-US"/>
+        </w:rPr>
+        <w:t>2.</w:t>
+      </w:r>
+      <w:r>
+        <w:rPr>
+          <w:rFonts w:asciiTheme="majorBidi" w:hAnsiTheme="majorBidi"/>
+          <w:b/>
+          <w:bCs/>
+          <w:color w:val="000000" w:themeColor="text1"/>
+          <w:lang w:val="en-US"/>
+        </w:rPr>
+        <w:t>2</w:t>
+      </w:r>
+      <w:r>
+        <w:rPr>
+          <w:rFonts w:asciiTheme="majorBidi" w:hAnsiTheme="majorBidi"/>
+          <w:b/>
+          <w:bCs/>
+          <w:color w:val="000000" w:themeColor="text1"/>
+          <w:lang w:val="en-US"/>
+        </w:rPr>
+        <w:t xml:space="preserve">. Handling </w:t>
+      </w:r>
+      <w:r>
+        <w:rPr>
+          <w:rFonts w:asciiTheme="majorBidi" w:hAnsiTheme="majorBidi"/>
+          <w:b/>
+          <w:bCs/>
+          <w:color w:val="000000" w:themeColor="text1"/>
+          <w:lang w:val="en-US"/>
+        </w:rPr>
+        <w:t>Duplicates</w:t>
+      </w:r>
+    </w:p>
+    <w:p>
+      <w:pPr>
+        <w:rPr>
+          <w:rFonts w:asciiTheme="majorBidi" w:hAnsiTheme="majorBidi" w:cstheme="majorBidi"/>
+          <w:lang w:val="en-US"/>
+        </w:rPr>
+      </w:pPr>
+      <w:r>
+        <w:rPr>
+          <w:rFonts w:asciiTheme="majorBidi" w:hAnsiTheme="majorBidi" w:cstheme="majorBidi"/>
+          <w:lang w:val="en-US"/>
+        </w:rPr>
+        <w:t>In the next step, we removed the duplicate values.</w:t>
+      </w:r>
+    </w:p>
+    <w:p>
+      <w:pPr>
+        <w:pStyle w:val="berschrift2"/>
+        <w:rPr>
+          <w:rFonts w:asciiTheme="majorBidi" w:hAnsiTheme="majorBidi"/>
+          <w:b/>
+          <w:bCs/>
+          <w:color w:val="000000" w:themeColor="text1"/>
+          <w:lang w:val="en-US"/>
+        </w:rPr>
+      </w:pPr>
+      <w:r>
+        <w:rPr>
+          <w:rFonts w:asciiTheme="majorBidi" w:hAnsiTheme="majorBidi"/>
+          <w:b/>
+          <w:bCs/>
+          <w:color w:val="000000" w:themeColor="text1"/>
+          <w:lang w:val="en-US"/>
+        </w:rPr>
+        <w:t>2.3. Handling Categorical Variables</w:t>
+      </w:r>
+    </w:p>
+    <w:p>
+      <w:pPr>
+        <w:jc w:val="lowKashida"/>
+        <w:rPr>
+          <w:rFonts w:asciiTheme="majorBidi" w:hAnsiTheme="majorBidi" w:cstheme="majorBidi"/>
+          <w:lang w:val="en-US"/>
+        </w:rPr>
+      </w:pPr>
+      <w:r>
+        <w:rPr>
+          <w:rFonts w:asciiTheme="majorBidi" w:hAnsiTheme="majorBidi" w:cstheme="majorBidi"/>
+          <w:lang w:val="en-US"/>
+        </w:rPr>
+        <w:t>The frequency of categorical variables in the dataset is not the same. The number of categories for each categorical variable is as follows:</w:t>
+      </w:r>
+    </w:p>
+    <w:p>
+      <w:pPr>
+        <w:numPr>
+          <w:ilvl w:val="0"/>
+          <w:numId w:val="17"/>
+        </w:numPr>
+        <w:jc w:val="lowKashida"/>
+        <w:rPr>
+          <w:rFonts w:asciiTheme="majorBidi" w:hAnsiTheme="majorBidi" w:cstheme="majorBidi"/>
+          <w:lang w:val="en-US"/>
+        </w:rPr>
+      </w:pPr>
+      <w:r>
+        <w:rPr>
+          <w:rFonts w:asciiTheme="majorBidi" w:hAnsiTheme="majorBidi" w:cstheme="majorBidi"/>
+          <w:lang w:val="en-US"/>
+        </w:rPr>
+        <w:t>Marque: 51 categories</w:t>
+      </w:r>
+    </w:p>
+    <w:p>
+      <w:pPr>
+        <w:numPr>
+          <w:ilvl w:val="0"/>
+          <w:numId w:val="17"/>
+        </w:numPr>
+        <w:jc w:val="lowKashida"/>
+        <w:rPr>
+          <w:rFonts w:asciiTheme="majorBidi" w:hAnsiTheme="majorBidi" w:cstheme="majorBidi"/>
+          <w:color w:val="FF0000"/>
+        </w:rPr>
+      </w:pPr>
+      <w:proofErr w:type="spellStart"/>
+      <w:r>
+        <w:rPr>
+          <w:rFonts w:asciiTheme="majorBidi" w:hAnsiTheme="majorBidi" w:cstheme="majorBidi"/>
+          <w:color w:val="FF0000"/>
+        </w:rPr>
+        <w:t>Modèle</w:t>
+      </w:r>
+      <w:proofErr w:type="spellEnd"/>
+      <w:r>
+        <w:rPr>
+          <w:rFonts w:asciiTheme="majorBidi" w:hAnsiTheme="majorBidi" w:cstheme="majorBidi"/>
+          <w:color w:val="FF0000"/>
+        </w:rPr>
+        <w:t xml:space="preserve"> dossier: 458 </w:t>
+      </w:r>
+      <w:proofErr w:type="spellStart"/>
+      <w:r>
+        <w:rPr>
+          <w:rFonts w:asciiTheme="majorBidi" w:hAnsiTheme="majorBidi" w:cstheme="majorBidi"/>
+          <w:color w:val="FF0000"/>
+        </w:rPr>
+        <w:t>categories</w:t>
+      </w:r>
+      <w:proofErr w:type="spellEnd"/>
+    </w:p>
+    <w:p>
+      <w:pPr>
+        <w:numPr>
+          <w:ilvl w:val="0"/>
+          <w:numId w:val="17"/>
+        </w:numPr>
+        <w:jc w:val="lowKashida"/>
+        <w:rPr>
+          <w:rFonts w:asciiTheme="majorBidi" w:hAnsiTheme="majorBidi" w:cstheme="majorBidi"/>
+          <w:color w:val="000000" w:themeColor="text1"/>
+        </w:rPr>
+      </w:pPr>
+      <w:proofErr w:type="spellStart"/>
+      <w:r>
+        <w:rPr>
+          <w:rFonts w:asciiTheme="majorBidi" w:hAnsiTheme="majorBidi" w:cstheme="majorBidi"/>
+          <w:color w:val="000000" w:themeColor="text1"/>
+        </w:rPr>
+        <w:t>Modèle</w:t>
+      </w:r>
+      <w:proofErr w:type="spellEnd"/>
+      <w:r>
+        <w:rPr>
+          <w:rFonts w:asciiTheme="majorBidi" w:hAnsiTheme="majorBidi" w:cstheme="majorBidi"/>
+          <w:color w:val="000000" w:themeColor="text1"/>
+        </w:rPr>
+        <w:t xml:space="preserve"> UTAC: 419 </w:t>
+      </w:r>
+      <w:proofErr w:type="spellStart"/>
+      <w:r>
+        <w:rPr>
+          <w:rFonts w:asciiTheme="majorBidi" w:hAnsiTheme="majorBidi" w:cstheme="majorBidi"/>
+          <w:color w:val="000000" w:themeColor="text1"/>
+        </w:rPr>
+        <w:t>categories</w:t>
+      </w:r>
+      <w:proofErr w:type="spellEnd"/>
+    </w:p>
+    <w:p>
+      <w:pPr>
+        <w:numPr>
+          <w:ilvl w:val="0"/>
+          <w:numId w:val="17"/>
+        </w:numPr>
+        <w:jc w:val="lowKashida"/>
+        <w:rPr>
+          <w:rFonts w:asciiTheme="majorBidi" w:hAnsiTheme="majorBidi" w:cstheme="majorBidi"/>
+          <w:color w:val="FF0000"/>
+        </w:rPr>
+      </w:pPr>
+      <w:proofErr w:type="spellStart"/>
+      <w:r>
+        <w:rPr>
+          <w:rFonts w:asciiTheme="majorBidi" w:hAnsiTheme="majorBidi" w:cstheme="majorBidi"/>
+          <w:color w:val="FF0000"/>
+        </w:rPr>
+        <w:t>Désignation</w:t>
+      </w:r>
+      <w:proofErr w:type="spellEnd"/>
+      <w:r>
+        <w:rPr>
+          <w:rFonts w:asciiTheme="majorBidi" w:hAnsiTheme="majorBidi" w:cstheme="majorBidi"/>
+          <w:color w:val="FF0000"/>
+        </w:rPr>
+        <w:t xml:space="preserve"> </w:t>
+      </w:r>
+      <w:proofErr w:type="spellStart"/>
+      <w:r>
+        <w:rPr>
+          <w:rFonts w:asciiTheme="majorBidi" w:hAnsiTheme="majorBidi" w:cstheme="majorBidi"/>
+          <w:color w:val="FF0000"/>
+        </w:rPr>
+        <w:t>commerciale</w:t>
+      </w:r>
+      <w:proofErr w:type="spellEnd"/>
+      <w:r>
+        <w:rPr>
+          <w:rFonts w:asciiTheme="majorBidi" w:hAnsiTheme="majorBidi" w:cstheme="majorBidi"/>
+          <w:color w:val="FF0000"/>
+        </w:rPr>
+        <w:t xml:space="preserve">: 3582 </w:t>
+      </w:r>
+      <w:proofErr w:type="spellStart"/>
+      <w:r>
+        <w:rPr>
+          <w:rFonts w:asciiTheme="majorBidi" w:hAnsiTheme="majorBidi" w:cstheme="majorBidi"/>
+          <w:color w:val="FF0000"/>
+        </w:rPr>
+        <w:t>categories</w:t>
+      </w:r>
+      <w:proofErr w:type="spellEnd"/>
+    </w:p>
+    <w:p>
+      <w:pPr>
+        <w:numPr>
+          <w:ilvl w:val="0"/>
+          <w:numId w:val="17"/>
+        </w:numPr>
+        <w:jc w:val="lowKashida"/>
+        <w:rPr>
+          <w:rFonts w:asciiTheme="majorBidi" w:hAnsiTheme="majorBidi" w:cstheme="majorBidi"/>
+        </w:rPr>
+      </w:pPr>
+      <w:r>
+        <w:rPr>
+          <w:rFonts w:asciiTheme="majorBidi" w:hAnsiTheme="majorBidi" w:cstheme="majorBidi"/>
+        </w:rPr>
+        <w:t xml:space="preserve">CNIT: 44191 </w:t>
+      </w:r>
+      <w:proofErr w:type="spellStart"/>
+      <w:r>
+        <w:rPr>
+          <w:rFonts w:asciiTheme="majorBidi" w:hAnsiTheme="majorBidi" w:cstheme="majorBidi"/>
+        </w:rPr>
+        <w:t>categories</w:t>
+      </w:r>
+      <w:proofErr w:type="spellEnd"/>
+    </w:p>
+    <w:p>
+      <w:pPr>
+        <w:numPr>
+          <w:ilvl w:val="0"/>
+          <w:numId w:val="17"/>
+        </w:numPr>
+        <w:jc w:val="lowKashida"/>
+        <w:rPr>
+          <w:rFonts w:asciiTheme="majorBidi" w:hAnsiTheme="majorBidi" w:cstheme="majorBidi"/>
+          <w:color w:val="FF0000"/>
+        </w:rPr>
+      </w:pPr>
+      <w:r>
+        <w:rPr>
+          <w:rFonts w:asciiTheme="majorBidi" w:hAnsiTheme="majorBidi" w:cstheme="majorBidi"/>
+          <w:color w:val="FF0000"/>
+        </w:rPr>
+        <w:t xml:space="preserve">Type Variante Version (TVV): 28781 </w:t>
+      </w:r>
+      <w:proofErr w:type="spellStart"/>
+      <w:r>
+        <w:rPr>
+          <w:rFonts w:asciiTheme="majorBidi" w:hAnsiTheme="majorBidi" w:cstheme="majorBidi"/>
+          <w:color w:val="FF0000"/>
+        </w:rPr>
+        <w:t>categories</w:t>
+      </w:r>
+      <w:proofErr w:type="spellEnd"/>
+    </w:p>
+    <w:p>
+      <w:pPr>
+        <w:numPr>
+          <w:ilvl w:val="0"/>
+          <w:numId w:val="17"/>
+        </w:numPr>
+        <w:jc w:val="lowKashida"/>
+        <w:rPr>
+          <w:rFonts w:asciiTheme="majorBidi" w:hAnsiTheme="majorBidi" w:cstheme="majorBidi"/>
+        </w:rPr>
+      </w:pPr>
+      <w:proofErr w:type="spellStart"/>
+      <w:r>
+        <w:rPr>
+          <w:rFonts w:asciiTheme="majorBidi" w:hAnsiTheme="majorBidi" w:cstheme="majorBidi"/>
+        </w:rPr>
+        <w:t>Carburant</w:t>
+      </w:r>
+      <w:proofErr w:type="spellEnd"/>
+      <w:r>
+        <w:rPr>
+          <w:rFonts w:asciiTheme="majorBidi" w:hAnsiTheme="majorBidi" w:cstheme="majorBidi"/>
+        </w:rPr>
+        <w:t xml:space="preserve">: 13 </w:t>
+      </w:r>
+      <w:proofErr w:type="spellStart"/>
+      <w:r>
+        <w:rPr>
+          <w:rFonts w:asciiTheme="majorBidi" w:hAnsiTheme="majorBidi" w:cstheme="majorBidi"/>
+        </w:rPr>
+        <w:t>categories</w:t>
+      </w:r>
+      <w:proofErr w:type="spellEnd"/>
+    </w:p>
+    <w:p>
+      <w:pPr>
+        <w:numPr>
+          <w:ilvl w:val="0"/>
+          <w:numId w:val="17"/>
+        </w:numPr>
+        <w:jc w:val="lowKashida"/>
+        <w:rPr>
+          <w:rFonts w:asciiTheme="majorBidi" w:hAnsiTheme="majorBidi" w:cstheme="majorBidi"/>
+        </w:rPr>
+      </w:pPr>
+      <w:r>
+        <w:rPr>
+          <w:rFonts w:asciiTheme="majorBidi" w:hAnsiTheme="majorBidi" w:cstheme="majorBidi"/>
+        </w:rPr>
+        <w:t xml:space="preserve">Hybride: 2 </w:t>
+      </w:r>
+      <w:proofErr w:type="spellStart"/>
+      <w:r>
+        <w:rPr>
+          <w:rFonts w:asciiTheme="majorBidi" w:hAnsiTheme="majorBidi" w:cstheme="majorBidi"/>
+        </w:rPr>
+        <w:t>categories</w:t>
+      </w:r>
+      <w:proofErr w:type="spellEnd"/>
+    </w:p>
+    <w:p>
+      <w:pPr>
+        <w:numPr>
+          <w:ilvl w:val="0"/>
+          <w:numId w:val="17"/>
+        </w:numPr>
+        <w:jc w:val="lowKashida"/>
+        <w:rPr>
+          <w:rFonts w:asciiTheme="majorBidi" w:hAnsiTheme="majorBidi" w:cstheme="majorBidi"/>
+        </w:rPr>
+      </w:pPr>
+      <w:proofErr w:type="spellStart"/>
+      <w:r>
+        <w:rPr>
+          <w:rFonts w:asciiTheme="majorBidi" w:hAnsiTheme="majorBidi" w:cstheme="majorBidi"/>
+        </w:rPr>
+        <w:t>Boîte</w:t>
+      </w:r>
+      <w:proofErr w:type="spellEnd"/>
+      <w:r>
+        <w:rPr>
+          <w:rFonts w:asciiTheme="majorBidi" w:hAnsiTheme="majorBidi" w:cstheme="majorBidi"/>
+        </w:rPr>
+        <w:t xml:space="preserve"> de </w:t>
+      </w:r>
+      <w:proofErr w:type="spellStart"/>
+      <w:r>
+        <w:rPr>
+          <w:rFonts w:asciiTheme="majorBidi" w:hAnsiTheme="majorBidi" w:cstheme="majorBidi"/>
+        </w:rPr>
+        <w:t>vitesse</w:t>
+      </w:r>
+      <w:proofErr w:type="spellEnd"/>
+      <w:r>
+        <w:rPr>
+          <w:rFonts w:asciiTheme="majorBidi" w:hAnsiTheme="majorBidi" w:cstheme="majorBidi"/>
+        </w:rPr>
+        <w:t xml:space="preserve">: 16 </w:t>
+      </w:r>
+      <w:proofErr w:type="spellStart"/>
+      <w:r>
+        <w:rPr>
+          <w:rFonts w:asciiTheme="majorBidi" w:hAnsiTheme="majorBidi" w:cstheme="majorBidi"/>
+        </w:rPr>
+        <w:t>categories</w:t>
+      </w:r>
+      <w:proofErr w:type="spellEnd"/>
+    </w:p>
+    <w:p>
+      <w:pPr>
+        <w:numPr>
+          <w:ilvl w:val="0"/>
+          <w:numId w:val="17"/>
+        </w:numPr>
+        <w:jc w:val="lowKashida"/>
+        <w:rPr>
+          <w:rFonts w:asciiTheme="majorBidi" w:hAnsiTheme="majorBidi" w:cstheme="majorBidi"/>
+          <w:color w:val="FF0000"/>
+          <w:lang w:val="en-US"/>
+        </w:rPr>
+      </w:pPr>
+      <w:r>
+        <w:rPr>
+          <w:rFonts w:asciiTheme="majorBidi" w:hAnsiTheme="majorBidi" w:cstheme="majorBidi"/>
+          <w:color w:val="FF0000"/>
+          <w:lang w:val="en-US"/>
+        </w:rPr>
+        <w:t>Champ V9: 13 categories</w:t>
+      </w:r>
+      <w:r>
+        <w:rPr>
+          <w:rFonts w:asciiTheme="majorBidi" w:hAnsiTheme="majorBidi" w:cstheme="majorBidi"/>
+          <w:color w:val="FF0000"/>
+          <w:lang w:val="en-US"/>
+        </w:rPr>
+        <w:t>: wh</w:t>
+      </w:r>
+      <w:r>
+        <w:rPr>
+          <w:rFonts w:asciiTheme="majorBidi" w:hAnsiTheme="majorBidi" w:cstheme="majorBidi"/>
+          <w:color w:val="FF0000"/>
+          <w:lang w:val="en-US"/>
+        </w:rPr>
+        <w:t>ether the information provided in this column is meaningful?</w:t>
+      </w:r>
+    </w:p>
+    <w:p>
+      <w:pPr>
+        <w:numPr>
+          <w:ilvl w:val="0"/>
+          <w:numId w:val="17"/>
+        </w:numPr>
+        <w:jc w:val="lowKashida"/>
+        <w:rPr>
+          <w:rFonts w:asciiTheme="majorBidi" w:hAnsiTheme="majorBidi" w:cstheme="majorBidi"/>
+          <w:lang w:val="en-US"/>
+        </w:rPr>
+      </w:pPr>
+      <w:r>
+        <w:rPr>
+          <w:rFonts w:asciiTheme="majorBidi" w:hAnsiTheme="majorBidi" w:cstheme="majorBidi"/>
+          <w:lang w:val="en-US"/>
+        </w:rPr>
+        <w:lastRenderedPageBreak/>
+        <w:t>Date de mise à jour: 3 categories</w:t>
+      </w:r>
+    </w:p>
+    <w:p>
+      <w:pPr>
+        <w:numPr>
+          <w:ilvl w:val="0"/>
+          <w:numId w:val="17"/>
+        </w:numPr>
+        <w:jc w:val="lowKashida"/>
+        <w:rPr>
+          <w:rFonts w:asciiTheme="majorBidi" w:hAnsiTheme="majorBidi" w:cstheme="majorBidi"/>
+        </w:rPr>
+      </w:pPr>
+      <w:r>
+        <w:rPr>
+          <w:rFonts w:asciiTheme="majorBidi" w:hAnsiTheme="majorBidi" w:cstheme="majorBidi"/>
+        </w:rPr>
+        <w:t xml:space="preserve">Carrosserie: 10 </w:t>
+      </w:r>
+      <w:proofErr w:type="spellStart"/>
+      <w:r>
+        <w:rPr>
+          <w:rFonts w:asciiTheme="majorBidi" w:hAnsiTheme="majorBidi" w:cstheme="majorBidi"/>
+        </w:rPr>
+        <w:t>categories</w:t>
+      </w:r>
+      <w:proofErr w:type="spellEnd"/>
+    </w:p>
+    <w:p>
+      <w:pPr>
+        <w:numPr>
+          <w:ilvl w:val="0"/>
+          <w:numId w:val="17"/>
+        </w:numPr>
+        <w:jc w:val="lowKashida"/>
+        <w:rPr>
+          <w:rFonts w:asciiTheme="majorBidi" w:hAnsiTheme="majorBidi" w:cstheme="majorBidi"/>
+        </w:rPr>
+      </w:pPr>
+      <w:proofErr w:type="spellStart"/>
+      <w:r>
+        <w:rPr>
+          <w:rFonts w:asciiTheme="majorBidi" w:hAnsiTheme="majorBidi" w:cstheme="majorBidi"/>
+        </w:rPr>
+        <w:t>gamme</w:t>
+      </w:r>
+      <w:proofErr w:type="spellEnd"/>
+      <w:r>
+        <w:rPr>
+          <w:rFonts w:asciiTheme="majorBidi" w:hAnsiTheme="majorBidi" w:cstheme="majorBidi"/>
+        </w:rPr>
+        <w:t xml:space="preserve">: 7 </w:t>
+      </w:r>
+      <w:proofErr w:type="spellStart"/>
+      <w:r>
+        <w:rPr>
+          <w:rFonts w:asciiTheme="majorBidi" w:hAnsiTheme="majorBidi" w:cstheme="majorBidi"/>
+        </w:rPr>
+        <w:t>categories</w:t>
+      </w:r>
+      <w:proofErr w:type="spellEnd"/>
+    </w:p>
+    <w:p>
+      <w:pPr>
+        <w:jc w:val="lowKashida"/>
+        <w:rPr>
+          <w:rFonts w:asciiTheme="majorBidi" w:hAnsiTheme="majorBidi" w:cstheme="majorBidi"/>
+          <w:lang w:val="en-US"/>
+        </w:rPr>
+      </w:pPr>
+      <w:r>
+        <w:rPr>
+          <w:rFonts w:asciiTheme="majorBidi" w:hAnsiTheme="majorBidi" w:cstheme="majorBidi"/>
+          <w:lang w:val="en-US"/>
+        </w:rPr>
+        <w:t>As it can be seen, the number of categories for some of the variables are very high. Therefore, we need to</w:t>
+      </w:r>
+      <w:r>
+        <w:rPr>
+          <w:rFonts w:asciiTheme="majorBidi" w:hAnsiTheme="majorBidi" w:cstheme="majorBidi"/>
+          <w:lang w:val="en-US"/>
+        </w:rPr>
+        <w:t xml:space="preserve"> decide how to handle each categorical variable based on the number of categories and </w:t>
+      </w:r>
+      <w:r>
+        <w:rPr>
+          <w:rFonts w:asciiTheme="majorBidi" w:hAnsiTheme="majorBidi" w:cstheme="majorBidi"/>
+          <w:lang w:val="en-US"/>
+        </w:rPr>
+        <w:t>our</w:t>
+      </w:r>
+      <w:r>
+        <w:rPr>
+          <w:rFonts w:asciiTheme="majorBidi" w:hAnsiTheme="majorBidi" w:cstheme="majorBidi"/>
+          <w:lang w:val="en-US"/>
+        </w:rPr>
+        <w:t xml:space="preserve"> specific requirements for the analysis</w:t>
+      </w:r>
+      <w:r>
+        <w:rPr>
+          <w:rFonts w:asciiTheme="majorBidi" w:hAnsiTheme="majorBidi" w:cstheme="majorBidi"/>
+          <w:lang w:val="en-US"/>
+        </w:rPr>
+        <w:t xml:space="preserve">. </w:t>
+      </w:r>
+    </w:p>
+    <w:p>
+      <w:pPr>
+        <w:jc w:val="lowKashida"/>
+        <w:rPr>
+          <w:rFonts w:asciiTheme="majorBidi" w:hAnsiTheme="majorBidi" w:cstheme="majorBidi"/>
+          <w:b/>
+          <w:bCs/>
+          <w:highlight w:val="yellow"/>
+          <w:lang w:val="en-US"/>
+        </w:rPr>
+      </w:pPr>
+      <w:r>
+        <w:rPr>
+          <w:rFonts w:asciiTheme="majorBidi" w:hAnsiTheme="majorBidi" w:cstheme="majorBidi"/>
+          <w:b/>
+          <w:bCs/>
+          <w:highlight w:val="yellow"/>
+          <w:lang w:val="en-US"/>
+        </w:rPr>
+        <w:t>Feature engineering:</w:t>
+      </w:r>
+    </w:p>
+    <w:p>
+      <w:pPr>
+        <w:jc w:val="lowKashida"/>
+        <w:rPr>
+          <w:rFonts w:asciiTheme="majorBidi" w:hAnsiTheme="majorBidi" w:cstheme="majorBidi"/>
+          <w:lang w:val="en-US"/>
+        </w:rPr>
+      </w:pPr>
+      <w:r>
+        <w:rPr>
+          <w:rFonts w:asciiTheme="majorBidi" w:hAnsiTheme="majorBidi" w:cstheme="majorBidi"/>
+          <w:highlight w:val="yellow"/>
+          <w:lang w:val="en-US"/>
+        </w:rPr>
+        <w:t>Analyzing the dataset shows that "</w:t>
+      </w:r>
+      <w:proofErr w:type="spellStart"/>
+      <w:r>
+        <w:rPr>
+          <w:rFonts w:asciiTheme="majorBidi" w:hAnsiTheme="majorBidi" w:cstheme="majorBidi"/>
+          <w:highlight w:val="yellow"/>
+          <w:lang w:val="en-US"/>
+        </w:rPr>
+        <w:t>Modèle</w:t>
+      </w:r>
+      <w:proofErr w:type="spellEnd"/>
+      <w:r>
+        <w:rPr>
+          <w:rFonts w:asciiTheme="majorBidi" w:hAnsiTheme="majorBidi" w:cstheme="majorBidi"/>
+          <w:highlight w:val="yellow"/>
+          <w:lang w:val="en-US"/>
+        </w:rPr>
+        <w:t xml:space="preserve"> dossier" and "</w:t>
+      </w:r>
+      <w:proofErr w:type="spellStart"/>
+      <w:r>
+        <w:rPr>
+          <w:rFonts w:asciiTheme="majorBidi" w:hAnsiTheme="majorBidi" w:cstheme="majorBidi"/>
+          <w:highlight w:val="yellow"/>
+          <w:lang w:val="en-US"/>
+        </w:rPr>
+        <w:t>Modèle</w:t>
+      </w:r>
+      <w:proofErr w:type="spellEnd"/>
+      <w:r>
+        <w:rPr>
+          <w:rFonts w:asciiTheme="majorBidi" w:hAnsiTheme="majorBidi" w:cstheme="majorBidi"/>
+          <w:highlight w:val="yellow"/>
+          <w:lang w:val="en-US"/>
+        </w:rPr>
+        <w:t xml:space="preserve"> UTAC" are both indicating the model name, which is for example "RANGE ROVER." On the other hand, "</w:t>
+      </w:r>
+      <w:proofErr w:type="spellStart"/>
+      <w:r>
+        <w:rPr>
+          <w:rFonts w:asciiTheme="majorBidi" w:hAnsiTheme="majorBidi" w:cstheme="majorBidi"/>
+          <w:highlight w:val="yellow"/>
+          <w:lang w:val="en-US"/>
+        </w:rPr>
+        <w:t>Désignation</w:t>
+      </w:r>
+      <w:proofErr w:type="spellEnd"/>
+      <w:r>
+        <w:rPr>
+          <w:rFonts w:asciiTheme="majorBidi" w:hAnsiTheme="majorBidi" w:cstheme="majorBidi"/>
+          <w:highlight w:val="yellow"/>
+          <w:lang w:val="en-US"/>
+        </w:rPr>
+        <w:t xml:space="preserve"> </w:t>
+      </w:r>
+      <w:proofErr w:type="spellStart"/>
+      <w:r>
+        <w:rPr>
+          <w:rFonts w:asciiTheme="majorBidi" w:hAnsiTheme="majorBidi" w:cstheme="majorBidi"/>
+          <w:highlight w:val="yellow"/>
+          <w:lang w:val="en-US"/>
+        </w:rPr>
+        <w:t>commerciale</w:t>
+      </w:r>
+      <w:proofErr w:type="spellEnd"/>
+      <w:r>
+        <w:rPr>
+          <w:rFonts w:asciiTheme="majorBidi" w:hAnsiTheme="majorBidi" w:cstheme="majorBidi"/>
+          <w:highlight w:val="yellow"/>
+          <w:lang w:val="en-US"/>
+        </w:rPr>
+        <w:t>" provides a more detailed description, including additional information such as the engine specification ("TDV6 (258ch)"), seating capacity ("4PL"), and possibly some other specifications</w:t>
+      </w:r>
+      <w:r>
+        <w:rPr>
+          <w:rFonts w:asciiTheme="majorBidi" w:hAnsiTheme="majorBidi" w:cstheme="majorBidi"/>
+          <w:highlight w:val="yellow"/>
+          <w:lang w:val="en-US"/>
+        </w:rPr>
+        <w:t>.</w:t>
+      </w:r>
+      <w:r>
+        <w:rPr>
+          <w:rFonts w:asciiTheme="majorBidi" w:hAnsiTheme="majorBidi" w:cstheme="majorBidi"/>
+          <w:highlight w:val="yellow"/>
+          <w:lang w:val="en-US"/>
+        </w:rPr>
+        <w:t xml:space="preserve"> Therefore, we decided to drop the </w:t>
+      </w:r>
+      <w:proofErr w:type="spellStart"/>
+      <w:r>
+        <w:rPr>
+          <w:rFonts w:asciiTheme="majorBidi" w:hAnsiTheme="majorBidi" w:cstheme="majorBidi"/>
+          <w:highlight w:val="yellow"/>
+          <w:lang w:val="en-US"/>
+        </w:rPr>
+        <w:t>Modèle</w:t>
+      </w:r>
+      <w:proofErr w:type="spellEnd"/>
+      <w:r>
+        <w:rPr>
+          <w:rFonts w:asciiTheme="majorBidi" w:hAnsiTheme="majorBidi" w:cstheme="majorBidi"/>
+          <w:highlight w:val="yellow"/>
+          <w:lang w:val="en-US"/>
+        </w:rPr>
+        <w:t xml:space="preserve"> dossier column and keep the </w:t>
+      </w:r>
+      <w:proofErr w:type="spellStart"/>
+      <w:r>
+        <w:rPr>
+          <w:rFonts w:asciiTheme="majorBidi" w:hAnsiTheme="majorBidi" w:cstheme="majorBidi"/>
+          <w:highlight w:val="yellow"/>
+          <w:lang w:val="en-US"/>
+        </w:rPr>
+        <w:t>Modèle</w:t>
+      </w:r>
+      <w:proofErr w:type="spellEnd"/>
+      <w:r>
+        <w:rPr>
+          <w:rFonts w:asciiTheme="majorBidi" w:hAnsiTheme="majorBidi" w:cstheme="majorBidi"/>
+          <w:highlight w:val="yellow"/>
+          <w:lang w:val="en-US"/>
+        </w:rPr>
+        <w:t xml:space="preserve"> UTAC column.</w:t>
+      </w:r>
+      <w:r>
+        <w:rPr>
+          <w:rFonts w:asciiTheme="majorBidi" w:hAnsiTheme="majorBidi" w:cstheme="majorBidi"/>
+          <w:highlight w:val="yellow"/>
+          <w:lang w:val="en-US"/>
+        </w:rPr>
+        <w:t xml:space="preserve"> </w:t>
+      </w:r>
+      <w:r>
+        <w:rPr>
+          <w:rFonts w:asciiTheme="majorBidi" w:hAnsiTheme="majorBidi" w:cstheme="majorBidi"/>
+          <w:color w:val="FF0000"/>
+          <w:highlight w:val="yellow"/>
+          <w:lang w:val="en-US"/>
+        </w:rPr>
+        <w:t xml:space="preserve">We need to extract useful features from </w:t>
+      </w:r>
+      <w:proofErr w:type="spellStart"/>
+      <w:r>
+        <w:rPr>
+          <w:rFonts w:asciiTheme="majorBidi" w:hAnsiTheme="majorBidi" w:cstheme="majorBidi"/>
+          <w:color w:val="FF0000"/>
+          <w:highlight w:val="yellow"/>
+          <w:lang w:val="en-US"/>
+        </w:rPr>
+        <w:t>Désignation</w:t>
+      </w:r>
+      <w:proofErr w:type="spellEnd"/>
+      <w:r>
+        <w:rPr>
+          <w:rFonts w:asciiTheme="majorBidi" w:hAnsiTheme="majorBidi" w:cstheme="majorBidi"/>
+          <w:color w:val="FF0000"/>
+          <w:highlight w:val="yellow"/>
+          <w:lang w:val="en-US"/>
+        </w:rPr>
+        <w:t xml:space="preserve"> </w:t>
+      </w:r>
+      <w:proofErr w:type="spellStart"/>
+      <w:r>
+        <w:rPr>
+          <w:rFonts w:asciiTheme="majorBidi" w:hAnsiTheme="majorBidi" w:cstheme="majorBidi"/>
+          <w:color w:val="FF0000"/>
+          <w:highlight w:val="yellow"/>
+          <w:lang w:val="en-US"/>
+        </w:rPr>
+        <w:t>commerciale</w:t>
+      </w:r>
+      <w:proofErr w:type="spellEnd"/>
+      <w:r>
+        <w:rPr>
+          <w:rFonts w:asciiTheme="majorBidi" w:hAnsiTheme="majorBidi" w:cstheme="majorBidi"/>
+          <w:color w:val="FF0000"/>
+          <w:highlight w:val="yellow"/>
+          <w:lang w:val="en-US"/>
+        </w:rPr>
+        <w:t>.</w:t>
+      </w:r>
+      <w:r>
+        <w:rPr>
+          <w:rFonts w:asciiTheme="majorBidi" w:hAnsiTheme="majorBidi" w:cstheme="majorBidi"/>
+          <w:color w:val="FF0000"/>
+          <w:highlight w:val="yellow"/>
+          <w:lang w:val="en-US"/>
+        </w:rPr>
+        <w:t xml:space="preserve"> And </w:t>
+      </w:r>
+      <w:proofErr w:type="gramStart"/>
+      <w:r>
+        <w:rPr>
+          <w:rFonts w:asciiTheme="majorBidi" w:hAnsiTheme="majorBidi" w:cstheme="majorBidi"/>
+          <w:color w:val="FF0000"/>
+          <w:highlight w:val="yellow"/>
+          <w:lang w:val="en-US"/>
+        </w:rPr>
+        <w:t>also</w:t>
+      </w:r>
+      <w:proofErr w:type="gramEnd"/>
+      <w:r>
+        <w:rPr>
+          <w:rFonts w:asciiTheme="majorBidi" w:hAnsiTheme="majorBidi" w:cstheme="majorBidi"/>
+          <w:color w:val="FF0000"/>
+          <w:highlight w:val="yellow"/>
+          <w:lang w:val="en-US"/>
+        </w:rPr>
+        <w:t xml:space="preserve"> TVV</w:t>
+      </w:r>
+    </w:p>
+    <w:p>
+      <w:pPr>
+        <w:jc w:val="lowKashida"/>
+        <w:rPr>
+          <w:rFonts w:asciiTheme="majorBidi" w:hAnsiTheme="majorBidi" w:cstheme="majorBidi"/>
+          <w:lang w:val="en-US"/>
+        </w:rPr>
+      </w:pPr>
+    </w:p>
+    <w:p>
+      <w:pPr>
+        <w:jc w:val="lowKashida"/>
+        <w:rPr>
+          <w:rFonts w:asciiTheme="majorBidi" w:hAnsiTheme="majorBidi" w:cstheme="majorBidi"/>
+          <w:lang w:val="en-US"/>
+        </w:rPr>
+      </w:pPr>
+      <w:r>
+        <w:rPr>
+          <w:rFonts w:asciiTheme="majorBidi" w:hAnsiTheme="majorBidi" w:cstheme="majorBidi"/>
+          <w:lang w:val="en-US"/>
+        </w:rPr>
+        <w:t>We used the following approaches to handle categorical variables:</w:t>
       </w:r>
     </w:p>
     <w:p>
@@ -11833,6 +12659,3804 @@
           <w:ilvl w:val="0"/>
           <w:numId w:val="4"/>
         </w:numPr>
+        <w:jc w:val="lowKashida"/>
+        <w:rPr>
+          <w:rFonts w:asciiTheme="majorBidi" w:hAnsiTheme="majorBidi" w:cstheme="majorBidi"/>
+          <w:lang w:val="en-US"/>
+        </w:rPr>
+      </w:pPr>
+      <w:r>
+        <w:rPr>
+          <w:rFonts w:asciiTheme="majorBidi" w:hAnsiTheme="majorBidi" w:cstheme="majorBidi"/>
+          <w:b/>
+          <w:bCs/>
+          <w:lang w:val="en-US"/>
+        </w:rPr>
+        <w:t>Label Encoding:</w:t>
+      </w:r>
+      <w:r>
+        <w:rPr>
+          <w:rFonts w:asciiTheme="majorBidi" w:hAnsiTheme="majorBidi" w:cstheme="majorBidi"/>
+          <w:lang w:val="en-US"/>
+        </w:rPr>
+        <w:t xml:space="preserve"> Label encoding assigns a unique numerical value to each category.</w:t>
+      </w:r>
+      <w:r>
+        <w:rPr>
+          <w:rFonts w:asciiTheme="majorBidi" w:hAnsiTheme="majorBidi" w:cstheme="majorBidi"/>
+          <w:lang w:val="en-US"/>
+        </w:rPr>
+        <w:t xml:space="preserve"> We used this approach to handle the variables </w:t>
+      </w:r>
+      <w:proofErr w:type="spellStart"/>
+      <w:r>
+        <w:rPr>
+          <w:rFonts w:asciiTheme="majorBidi" w:hAnsiTheme="majorBidi" w:cstheme="majorBidi"/>
+          <w:lang w:val="en-US"/>
+        </w:rPr>
+        <w:t>Hybride</w:t>
+      </w:r>
+      <w:proofErr w:type="spellEnd"/>
+      <w:r>
+        <w:rPr>
+          <w:rFonts w:asciiTheme="majorBidi" w:hAnsiTheme="majorBidi" w:cstheme="majorBidi"/>
+          <w:lang w:val="en-US"/>
+        </w:rPr>
+        <w:t xml:space="preserve"> and</w:t>
+      </w:r>
+      <w:r>
+        <w:rPr>
+          <w:rFonts w:asciiTheme="majorBidi" w:hAnsiTheme="majorBidi" w:cstheme="majorBidi"/>
+          <w:u w:val="single"/>
+          <w:lang w:val="en-US"/>
+        </w:rPr>
+        <w:t xml:space="preserve"> </w:t>
+      </w:r>
+      <w:r>
+        <w:rPr>
+          <w:rFonts w:asciiTheme="majorBidi" w:hAnsiTheme="majorBidi" w:cstheme="majorBidi"/>
+          <w:lang w:val="en-US"/>
+        </w:rPr>
+        <w:t>Date de mise à jour</w:t>
+      </w:r>
+      <w:r>
+        <w:rPr>
+          <w:rFonts w:asciiTheme="majorBidi" w:hAnsiTheme="majorBidi" w:cstheme="majorBidi"/>
+          <w:lang w:val="en-US"/>
+        </w:rPr>
+        <w:t>.</w:t>
+      </w:r>
+      <w:r>
+        <w:rPr>
+          <w:rFonts w:asciiTheme="majorBidi" w:hAnsiTheme="majorBidi" w:cstheme="majorBidi"/>
+          <w:lang w:val="en-US"/>
+        </w:rPr>
+        <w:t xml:space="preserve"> </w:t>
+      </w:r>
+      <w:r>
+        <w:rPr>
+          <w:rFonts w:asciiTheme="majorBidi" w:hAnsiTheme="majorBidi" w:cstheme="majorBidi"/>
+          <w:lang w:val="en-US"/>
+        </w:rPr>
+        <w:t>We applied this method to the CNIT column. Although the</w:t>
+      </w:r>
+      <w:r>
+        <w:rPr>
+          <w:rFonts w:asciiTheme="majorBidi" w:hAnsiTheme="majorBidi" w:cstheme="majorBidi"/>
+          <w:lang w:val="en-US"/>
+        </w:rPr>
+        <w:t xml:space="preserve"> values </w:t>
+      </w:r>
+      <w:r>
+        <w:rPr>
+          <w:rFonts w:asciiTheme="majorBidi" w:hAnsiTheme="majorBidi" w:cstheme="majorBidi"/>
+          <w:lang w:val="en-US"/>
+        </w:rPr>
+        <w:t xml:space="preserve">in this column </w:t>
+      </w:r>
+      <w:r>
+        <w:rPr>
+          <w:rFonts w:asciiTheme="majorBidi" w:hAnsiTheme="majorBidi" w:cstheme="majorBidi"/>
+          <w:lang w:val="en-US"/>
+        </w:rPr>
+        <w:t>are alphanumeric codes rather than ordinal categories</w:t>
+      </w:r>
+      <w:r>
+        <w:rPr>
+          <w:rFonts w:asciiTheme="majorBidi" w:hAnsiTheme="majorBidi" w:cstheme="majorBidi"/>
+          <w:lang w:val="en-US"/>
+        </w:rPr>
+        <w:t xml:space="preserve"> and l</w:t>
+      </w:r>
+      <w:r>
+        <w:rPr>
+          <w:rFonts w:asciiTheme="majorBidi" w:hAnsiTheme="majorBidi" w:cstheme="majorBidi"/>
+          <w:lang w:val="en-US"/>
+        </w:rPr>
+        <w:t>abel encoding might not be appropriate for such data because it would imply an order that may not exist</w:t>
+      </w:r>
+      <w:r>
+        <w:rPr>
+          <w:rFonts w:asciiTheme="majorBidi" w:hAnsiTheme="majorBidi" w:cstheme="majorBidi"/>
+          <w:lang w:val="en-US"/>
+        </w:rPr>
+        <w:t>, we used this approach in this stage of the project. In the next stages, we maybe consider using other approaches like PCA.</w:t>
+      </w:r>
+    </w:p>
+    <w:p>
+      <w:pPr>
+        <w:pStyle w:val="Listenabsatz"/>
+        <w:numPr>
+          <w:ilvl w:val="0"/>
+          <w:numId w:val="4"/>
+        </w:numPr>
+        <w:jc w:val="lowKashida"/>
+        <w:rPr>
+          <w:rFonts w:asciiTheme="majorBidi" w:hAnsiTheme="majorBidi" w:cstheme="majorBidi"/>
+          <w:lang w:val="en-US"/>
+        </w:rPr>
+      </w:pPr>
+      <w:r>
+        <w:rPr>
+          <w:rFonts w:asciiTheme="majorBidi" w:hAnsiTheme="majorBidi" w:cstheme="majorBidi"/>
+          <w:b/>
+          <w:bCs/>
+          <w:lang w:val="en-US"/>
+        </w:rPr>
+        <w:t>One-Hot Encoding (OHE):</w:t>
+      </w:r>
+      <w:r>
+        <w:rPr>
+          <w:rFonts w:asciiTheme="majorBidi" w:hAnsiTheme="majorBidi" w:cstheme="majorBidi"/>
+          <w:lang w:val="en-US"/>
+        </w:rPr>
+        <w:t xml:space="preserve"> This approach creates binary columns for each category, indicating the presence or absence of the category. However, it can lead to a significant increase in the dimensionality of the dataset, which might not be feasible with extremely large categories.</w:t>
+      </w:r>
+      <w:r>
+        <w:rPr>
+          <w:rFonts w:asciiTheme="majorBidi" w:hAnsiTheme="majorBidi" w:cstheme="majorBidi"/>
+          <w:lang w:val="en-US"/>
+        </w:rPr>
+        <w:t xml:space="preserve"> </w:t>
+      </w:r>
+      <w:r>
+        <w:rPr>
+          <w:rFonts w:asciiTheme="majorBidi" w:hAnsiTheme="majorBidi" w:cstheme="majorBidi"/>
+          <w:lang w:val="en-US"/>
+        </w:rPr>
+        <w:t>We applied this method to the variable</w:t>
+      </w:r>
+      <w:r>
+        <w:rPr>
+          <w:rFonts w:asciiTheme="majorBidi" w:hAnsiTheme="majorBidi" w:cstheme="majorBidi"/>
+          <w:lang w:val="en-US"/>
+        </w:rPr>
+        <w:t xml:space="preserve"> gamme</w:t>
+      </w:r>
+      <w:r>
+        <w:rPr>
+          <w:rFonts w:asciiTheme="majorBidi" w:hAnsiTheme="majorBidi" w:cstheme="majorBidi"/>
+          <w:lang w:val="en-US"/>
+        </w:rPr>
+        <w:t>.</w:t>
+      </w:r>
+      <w:r>
+        <w:rPr>
+          <w:rFonts w:asciiTheme="majorBidi" w:hAnsiTheme="majorBidi" w:cstheme="majorBidi"/>
+          <w:lang w:val="en-US"/>
+        </w:rPr>
+        <w:t xml:space="preserve"> </w:t>
+      </w:r>
+      <w:r>
+        <w:rPr>
+          <w:rFonts w:asciiTheme="majorBidi" w:hAnsiTheme="majorBidi" w:cstheme="majorBidi"/>
+          <w:lang w:val="en-US"/>
+        </w:rPr>
+        <w:t xml:space="preserve">We have also applied this to the Marque </w:t>
+      </w:r>
+      <w:r>
+        <w:rPr>
+          <w:rFonts w:asciiTheme="majorBidi" w:hAnsiTheme="majorBidi" w:cstheme="majorBidi"/>
+          <w:lang w:val="en-US"/>
+        </w:rPr>
+        <w:t>column; although this approach will add 51 new columns to the dataset, we will use some techniques for dimensions reduction in the next sprints.</w:t>
+      </w:r>
+      <w:r>
+        <w:rPr>
+          <w:rFonts w:asciiTheme="majorBidi" w:hAnsiTheme="majorBidi" w:cstheme="majorBidi"/>
+          <w:lang w:val="en-US"/>
+        </w:rPr>
+        <w:t xml:space="preserve"> We also used this method for </w:t>
+      </w:r>
+      <w:r>
+        <w:rPr>
+          <w:rFonts w:asciiTheme="majorBidi" w:hAnsiTheme="majorBidi" w:cstheme="majorBidi"/>
+          <w:lang w:val="en-US"/>
+        </w:rPr>
+        <w:t>Carburant</w:t>
+      </w:r>
+      <w:r>
+        <w:rPr>
+          <w:rFonts w:asciiTheme="majorBidi" w:hAnsiTheme="majorBidi" w:cstheme="majorBidi"/>
+          <w:lang w:val="en-US"/>
+        </w:rPr>
+        <w:t xml:space="preserve">, </w:t>
+      </w:r>
+      <w:proofErr w:type="spellStart"/>
+      <w:r>
+        <w:rPr>
+          <w:rFonts w:asciiTheme="majorBidi" w:hAnsiTheme="majorBidi" w:cstheme="majorBidi"/>
+          <w:lang w:val="en-US"/>
+        </w:rPr>
+        <w:t>Boîte</w:t>
+      </w:r>
+      <w:proofErr w:type="spellEnd"/>
+      <w:r>
+        <w:rPr>
+          <w:rFonts w:asciiTheme="majorBidi" w:hAnsiTheme="majorBidi" w:cstheme="majorBidi"/>
+          <w:lang w:val="en-US"/>
+        </w:rPr>
+        <w:t xml:space="preserve"> de </w:t>
+      </w:r>
+      <w:proofErr w:type="spellStart"/>
+      <w:r>
+        <w:rPr>
+          <w:rFonts w:asciiTheme="majorBidi" w:hAnsiTheme="majorBidi" w:cstheme="majorBidi"/>
+          <w:lang w:val="en-US"/>
+        </w:rPr>
+        <w:t>vitess</w:t>
+      </w:r>
+      <w:proofErr w:type="spellEnd"/>
+      <w:r>
+        <w:rPr>
+          <w:rFonts w:asciiTheme="majorBidi" w:hAnsiTheme="majorBidi" w:cstheme="majorBidi"/>
+          <w:lang w:val="en-US"/>
+        </w:rPr>
+        <w:t xml:space="preserve">, and </w:t>
+      </w:r>
+      <w:proofErr w:type="spellStart"/>
+      <w:r>
+        <w:rPr>
+          <w:rFonts w:asciiTheme="majorBidi" w:hAnsiTheme="majorBidi" w:cstheme="majorBidi"/>
+          <w:lang w:val="en-US"/>
+        </w:rPr>
+        <w:t>Carrosserie</w:t>
+      </w:r>
+      <w:proofErr w:type="spellEnd"/>
+      <w:r>
+        <w:rPr>
+          <w:rFonts w:asciiTheme="majorBidi" w:hAnsiTheme="majorBidi" w:cstheme="majorBidi"/>
+          <w:lang w:val="en-US"/>
+        </w:rPr>
+        <w:t xml:space="preserve"> </w:t>
+      </w:r>
+      <w:proofErr w:type="spellStart"/>
+      <w:r>
+        <w:rPr>
+          <w:rFonts w:asciiTheme="majorBidi" w:hAnsiTheme="majorBidi" w:cstheme="majorBidi"/>
+          <w:lang w:val="en-US"/>
+        </w:rPr>
+        <w:t>coulmn</w:t>
+      </w:r>
+      <w:r>
+        <w:rPr>
+          <w:rFonts w:asciiTheme="majorBidi" w:hAnsiTheme="majorBidi" w:cstheme="majorBidi"/>
+          <w:lang w:val="en-US"/>
+        </w:rPr>
+        <w:t>s</w:t>
+      </w:r>
+      <w:proofErr w:type="spellEnd"/>
+      <w:r>
+        <w:rPr>
+          <w:rFonts w:asciiTheme="majorBidi" w:hAnsiTheme="majorBidi" w:cstheme="majorBidi"/>
+          <w:lang w:val="en-US"/>
+        </w:rPr>
+        <w:t xml:space="preserve">. </w:t>
+      </w:r>
+    </w:p>
+    <w:p>
+      <w:pPr>
+        <w:jc w:val="lowKashida"/>
+        <w:rPr>
+          <w:rFonts w:asciiTheme="majorBidi" w:hAnsiTheme="majorBidi" w:cstheme="majorBidi"/>
+          <w:lang w:val="en-US"/>
+        </w:rPr>
+      </w:pPr>
+    </w:p>
+    <w:p>
+      <w:pPr>
+        <w:pStyle w:val="berschrift2"/>
+        <w:rPr>
+          <w:rFonts w:asciiTheme="majorBidi" w:hAnsiTheme="majorBidi"/>
+          <w:b/>
+          <w:bCs/>
+          <w:color w:val="000000" w:themeColor="text1"/>
+          <w:lang w:val="en-US"/>
+        </w:rPr>
+      </w:pPr>
+      <w:r>
+        <w:rPr>
+          <w:rFonts w:asciiTheme="majorBidi" w:hAnsiTheme="majorBidi"/>
+          <w:b/>
+          <w:bCs/>
+          <w:color w:val="000000" w:themeColor="text1"/>
+          <w:lang w:val="en-US"/>
+        </w:rPr>
+        <w:t>2.</w:t>
+      </w:r>
+      <w:r>
+        <w:rPr>
+          <w:rFonts w:asciiTheme="majorBidi" w:hAnsiTheme="majorBidi"/>
+          <w:b/>
+          <w:bCs/>
+          <w:color w:val="000000" w:themeColor="text1"/>
+          <w:lang w:val="en-US"/>
+        </w:rPr>
+        <w:t>4</w:t>
+      </w:r>
+      <w:r>
+        <w:rPr>
+          <w:rFonts w:asciiTheme="majorBidi" w:hAnsiTheme="majorBidi"/>
+          <w:b/>
+          <w:bCs/>
+          <w:color w:val="000000" w:themeColor="text1"/>
+          <w:lang w:val="en-US"/>
+        </w:rPr>
+        <w:t xml:space="preserve">. </w:t>
+      </w:r>
+      <w:r>
+        <w:rPr>
+          <w:rFonts w:asciiTheme="majorBidi" w:hAnsiTheme="majorBidi"/>
+          <w:b/>
+          <w:bCs/>
+          <w:color w:val="000000" w:themeColor="text1"/>
+          <w:lang w:val="en-US"/>
+        </w:rPr>
+        <w:t>Normalizing</w:t>
+      </w:r>
+      <w:r>
+        <w:rPr>
+          <w:rFonts w:asciiTheme="majorBidi" w:hAnsiTheme="majorBidi"/>
+          <w:b/>
+          <w:bCs/>
+          <w:color w:val="000000" w:themeColor="text1"/>
+          <w:lang w:val="en-US"/>
+        </w:rPr>
+        <w:t xml:space="preserve"> Numerical</w:t>
+      </w:r>
+      <w:r>
+        <w:rPr>
+          <w:rFonts w:asciiTheme="majorBidi" w:hAnsiTheme="majorBidi"/>
+          <w:b/>
+          <w:bCs/>
+          <w:color w:val="000000" w:themeColor="text1"/>
+          <w:lang w:val="en-US"/>
+        </w:rPr>
+        <w:t xml:space="preserve"> Variables</w:t>
+      </w:r>
+    </w:p>
+    <w:p>
+      <w:pPr>
+        <w:jc w:val="lowKashida"/>
+        <w:rPr>
+          <w:rFonts w:asciiTheme="majorBidi" w:hAnsiTheme="majorBidi" w:cstheme="majorBidi"/>
+          <w:lang w:val="en-US"/>
+        </w:rPr>
+      </w:pPr>
+      <w:r>
+        <w:rPr>
+          <w:rFonts w:asciiTheme="majorBidi" w:hAnsiTheme="majorBidi" w:cstheme="majorBidi"/>
+          <w:lang w:val="en-US"/>
+        </w:rPr>
+        <w:t xml:space="preserve">We used </w:t>
+      </w:r>
+      <w:proofErr w:type="spellStart"/>
+      <w:r>
+        <w:rPr>
+          <w:rFonts w:asciiTheme="majorBidi" w:hAnsiTheme="majorBidi" w:cstheme="majorBidi"/>
+          <w:lang w:val="en-US"/>
+        </w:rPr>
+        <w:t>MinMaxScaler</w:t>
+      </w:r>
+      <w:proofErr w:type="spellEnd"/>
+      <w:r>
+        <w:rPr>
+          <w:rFonts w:asciiTheme="majorBidi" w:hAnsiTheme="majorBidi" w:cstheme="majorBidi"/>
+          <w:lang w:val="en-US"/>
+        </w:rPr>
+        <w:t xml:space="preserve"> method to normalize the numerical variables.</w:t>
+      </w:r>
+    </w:p>
+    <w:p>
+      <w:pPr>
+        <w:pStyle w:val="berschrift2"/>
+        <w:rPr>
+          <w:rFonts w:asciiTheme="majorBidi" w:hAnsiTheme="majorBidi"/>
+          <w:b/>
+          <w:bCs/>
+          <w:color w:val="000000" w:themeColor="text1"/>
+        </w:rPr>
+      </w:pPr>
+      <w:r>
+        <w:rPr>
+          <w:rFonts w:asciiTheme="majorBidi" w:hAnsiTheme="majorBidi"/>
+          <w:b/>
+          <w:bCs/>
+          <w:color w:val="000000" w:themeColor="text1"/>
+          <w:lang w:val="en-US"/>
+        </w:rPr>
+        <w:t>2.</w:t>
+      </w:r>
+      <w:r>
+        <w:rPr>
+          <w:rFonts w:asciiTheme="majorBidi" w:hAnsiTheme="majorBidi"/>
+          <w:b/>
+          <w:bCs/>
+          <w:color w:val="000000" w:themeColor="text1"/>
+          <w:lang w:val="en-US"/>
+        </w:rPr>
+        <w:t>5</w:t>
+      </w:r>
+      <w:r>
+        <w:rPr>
+          <w:rFonts w:asciiTheme="majorBidi" w:hAnsiTheme="majorBidi"/>
+          <w:b/>
+          <w:bCs/>
+          <w:color w:val="000000" w:themeColor="text1"/>
+          <w:lang w:val="en-US"/>
+        </w:rPr>
+        <w:t xml:space="preserve">. </w:t>
+      </w:r>
+      <w:proofErr w:type="spellStart"/>
+      <w:r>
+        <w:rPr>
+          <w:rFonts w:asciiTheme="majorBidi" w:hAnsiTheme="majorBidi"/>
+          <w:b/>
+          <w:bCs/>
+          <w:color w:val="000000" w:themeColor="text1"/>
+        </w:rPr>
+        <w:t>Outlier</w:t>
+      </w:r>
+      <w:proofErr w:type="spellEnd"/>
+      <w:r>
+        <w:rPr>
+          <w:rFonts w:asciiTheme="majorBidi" w:hAnsiTheme="majorBidi"/>
+          <w:b/>
+          <w:bCs/>
+          <w:color w:val="000000" w:themeColor="text1"/>
+        </w:rPr>
+        <w:t xml:space="preserve"> </w:t>
+      </w:r>
+      <w:proofErr w:type="spellStart"/>
+      <w:r>
+        <w:rPr>
+          <w:rFonts w:asciiTheme="majorBidi" w:hAnsiTheme="majorBidi"/>
+          <w:b/>
+          <w:bCs/>
+          <w:color w:val="000000" w:themeColor="text1"/>
+        </w:rPr>
+        <w:t>Detection</w:t>
+      </w:r>
+      <w:proofErr w:type="spellEnd"/>
+      <w:r>
+        <w:rPr>
+          <w:rFonts w:asciiTheme="majorBidi" w:hAnsiTheme="majorBidi"/>
+          <w:b/>
+          <w:bCs/>
+          <w:color w:val="000000" w:themeColor="text1"/>
+        </w:rPr>
+        <w:t xml:space="preserve"> and Treatment</w:t>
+      </w:r>
+    </w:p>
+    <w:p>
+      <w:pPr>
+        <w:jc w:val="lowKashida"/>
+        <w:rPr>
+          <w:rFonts w:asciiTheme="majorBidi" w:hAnsiTheme="majorBidi" w:cstheme="majorBidi"/>
+          <w:lang w:val="en-US"/>
+        </w:rPr>
+      </w:pPr>
+      <w:r>
+        <w:rPr>
+          <w:rFonts w:asciiTheme="majorBidi" w:hAnsiTheme="majorBidi" w:cstheme="majorBidi"/>
+          <w:lang w:val="en-US"/>
+        </w:rPr>
+        <w:t xml:space="preserve">We used the </w:t>
+      </w:r>
+      <w:proofErr w:type="spellStart"/>
+      <w:r>
+        <w:rPr>
+          <w:rFonts w:asciiTheme="majorBidi" w:hAnsiTheme="majorBidi" w:cstheme="majorBidi"/>
+          <w:lang w:val="en-US"/>
+        </w:rPr>
+        <w:t>Zscore</w:t>
+      </w:r>
+      <w:proofErr w:type="spellEnd"/>
+      <w:r>
+        <w:rPr>
+          <w:rFonts w:asciiTheme="majorBidi" w:hAnsiTheme="majorBidi" w:cstheme="majorBidi"/>
+          <w:lang w:val="en-US"/>
+        </w:rPr>
+        <w:t xml:space="preserve"> m</w:t>
+      </w:r>
+      <w:r>
+        <w:rPr>
+          <w:rFonts w:asciiTheme="majorBidi" w:hAnsiTheme="majorBidi" w:cstheme="majorBidi"/>
+          <w:lang w:val="en-US"/>
+        </w:rPr>
+        <w:t xml:space="preserve">ethod identify outliers and handled them via the </w:t>
+      </w:r>
+      <w:proofErr w:type="spellStart"/>
+      <w:r>
+        <w:rPr>
+          <w:rFonts w:asciiTheme="majorBidi" w:hAnsiTheme="majorBidi" w:cstheme="majorBidi"/>
+          <w:lang w:val="en-US"/>
+        </w:rPr>
+        <w:t>winsorization</w:t>
+      </w:r>
+      <w:proofErr w:type="spellEnd"/>
+      <w:r>
+        <w:rPr>
+          <w:rFonts w:asciiTheme="majorBidi" w:hAnsiTheme="majorBidi" w:cstheme="majorBidi"/>
+          <w:lang w:val="en-US"/>
+        </w:rPr>
+        <w:t xml:space="preserve"> technique.</w:t>
+      </w:r>
+    </w:p>
+    <w:p>
+      <w:pPr>
+        <w:jc w:val="lowKashida"/>
+        <w:rPr>
+          <w:rFonts w:asciiTheme="majorBidi" w:hAnsiTheme="majorBidi" w:cstheme="majorBidi"/>
+          <w:lang w:val="en-US"/>
+        </w:rPr>
+      </w:pPr>
+      <w:r>
+        <w:rPr>
+          <w:rFonts w:asciiTheme="majorBidi" w:hAnsiTheme="majorBidi" w:cstheme="majorBidi"/>
+          <w:lang w:val="en-US"/>
+        </w:rPr>
+        <w:t>Number of outliers in each column after treatment:</w:t>
+      </w:r>
+    </w:p>
+    <w:p>
+      <w:pPr>
+        <w:jc w:val="lowKashida"/>
+        <w:rPr>
+          <w:rFonts w:asciiTheme="majorBidi" w:hAnsiTheme="majorBidi" w:cstheme="majorBidi"/>
+          <w:lang w:val="en-US"/>
+        </w:rPr>
+      </w:pPr>
+      <w:r>
+        <w:rPr>
+          <w:rFonts w:asciiTheme="majorBidi" w:hAnsiTheme="majorBidi" w:cstheme="majorBidi"/>
+          <w:lang w:val="en-US"/>
+        </w:rPr>
+        <w:t>Puissance administrative: 1041</w:t>
+      </w:r>
+    </w:p>
+    <w:p>
+      <w:pPr>
+        <w:jc w:val="lowKashida"/>
+        <w:rPr>
+          <w:rFonts w:asciiTheme="majorBidi" w:hAnsiTheme="majorBidi" w:cstheme="majorBidi"/>
+          <w:lang w:val="en-US"/>
+        </w:rPr>
+      </w:pPr>
+      <w:r>
+        <w:rPr>
+          <w:rFonts w:asciiTheme="majorBidi" w:hAnsiTheme="majorBidi" w:cstheme="majorBidi"/>
+          <w:lang w:val="en-US"/>
+        </w:rPr>
+        <w:t xml:space="preserve">Puissance </w:t>
+      </w:r>
+      <w:proofErr w:type="spellStart"/>
+      <w:r>
+        <w:rPr>
+          <w:rFonts w:asciiTheme="majorBidi" w:hAnsiTheme="majorBidi" w:cstheme="majorBidi"/>
+          <w:lang w:val="en-US"/>
+        </w:rPr>
+        <w:t>maximale</w:t>
+      </w:r>
+      <w:proofErr w:type="spellEnd"/>
+      <w:r>
+        <w:rPr>
+          <w:rFonts w:asciiTheme="majorBidi" w:hAnsiTheme="majorBidi" w:cstheme="majorBidi"/>
+          <w:lang w:val="en-US"/>
+        </w:rPr>
+        <w:t xml:space="preserve"> (kW): 1049</w:t>
+      </w:r>
+    </w:p>
+    <w:p>
+      <w:pPr>
+        <w:jc w:val="lowKashida"/>
+        <w:rPr>
+          <w:rFonts w:asciiTheme="majorBidi" w:hAnsiTheme="majorBidi" w:cstheme="majorBidi"/>
+          <w:lang w:val="en-US"/>
+        </w:rPr>
+      </w:pPr>
+      <w:proofErr w:type="spellStart"/>
+      <w:r>
+        <w:rPr>
+          <w:rFonts w:asciiTheme="majorBidi" w:hAnsiTheme="majorBidi" w:cstheme="majorBidi"/>
+          <w:lang w:val="en-US"/>
+        </w:rPr>
+        <w:t>Consommation</w:t>
+      </w:r>
+      <w:proofErr w:type="spellEnd"/>
+      <w:r>
+        <w:rPr>
+          <w:rFonts w:asciiTheme="majorBidi" w:hAnsiTheme="majorBidi" w:cstheme="majorBidi"/>
+          <w:lang w:val="en-US"/>
+        </w:rPr>
+        <w:t xml:space="preserve"> </w:t>
+      </w:r>
+      <w:proofErr w:type="spellStart"/>
+      <w:r>
+        <w:rPr>
+          <w:rFonts w:asciiTheme="majorBidi" w:hAnsiTheme="majorBidi" w:cstheme="majorBidi"/>
+          <w:lang w:val="en-US"/>
+        </w:rPr>
+        <w:t>urbaine</w:t>
+      </w:r>
+      <w:proofErr w:type="spellEnd"/>
+      <w:r>
+        <w:rPr>
+          <w:rFonts w:asciiTheme="majorBidi" w:hAnsiTheme="majorBidi" w:cstheme="majorBidi"/>
+          <w:lang w:val="en-US"/>
+        </w:rPr>
+        <w:t xml:space="preserve"> (l/100km): 504</w:t>
+      </w:r>
+    </w:p>
+    <w:p>
+      <w:pPr>
+        <w:jc w:val="lowKashida"/>
+        <w:rPr>
+          <w:rFonts w:asciiTheme="majorBidi" w:hAnsiTheme="majorBidi" w:cstheme="majorBidi"/>
+          <w:lang w:val="en-US"/>
+        </w:rPr>
+      </w:pPr>
+      <w:proofErr w:type="spellStart"/>
+      <w:r>
+        <w:rPr>
+          <w:rFonts w:asciiTheme="majorBidi" w:hAnsiTheme="majorBidi" w:cstheme="majorBidi"/>
+          <w:lang w:val="en-US"/>
+        </w:rPr>
+        <w:t>Consommation</w:t>
+      </w:r>
+      <w:proofErr w:type="spellEnd"/>
+      <w:r>
+        <w:rPr>
+          <w:rFonts w:asciiTheme="majorBidi" w:hAnsiTheme="majorBidi" w:cstheme="majorBidi"/>
+          <w:lang w:val="en-US"/>
+        </w:rPr>
+        <w:t xml:space="preserve"> extra-</w:t>
+      </w:r>
+      <w:proofErr w:type="spellStart"/>
+      <w:r>
+        <w:rPr>
+          <w:rFonts w:asciiTheme="majorBidi" w:hAnsiTheme="majorBidi" w:cstheme="majorBidi"/>
+          <w:lang w:val="en-US"/>
+        </w:rPr>
+        <w:t>urbaine</w:t>
+      </w:r>
+      <w:proofErr w:type="spellEnd"/>
+      <w:r>
+        <w:rPr>
+          <w:rFonts w:asciiTheme="majorBidi" w:hAnsiTheme="majorBidi" w:cstheme="majorBidi"/>
+          <w:lang w:val="en-US"/>
+        </w:rPr>
+        <w:t xml:space="preserve"> (l/100km): 302</w:t>
+      </w:r>
+    </w:p>
+    <w:p>
+      <w:pPr>
+        <w:jc w:val="lowKashida"/>
+        <w:rPr>
+          <w:rFonts w:asciiTheme="majorBidi" w:hAnsiTheme="majorBidi" w:cstheme="majorBidi"/>
+          <w:lang w:val="en-US"/>
+        </w:rPr>
+      </w:pPr>
+      <w:proofErr w:type="spellStart"/>
+      <w:r>
+        <w:rPr>
+          <w:rFonts w:asciiTheme="majorBidi" w:hAnsiTheme="majorBidi" w:cstheme="majorBidi"/>
+          <w:lang w:val="en-US"/>
+        </w:rPr>
+        <w:t>Consommation</w:t>
+      </w:r>
+      <w:proofErr w:type="spellEnd"/>
+      <w:r>
+        <w:rPr>
+          <w:rFonts w:asciiTheme="majorBidi" w:hAnsiTheme="majorBidi" w:cstheme="majorBidi"/>
+          <w:lang w:val="en-US"/>
+        </w:rPr>
+        <w:t xml:space="preserve"> </w:t>
+      </w:r>
+      <w:proofErr w:type="spellStart"/>
+      <w:r>
+        <w:rPr>
+          <w:rFonts w:asciiTheme="majorBidi" w:hAnsiTheme="majorBidi" w:cstheme="majorBidi"/>
+          <w:lang w:val="en-US"/>
+        </w:rPr>
+        <w:t>mixte</w:t>
+      </w:r>
+      <w:proofErr w:type="spellEnd"/>
+      <w:r>
+        <w:rPr>
+          <w:rFonts w:asciiTheme="majorBidi" w:hAnsiTheme="majorBidi" w:cstheme="majorBidi"/>
+          <w:lang w:val="en-US"/>
+        </w:rPr>
+        <w:t xml:space="preserve"> (l/100km): 394</w:t>
+      </w:r>
+    </w:p>
+    <w:p>
+      <w:pPr>
+        <w:jc w:val="lowKashida"/>
+        <w:rPr>
+          <w:rFonts w:asciiTheme="majorBidi" w:hAnsiTheme="majorBidi" w:cstheme="majorBidi"/>
+          <w:lang w:val="en-US"/>
+        </w:rPr>
+      </w:pPr>
+      <w:r>
+        <w:rPr>
+          <w:rFonts w:asciiTheme="majorBidi" w:hAnsiTheme="majorBidi" w:cstheme="majorBidi"/>
+          <w:lang w:val="en-US"/>
+        </w:rPr>
+        <w:t>CO2 (g/km): 263</w:t>
+      </w:r>
+    </w:p>
+    <w:p>
+      <w:pPr>
+        <w:jc w:val="lowKashida"/>
+        <w:rPr>
+          <w:rFonts w:asciiTheme="majorBidi" w:hAnsiTheme="majorBidi" w:cstheme="majorBidi"/>
+          <w:lang w:val="en-US"/>
+        </w:rPr>
+      </w:pPr>
+      <w:r>
+        <w:rPr>
+          <w:rFonts w:asciiTheme="majorBidi" w:hAnsiTheme="majorBidi" w:cstheme="majorBidi"/>
+          <w:lang w:val="en-US"/>
+        </w:rPr>
+        <w:lastRenderedPageBreak/>
+        <w:t>CO type I (g/km): 573</w:t>
+      </w:r>
+    </w:p>
+    <w:p>
+      <w:pPr>
+        <w:jc w:val="lowKashida"/>
+        <w:rPr>
+          <w:rFonts w:asciiTheme="majorBidi" w:hAnsiTheme="majorBidi" w:cstheme="majorBidi"/>
+          <w:lang w:val="en-US"/>
+        </w:rPr>
+      </w:pPr>
+      <w:r>
+        <w:rPr>
+          <w:rFonts w:asciiTheme="majorBidi" w:hAnsiTheme="majorBidi" w:cstheme="majorBidi"/>
+          <w:lang w:val="en-US"/>
+        </w:rPr>
+        <w:t>NOX (g/km): 3644</w:t>
+      </w:r>
+    </w:p>
+    <w:p>
+      <w:pPr>
+        <w:jc w:val="lowKashida"/>
+        <w:rPr>
+          <w:rFonts w:asciiTheme="majorBidi" w:hAnsiTheme="majorBidi" w:cstheme="majorBidi"/>
+          <w:lang w:val="en-US"/>
+        </w:rPr>
+      </w:pPr>
+      <w:r>
+        <w:rPr>
+          <w:rFonts w:asciiTheme="majorBidi" w:hAnsiTheme="majorBidi" w:cstheme="majorBidi"/>
+          <w:lang w:val="en-US"/>
+        </w:rPr>
+        <w:t>HC+NOX (g/km): 617</w:t>
+      </w:r>
+    </w:p>
+    <w:p>
+      <w:pPr>
+        <w:jc w:val="lowKashida"/>
+        <w:rPr>
+          <w:rFonts w:asciiTheme="majorBidi" w:hAnsiTheme="majorBidi" w:cstheme="majorBidi"/>
+          <w:lang w:val="en-US"/>
+        </w:rPr>
+      </w:pPr>
+      <w:proofErr w:type="spellStart"/>
+      <w:r>
+        <w:rPr>
+          <w:rFonts w:asciiTheme="majorBidi" w:hAnsiTheme="majorBidi" w:cstheme="majorBidi"/>
+          <w:lang w:val="en-US"/>
+        </w:rPr>
+        <w:t>Particules</w:t>
+      </w:r>
+      <w:proofErr w:type="spellEnd"/>
+      <w:r>
+        <w:rPr>
+          <w:rFonts w:asciiTheme="majorBidi" w:hAnsiTheme="majorBidi" w:cstheme="majorBidi"/>
+          <w:lang w:val="en-US"/>
+        </w:rPr>
+        <w:t xml:space="preserve"> (g/km): 59</w:t>
+      </w:r>
+    </w:p>
+    <w:p>
+      <w:pPr>
+        <w:jc w:val="lowKashida"/>
+        <w:rPr>
+          <w:rFonts w:asciiTheme="majorBidi" w:hAnsiTheme="majorBidi" w:cstheme="majorBidi"/>
+          <w:lang w:val="en-US"/>
+        </w:rPr>
+      </w:pPr>
+      <w:r>
+        <w:rPr>
+          <w:rFonts w:asciiTheme="majorBidi" w:hAnsiTheme="majorBidi" w:cstheme="majorBidi"/>
+          <w:lang w:val="en-US"/>
+        </w:rPr>
+        <w:t>masse vide euro min (kg): 298</w:t>
+      </w:r>
+    </w:p>
+    <w:p>
+      <w:pPr>
+        <w:jc w:val="lowKashida"/>
+        <w:rPr>
+          <w:rFonts w:asciiTheme="majorBidi" w:hAnsiTheme="majorBidi" w:cstheme="majorBidi"/>
+          <w:lang w:val="en-US"/>
+        </w:rPr>
+      </w:pPr>
+      <w:r>
+        <w:rPr>
+          <w:rFonts w:asciiTheme="majorBidi" w:hAnsiTheme="majorBidi" w:cstheme="majorBidi"/>
+          <w:lang w:val="en-US"/>
+        </w:rPr>
+        <w:t>masse vide euro max (kg): 122</w:t>
+      </w:r>
+    </w:p>
+    <w:p>
+      <w:pPr>
+        <w:jc w:val="lowKashida"/>
+        <w:rPr>
+          <w:rFonts w:asciiTheme="majorBidi" w:hAnsiTheme="majorBidi" w:cstheme="majorBidi"/>
+          <w:lang w:val="en-US"/>
+        </w:rPr>
+      </w:pPr>
+      <w:proofErr w:type="spellStart"/>
+      <w:r>
+        <w:rPr>
+          <w:rFonts w:asciiTheme="majorBidi" w:hAnsiTheme="majorBidi" w:cstheme="majorBidi"/>
+          <w:lang w:val="en-US"/>
+        </w:rPr>
+        <w:t>gamme_ECONOMIQUE</w:t>
+      </w:r>
+      <w:proofErr w:type="spellEnd"/>
+      <w:r>
+        <w:rPr>
+          <w:rFonts w:asciiTheme="majorBidi" w:hAnsiTheme="majorBidi" w:cstheme="majorBidi"/>
+          <w:lang w:val="en-US"/>
+        </w:rPr>
+        <w:t>: 219</w:t>
+      </w:r>
+    </w:p>
+    <w:p>
+      <w:pPr>
+        <w:jc w:val="lowKashida"/>
+        <w:rPr>
+          <w:rFonts w:asciiTheme="majorBidi" w:hAnsiTheme="majorBidi" w:cstheme="majorBidi"/>
+          <w:lang w:val="en-US"/>
+        </w:rPr>
+      </w:pPr>
+      <w:proofErr w:type="spellStart"/>
+      <w:r>
+        <w:rPr>
+          <w:rFonts w:asciiTheme="majorBidi" w:hAnsiTheme="majorBidi" w:cstheme="majorBidi"/>
+          <w:lang w:val="en-US"/>
+        </w:rPr>
+        <w:t>gamme_INFERIEURE</w:t>
+      </w:r>
+      <w:proofErr w:type="spellEnd"/>
+      <w:r>
+        <w:rPr>
+          <w:rFonts w:asciiTheme="majorBidi" w:hAnsiTheme="majorBidi" w:cstheme="majorBidi"/>
+          <w:lang w:val="en-US"/>
+        </w:rPr>
+        <w:t>: 1622</w:t>
+      </w:r>
+    </w:p>
+    <w:p>
+      <w:pPr>
+        <w:jc w:val="lowKashida"/>
+        <w:rPr>
+          <w:rFonts w:asciiTheme="majorBidi" w:hAnsiTheme="majorBidi" w:cstheme="majorBidi"/>
+          <w:lang w:val="en-US"/>
+        </w:rPr>
+      </w:pPr>
+      <w:proofErr w:type="spellStart"/>
+      <w:r>
+        <w:rPr>
+          <w:rFonts w:asciiTheme="majorBidi" w:hAnsiTheme="majorBidi" w:cstheme="majorBidi"/>
+          <w:lang w:val="en-US"/>
+        </w:rPr>
+        <w:t>gamme_LUXE</w:t>
+      </w:r>
+      <w:proofErr w:type="spellEnd"/>
+      <w:r>
+        <w:rPr>
+          <w:rFonts w:asciiTheme="majorBidi" w:hAnsiTheme="majorBidi" w:cstheme="majorBidi"/>
+          <w:lang w:val="en-US"/>
+        </w:rPr>
+        <w:t>: 0</w:t>
+      </w:r>
+    </w:p>
+    <w:p>
+      <w:pPr>
+        <w:jc w:val="lowKashida"/>
+        <w:rPr>
+          <w:rFonts w:asciiTheme="majorBidi" w:hAnsiTheme="majorBidi" w:cstheme="majorBidi"/>
+          <w:lang w:val="en-US"/>
+        </w:rPr>
+      </w:pPr>
+      <w:proofErr w:type="spellStart"/>
+      <w:r>
+        <w:rPr>
+          <w:rFonts w:asciiTheme="majorBidi" w:hAnsiTheme="majorBidi" w:cstheme="majorBidi"/>
+          <w:lang w:val="en-US"/>
+        </w:rPr>
+        <w:t>gamme_MOY</w:t>
+      </w:r>
+      <w:proofErr w:type="spellEnd"/>
+      <w:r>
+        <w:rPr>
+          <w:rFonts w:asciiTheme="majorBidi" w:hAnsiTheme="majorBidi" w:cstheme="majorBidi"/>
+          <w:lang w:val="en-US"/>
+        </w:rPr>
+        <w:t>-INF: 2</w:t>
+      </w:r>
+    </w:p>
+    <w:p>
+      <w:pPr>
+        <w:jc w:val="lowKashida"/>
+        <w:rPr>
+          <w:rFonts w:asciiTheme="majorBidi" w:hAnsiTheme="majorBidi" w:cstheme="majorBidi"/>
+          <w:lang w:val="en-US"/>
+        </w:rPr>
+      </w:pPr>
+      <w:proofErr w:type="spellStart"/>
+      <w:r>
+        <w:rPr>
+          <w:rFonts w:asciiTheme="majorBidi" w:hAnsiTheme="majorBidi" w:cstheme="majorBidi"/>
+          <w:lang w:val="en-US"/>
+        </w:rPr>
+        <w:t>gamme_MOY</w:t>
+      </w:r>
+      <w:proofErr w:type="spellEnd"/>
+      <w:r>
+        <w:rPr>
+          <w:rFonts w:asciiTheme="majorBidi" w:hAnsiTheme="majorBidi" w:cstheme="majorBidi"/>
+          <w:lang w:val="en-US"/>
+        </w:rPr>
+        <w:t>-INFER: 0</w:t>
+      </w:r>
+    </w:p>
+    <w:p>
+      <w:pPr>
+        <w:jc w:val="lowKashida"/>
+        <w:rPr>
+          <w:rFonts w:asciiTheme="majorBidi" w:hAnsiTheme="majorBidi" w:cstheme="majorBidi"/>
+          <w:lang w:val="en-US"/>
+        </w:rPr>
+      </w:pPr>
+      <w:proofErr w:type="spellStart"/>
+      <w:r>
+        <w:rPr>
+          <w:rFonts w:asciiTheme="majorBidi" w:hAnsiTheme="majorBidi" w:cstheme="majorBidi"/>
+          <w:lang w:val="en-US"/>
+        </w:rPr>
+        <w:t>gamme_MOY</w:t>
+      </w:r>
+      <w:proofErr w:type="spellEnd"/>
+      <w:r>
+        <w:rPr>
+          <w:rFonts w:asciiTheme="majorBidi" w:hAnsiTheme="majorBidi" w:cstheme="majorBidi"/>
+          <w:lang w:val="en-US"/>
+        </w:rPr>
+        <w:t>-SUPER: 0</w:t>
+      </w:r>
+    </w:p>
+    <w:p>
+      <w:pPr>
+        <w:jc w:val="lowKashida"/>
+        <w:rPr>
+          <w:rFonts w:asciiTheme="majorBidi" w:hAnsiTheme="majorBidi" w:cstheme="majorBidi"/>
+          <w:lang w:val="en-US"/>
+        </w:rPr>
+      </w:pPr>
+      <w:proofErr w:type="spellStart"/>
+      <w:r>
+        <w:rPr>
+          <w:rFonts w:asciiTheme="majorBidi" w:hAnsiTheme="majorBidi" w:cstheme="majorBidi"/>
+          <w:lang w:val="en-US"/>
+        </w:rPr>
+        <w:t>gamme_SUPERIEURE</w:t>
+      </w:r>
+      <w:proofErr w:type="spellEnd"/>
+      <w:r>
+        <w:rPr>
+          <w:rFonts w:asciiTheme="majorBidi" w:hAnsiTheme="majorBidi" w:cstheme="majorBidi"/>
+          <w:lang w:val="en-US"/>
+        </w:rPr>
+        <w:t>: 1956</w:t>
+      </w:r>
+    </w:p>
+    <w:p>
+      <w:pPr>
+        <w:jc w:val="lowKashida"/>
+        <w:rPr>
+          <w:rFonts w:asciiTheme="majorBidi" w:hAnsiTheme="majorBidi" w:cstheme="majorBidi"/>
+          <w:lang w:val="en-US"/>
+        </w:rPr>
+      </w:pPr>
+      <w:proofErr w:type="spellStart"/>
+      <w:r>
+        <w:rPr>
+          <w:rFonts w:asciiTheme="majorBidi" w:hAnsiTheme="majorBidi" w:cstheme="majorBidi"/>
+          <w:lang w:val="en-US"/>
+        </w:rPr>
+        <w:t>Marque_ALFA</w:t>
+      </w:r>
+      <w:proofErr w:type="spellEnd"/>
+      <w:r>
+        <w:rPr>
+          <w:rFonts w:asciiTheme="majorBidi" w:hAnsiTheme="majorBidi" w:cstheme="majorBidi"/>
+          <w:lang w:val="en-US"/>
+        </w:rPr>
+        <w:t>-ROMEO: 103</w:t>
+      </w:r>
+    </w:p>
+    <w:p>
+      <w:pPr>
+        <w:jc w:val="lowKashida"/>
+        <w:rPr>
+          <w:rFonts w:asciiTheme="majorBidi" w:hAnsiTheme="majorBidi" w:cstheme="majorBidi"/>
+          <w:lang w:val="en-US"/>
+        </w:rPr>
+      </w:pPr>
+      <w:proofErr w:type="spellStart"/>
+      <w:r>
+        <w:rPr>
+          <w:rFonts w:asciiTheme="majorBidi" w:hAnsiTheme="majorBidi" w:cstheme="majorBidi"/>
+          <w:lang w:val="en-US"/>
+        </w:rPr>
+        <w:t>Marque_ASTON</w:t>
+      </w:r>
+      <w:proofErr w:type="spellEnd"/>
+      <w:r>
+        <w:rPr>
+          <w:rFonts w:asciiTheme="majorBidi" w:hAnsiTheme="majorBidi" w:cstheme="majorBidi"/>
+          <w:lang w:val="en-US"/>
+        </w:rPr>
+        <w:t xml:space="preserve"> MARTIN: 78</w:t>
+      </w:r>
+    </w:p>
+    <w:p>
+      <w:pPr>
+        <w:jc w:val="lowKashida"/>
+        <w:rPr>
+          <w:rFonts w:asciiTheme="majorBidi" w:hAnsiTheme="majorBidi" w:cstheme="majorBidi"/>
+          <w:lang w:val="en-US"/>
+        </w:rPr>
+      </w:pPr>
+      <w:proofErr w:type="spellStart"/>
+      <w:r>
+        <w:rPr>
+          <w:rFonts w:asciiTheme="majorBidi" w:hAnsiTheme="majorBidi" w:cstheme="majorBidi"/>
+          <w:lang w:val="en-US"/>
+        </w:rPr>
+        <w:t>Marque_AUDI</w:t>
+      </w:r>
+      <w:proofErr w:type="spellEnd"/>
+      <w:r>
+        <w:rPr>
+          <w:rFonts w:asciiTheme="majorBidi" w:hAnsiTheme="majorBidi" w:cstheme="majorBidi"/>
+          <w:lang w:val="en-US"/>
+        </w:rPr>
+        <w:t>: 242</w:t>
+      </w:r>
+    </w:p>
+    <w:p>
+      <w:pPr>
+        <w:jc w:val="lowKashida"/>
+        <w:rPr>
+          <w:rFonts w:asciiTheme="majorBidi" w:hAnsiTheme="majorBidi" w:cstheme="majorBidi"/>
+          <w:lang w:val="en-US"/>
+        </w:rPr>
+      </w:pPr>
+      <w:proofErr w:type="spellStart"/>
+      <w:r>
+        <w:rPr>
+          <w:rFonts w:asciiTheme="majorBidi" w:hAnsiTheme="majorBidi" w:cstheme="majorBidi"/>
+          <w:lang w:val="en-US"/>
+        </w:rPr>
+        <w:t>Marque_BENTLEY</w:t>
+      </w:r>
+      <w:proofErr w:type="spellEnd"/>
+      <w:r>
+        <w:rPr>
+          <w:rFonts w:asciiTheme="majorBidi" w:hAnsiTheme="majorBidi" w:cstheme="majorBidi"/>
+          <w:lang w:val="en-US"/>
+        </w:rPr>
+        <w:t>: 22</w:t>
+      </w:r>
+    </w:p>
+    <w:p>
+      <w:pPr>
+        <w:jc w:val="lowKashida"/>
+        <w:rPr>
+          <w:rFonts w:asciiTheme="majorBidi" w:hAnsiTheme="majorBidi" w:cstheme="majorBidi"/>
+          <w:lang w:val="en-US"/>
+        </w:rPr>
+      </w:pPr>
+      <w:proofErr w:type="spellStart"/>
+      <w:r>
+        <w:rPr>
+          <w:rFonts w:asciiTheme="majorBidi" w:hAnsiTheme="majorBidi" w:cstheme="majorBidi"/>
+          <w:lang w:val="en-US"/>
+        </w:rPr>
+        <w:t>Marque_BMW</w:t>
+      </w:r>
+      <w:proofErr w:type="spellEnd"/>
+      <w:r>
+        <w:rPr>
+          <w:rFonts w:asciiTheme="majorBidi" w:hAnsiTheme="majorBidi" w:cstheme="majorBidi"/>
+          <w:lang w:val="en-US"/>
+        </w:rPr>
+        <w:t>: 525</w:t>
+      </w:r>
+    </w:p>
+    <w:p>
+      <w:pPr>
+        <w:jc w:val="lowKashida"/>
+        <w:rPr>
+          <w:rFonts w:asciiTheme="majorBidi" w:hAnsiTheme="majorBidi" w:cstheme="majorBidi"/>
+          <w:lang w:val="en-US"/>
+        </w:rPr>
+      </w:pPr>
+      <w:proofErr w:type="spellStart"/>
+      <w:r>
+        <w:rPr>
+          <w:rFonts w:asciiTheme="majorBidi" w:hAnsiTheme="majorBidi" w:cstheme="majorBidi"/>
+          <w:lang w:val="en-US"/>
+        </w:rPr>
+        <w:t>Marque_CADILLAC</w:t>
+      </w:r>
+      <w:proofErr w:type="spellEnd"/>
+      <w:r>
+        <w:rPr>
+          <w:rFonts w:asciiTheme="majorBidi" w:hAnsiTheme="majorBidi" w:cstheme="majorBidi"/>
+          <w:lang w:val="en-US"/>
+        </w:rPr>
+        <w:t>: 44</w:t>
+      </w:r>
+    </w:p>
+    <w:p>
+      <w:pPr>
+        <w:jc w:val="lowKashida"/>
+        <w:rPr>
+          <w:rFonts w:asciiTheme="majorBidi" w:hAnsiTheme="majorBidi" w:cstheme="majorBidi"/>
+          <w:lang w:val="en-US"/>
+        </w:rPr>
+      </w:pPr>
+      <w:proofErr w:type="spellStart"/>
+      <w:r>
+        <w:rPr>
+          <w:rFonts w:asciiTheme="majorBidi" w:hAnsiTheme="majorBidi" w:cstheme="majorBidi"/>
+          <w:lang w:val="en-US"/>
+        </w:rPr>
+        <w:t>Marque_CHEVROLET</w:t>
+      </w:r>
+      <w:proofErr w:type="spellEnd"/>
+      <w:r>
+        <w:rPr>
+          <w:rFonts w:asciiTheme="majorBidi" w:hAnsiTheme="majorBidi" w:cstheme="majorBidi"/>
+          <w:lang w:val="en-US"/>
+        </w:rPr>
+        <w:t>: 63</w:t>
+      </w:r>
+    </w:p>
+    <w:p>
+      <w:pPr>
+        <w:jc w:val="lowKashida"/>
+        <w:rPr>
+          <w:rFonts w:asciiTheme="majorBidi" w:hAnsiTheme="majorBidi" w:cstheme="majorBidi"/>
+          <w:lang w:val="en-US"/>
+        </w:rPr>
+      </w:pPr>
+      <w:proofErr w:type="spellStart"/>
+      <w:r>
+        <w:rPr>
+          <w:rFonts w:asciiTheme="majorBidi" w:hAnsiTheme="majorBidi" w:cstheme="majorBidi"/>
+          <w:lang w:val="en-US"/>
+        </w:rPr>
+        <w:t>Marque_CITROEN</w:t>
+      </w:r>
+      <w:proofErr w:type="spellEnd"/>
+      <w:r>
+        <w:rPr>
+          <w:rFonts w:asciiTheme="majorBidi" w:hAnsiTheme="majorBidi" w:cstheme="majorBidi"/>
+          <w:lang w:val="en-US"/>
+        </w:rPr>
+        <w:t>: 207</w:t>
+      </w:r>
+    </w:p>
+    <w:p>
+      <w:pPr>
+        <w:jc w:val="lowKashida"/>
+        <w:rPr>
+          <w:rFonts w:asciiTheme="majorBidi" w:hAnsiTheme="majorBidi" w:cstheme="majorBidi"/>
+          <w:lang w:val="en-US"/>
+        </w:rPr>
+      </w:pPr>
+      <w:proofErr w:type="spellStart"/>
+      <w:r>
+        <w:rPr>
+          <w:rFonts w:asciiTheme="majorBidi" w:hAnsiTheme="majorBidi" w:cstheme="majorBidi"/>
+          <w:lang w:val="en-US"/>
+        </w:rPr>
+        <w:t>Marque_DACIA</w:t>
+      </w:r>
+      <w:proofErr w:type="spellEnd"/>
+      <w:r>
+        <w:rPr>
+          <w:rFonts w:asciiTheme="majorBidi" w:hAnsiTheme="majorBidi" w:cstheme="majorBidi"/>
+          <w:lang w:val="en-US"/>
+        </w:rPr>
+        <w:t>: 30</w:t>
+      </w:r>
+    </w:p>
+    <w:p>
+      <w:pPr>
+        <w:jc w:val="lowKashida"/>
+        <w:rPr>
+          <w:rFonts w:asciiTheme="majorBidi" w:hAnsiTheme="majorBidi" w:cstheme="majorBidi"/>
+          <w:lang w:val="en-US"/>
+        </w:rPr>
+      </w:pPr>
+      <w:proofErr w:type="spellStart"/>
+      <w:r>
+        <w:rPr>
+          <w:rFonts w:asciiTheme="majorBidi" w:hAnsiTheme="majorBidi" w:cstheme="majorBidi"/>
+          <w:lang w:val="en-US"/>
+        </w:rPr>
+        <w:t>Marque_DANGEL</w:t>
+      </w:r>
+      <w:proofErr w:type="spellEnd"/>
+      <w:r>
+        <w:rPr>
+          <w:rFonts w:asciiTheme="majorBidi" w:hAnsiTheme="majorBidi" w:cstheme="majorBidi"/>
+          <w:lang w:val="en-US"/>
+        </w:rPr>
+        <w:t>: 40</w:t>
+      </w:r>
+    </w:p>
+    <w:p>
+      <w:pPr>
+        <w:jc w:val="lowKashida"/>
+        <w:rPr>
+          <w:rFonts w:asciiTheme="majorBidi" w:hAnsiTheme="majorBidi" w:cstheme="majorBidi"/>
+          <w:lang w:val="en-US"/>
+        </w:rPr>
+      </w:pPr>
+      <w:proofErr w:type="spellStart"/>
+      <w:r>
+        <w:rPr>
+          <w:rFonts w:asciiTheme="majorBidi" w:hAnsiTheme="majorBidi" w:cstheme="majorBidi"/>
+          <w:lang w:val="en-US"/>
+        </w:rPr>
+        <w:t>Marque_FERRARI</w:t>
+      </w:r>
+      <w:proofErr w:type="spellEnd"/>
+      <w:r>
+        <w:rPr>
+          <w:rFonts w:asciiTheme="majorBidi" w:hAnsiTheme="majorBidi" w:cstheme="majorBidi"/>
+          <w:lang w:val="en-US"/>
+        </w:rPr>
+        <w:t>: 21</w:t>
+      </w:r>
+    </w:p>
+    <w:p>
+      <w:pPr>
+        <w:jc w:val="lowKashida"/>
+        <w:rPr>
+          <w:rFonts w:asciiTheme="majorBidi" w:hAnsiTheme="majorBidi" w:cstheme="majorBidi"/>
+          <w:lang w:val="en-US"/>
+        </w:rPr>
+      </w:pPr>
+      <w:proofErr w:type="spellStart"/>
+      <w:r>
+        <w:rPr>
+          <w:rFonts w:asciiTheme="majorBidi" w:hAnsiTheme="majorBidi" w:cstheme="majorBidi"/>
+          <w:lang w:val="en-US"/>
+        </w:rPr>
+        <w:t>Marque_FIAT</w:t>
+      </w:r>
+      <w:proofErr w:type="spellEnd"/>
+      <w:r>
+        <w:rPr>
+          <w:rFonts w:asciiTheme="majorBidi" w:hAnsiTheme="majorBidi" w:cstheme="majorBidi"/>
+          <w:lang w:val="en-US"/>
+        </w:rPr>
+        <w:t>: 415</w:t>
+      </w:r>
+    </w:p>
+    <w:p>
+      <w:pPr>
+        <w:jc w:val="lowKashida"/>
+        <w:rPr>
+          <w:rFonts w:asciiTheme="majorBidi" w:hAnsiTheme="majorBidi" w:cstheme="majorBidi"/>
+          <w:lang w:val="en-US"/>
+        </w:rPr>
+      </w:pPr>
+      <w:proofErr w:type="spellStart"/>
+      <w:r>
+        <w:rPr>
+          <w:rFonts w:asciiTheme="majorBidi" w:hAnsiTheme="majorBidi" w:cstheme="majorBidi"/>
+          <w:lang w:val="en-US"/>
+        </w:rPr>
+        <w:t>Marque_FORD</w:t>
+      </w:r>
+      <w:proofErr w:type="spellEnd"/>
+      <w:r>
+        <w:rPr>
+          <w:rFonts w:asciiTheme="majorBidi" w:hAnsiTheme="majorBidi" w:cstheme="majorBidi"/>
+          <w:lang w:val="en-US"/>
+        </w:rPr>
+        <w:t>: 296</w:t>
+      </w:r>
+    </w:p>
+    <w:p>
+      <w:pPr>
+        <w:jc w:val="lowKashida"/>
+        <w:rPr>
+          <w:rFonts w:asciiTheme="majorBidi" w:hAnsiTheme="majorBidi" w:cstheme="majorBidi"/>
+          <w:lang w:val="en-US"/>
+        </w:rPr>
+      </w:pPr>
+      <w:proofErr w:type="spellStart"/>
+      <w:r>
+        <w:rPr>
+          <w:rFonts w:asciiTheme="majorBidi" w:hAnsiTheme="majorBidi" w:cstheme="majorBidi"/>
+          <w:lang w:val="en-US"/>
+        </w:rPr>
+        <w:t>Marque_HONDA</w:t>
+      </w:r>
+      <w:proofErr w:type="spellEnd"/>
+      <w:r>
+        <w:rPr>
+          <w:rFonts w:asciiTheme="majorBidi" w:hAnsiTheme="majorBidi" w:cstheme="majorBidi"/>
+          <w:lang w:val="en-US"/>
+        </w:rPr>
+        <w:t>: 51</w:t>
+      </w:r>
+    </w:p>
+    <w:p>
+      <w:pPr>
+        <w:jc w:val="lowKashida"/>
+        <w:rPr>
+          <w:rFonts w:asciiTheme="majorBidi" w:hAnsiTheme="majorBidi" w:cstheme="majorBidi"/>
+          <w:lang w:val="en-US"/>
+        </w:rPr>
+      </w:pPr>
+      <w:proofErr w:type="spellStart"/>
+      <w:r>
+        <w:rPr>
+          <w:rFonts w:asciiTheme="majorBidi" w:hAnsiTheme="majorBidi" w:cstheme="majorBidi"/>
+          <w:lang w:val="en-US"/>
+        </w:rPr>
+        <w:t>Marque_HYUNDAI</w:t>
+      </w:r>
+      <w:proofErr w:type="spellEnd"/>
+      <w:r>
+        <w:rPr>
+          <w:rFonts w:asciiTheme="majorBidi" w:hAnsiTheme="majorBidi" w:cstheme="majorBidi"/>
+          <w:lang w:val="en-US"/>
+        </w:rPr>
+        <w:t>: 52</w:t>
+      </w:r>
+    </w:p>
+    <w:p>
+      <w:pPr>
+        <w:jc w:val="lowKashida"/>
+        <w:rPr>
+          <w:rFonts w:asciiTheme="majorBidi" w:hAnsiTheme="majorBidi" w:cstheme="majorBidi"/>
+          <w:lang w:val="en-US"/>
+        </w:rPr>
+      </w:pPr>
+      <w:proofErr w:type="spellStart"/>
+      <w:r>
+        <w:rPr>
+          <w:rFonts w:asciiTheme="majorBidi" w:hAnsiTheme="majorBidi" w:cstheme="majorBidi"/>
+          <w:lang w:val="en-US"/>
+        </w:rPr>
+        <w:t>Marque_INFINITI</w:t>
+      </w:r>
+      <w:proofErr w:type="spellEnd"/>
+      <w:r>
+        <w:rPr>
+          <w:rFonts w:asciiTheme="majorBidi" w:hAnsiTheme="majorBidi" w:cstheme="majorBidi"/>
+          <w:lang w:val="en-US"/>
+        </w:rPr>
+        <w:t>: 26</w:t>
+      </w:r>
+    </w:p>
+    <w:p>
+      <w:pPr>
+        <w:jc w:val="lowKashida"/>
+        <w:rPr>
+          <w:rFonts w:asciiTheme="majorBidi" w:hAnsiTheme="majorBidi" w:cstheme="majorBidi"/>
+          <w:lang w:val="en-US"/>
+        </w:rPr>
+      </w:pPr>
+      <w:proofErr w:type="spellStart"/>
+      <w:r>
+        <w:rPr>
+          <w:rFonts w:asciiTheme="majorBidi" w:hAnsiTheme="majorBidi" w:cstheme="majorBidi"/>
+          <w:lang w:val="en-US"/>
+        </w:rPr>
+        <w:t>Marque_JAGUAR</w:t>
+      </w:r>
+      <w:proofErr w:type="spellEnd"/>
+      <w:r>
+        <w:rPr>
+          <w:rFonts w:asciiTheme="majorBidi" w:hAnsiTheme="majorBidi" w:cstheme="majorBidi"/>
+          <w:lang w:val="en-US"/>
+        </w:rPr>
+        <w:t>: 43</w:t>
+      </w:r>
+    </w:p>
+    <w:p>
+      <w:pPr>
+        <w:jc w:val="lowKashida"/>
+        <w:rPr>
+          <w:rFonts w:asciiTheme="majorBidi" w:hAnsiTheme="majorBidi" w:cstheme="majorBidi"/>
+          <w:lang w:val="en-US"/>
+        </w:rPr>
+      </w:pPr>
+      <w:proofErr w:type="spellStart"/>
+      <w:r>
+        <w:rPr>
+          <w:rFonts w:asciiTheme="majorBidi" w:hAnsiTheme="majorBidi" w:cstheme="majorBidi"/>
+          <w:lang w:val="en-US"/>
+        </w:rPr>
+        <w:t>Marque_JAGUAR</w:t>
+      </w:r>
+      <w:proofErr w:type="spellEnd"/>
+      <w:r>
+        <w:rPr>
+          <w:rFonts w:asciiTheme="majorBidi" w:hAnsiTheme="majorBidi" w:cstheme="majorBidi"/>
+          <w:lang w:val="en-US"/>
+        </w:rPr>
+        <w:t xml:space="preserve"> LAND ROVER LIMITED: 55</w:t>
+      </w:r>
+    </w:p>
+    <w:p>
+      <w:pPr>
+        <w:jc w:val="lowKashida"/>
+        <w:rPr>
+          <w:rFonts w:asciiTheme="majorBidi" w:hAnsiTheme="majorBidi" w:cstheme="majorBidi"/>
+          <w:lang w:val="en-US"/>
+        </w:rPr>
+      </w:pPr>
+      <w:proofErr w:type="spellStart"/>
+      <w:r>
+        <w:rPr>
+          <w:rFonts w:asciiTheme="majorBidi" w:hAnsiTheme="majorBidi" w:cstheme="majorBidi"/>
+          <w:lang w:val="en-US"/>
+        </w:rPr>
+        <w:t>Marque_JEEP</w:t>
+      </w:r>
+      <w:proofErr w:type="spellEnd"/>
+      <w:r>
+        <w:rPr>
+          <w:rFonts w:asciiTheme="majorBidi" w:hAnsiTheme="majorBidi" w:cstheme="majorBidi"/>
+          <w:lang w:val="en-US"/>
+        </w:rPr>
+        <w:t>: 74</w:t>
+      </w:r>
+    </w:p>
+    <w:p>
+      <w:pPr>
+        <w:jc w:val="lowKashida"/>
+        <w:rPr>
+          <w:rFonts w:asciiTheme="majorBidi" w:hAnsiTheme="majorBidi" w:cstheme="majorBidi"/>
+          <w:lang w:val="en-US"/>
+        </w:rPr>
+      </w:pPr>
+      <w:proofErr w:type="spellStart"/>
+      <w:r>
+        <w:rPr>
+          <w:rFonts w:asciiTheme="majorBidi" w:hAnsiTheme="majorBidi" w:cstheme="majorBidi"/>
+          <w:lang w:val="en-US"/>
+        </w:rPr>
+        <w:t>Marque_KIA</w:t>
+      </w:r>
+      <w:proofErr w:type="spellEnd"/>
+      <w:r>
+        <w:rPr>
+          <w:rFonts w:asciiTheme="majorBidi" w:hAnsiTheme="majorBidi" w:cstheme="majorBidi"/>
+          <w:lang w:val="en-US"/>
+        </w:rPr>
+        <w:t>: 78</w:t>
+      </w:r>
+    </w:p>
+    <w:p>
+      <w:pPr>
+        <w:jc w:val="lowKashida"/>
+        <w:rPr>
+          <w:rFonts w:asciiTheme="majorBidi" w:hAnsiTheme="majorBidi" w:cstheme="majorBidi"/>
+          <w:lang w:val="en-US"/>
+        </w:rPr>
+      </w:pPr>
+      <w:proofErr w:type="spellStart"/>
+      <w:r>
+        <w:rPr>
+          <w:rFonts w:asciiTheme="majorBidi" w:hAnsiTheme="majorBidi" w:cstheme="majorBidi"/>
+          <w:lang w:val="en-US"/>
+        </w:rPr>
+        <w:lastRenderedPageBreak/>
+        <w:t>Marque_LADA</w:t>
+      </w:r>
+      <w:proofErr w:type="spellEnd"/>
+      <w:r>
+        <w:rPr>
+          <w:rFonts w:asciiTheme="majorBidi" w:hAnsiTheme="majorBidi" w:cstheme="majorBidi"/>
+          <w:lang w:val="en-US"/>
+        </w:rPr>
+        <w:t>: 9</w:t>
+      </w:r>
+    </w:p>
+    <w:p>
+      <w:pPr>
+        <w:jc w:val="lowKashida"/>
+        <w:rPr>
+          <w:rFonts w:asciiTheme="majorBidi" w:hAnsiTheme="majorBidi" w:cstheme="majorBidi"/>
+          <w:lang w:val="en-US"/>
+        </w:rPr>
+      </w:pPr>
+      <w:proofErr w:type="spellStart"/>
+      <w:r>
+        <w:rPr>
+          <w:rFonts w:asciiTheme="majorBidi" w:hAnsiTheme="majorBidi" w:cstheme="majorBidi"/>
+          <w:lang w:val="en-US"/>
+        </w:rPr>
+        <w:t>Marque_LAMBORGHINI</w:t>
+      </w:r>
+      <w:proofErr w:type="spellEnd"/>
+      <w:r>
+        <w:rPr>
+          <w:rFonts w:asciiTheme="majorBidi" w:hAnsiTheme="majorBidi" w:cstheme="majorBidi"/>
+          <w:lang w:val="en-US"/>
+        </w:rPr>
+        <w:t>: 16</w:t>
+      </w:r>
+    </w:p>
+    <w:p>
+      <w:pPr>
+        <w:jc w:val="lowKashida"/>
+        <w:rPr>
+          <w:rFonts w:asciiTheme="majorBidi" w:hAnsiTheme="majorBidi" w:cstheme="majorBidi"/>
+          <w:lang w:val="en-US"/>
+        </w:rPr>
+      </w:pPr>
+      <w:proofErr w:type="spellStart"/>
+      <w:r>
+        <w:rPr>
+          <w:rFonts w:asciiTheme="majorBidi" w:hAnsiTheme="majorBidi" w:cstheme="majorBidi"/>
+          <w:lang w:val="en-US"/>
+        </w:rPr>
+        <w:t>Marque_LANCIA</w:t>
+      </w:r>
+      <w:proofErr w:type="spellEnd"/>
+      <w:r>
+        <w:rPr>
+          <w:rFonts w:asciiTheme="majorBidi" w:hAnsiTheme="majorBidi" w:cstheme="majorBidi"/>
+          <w:lang w:val="en-US"/>
+        </w:rPr>
+        <w:t>: 37</w:t>
+      </w:r>
+    </w:p>
+    <w:p>
+      <w:pPr>
+        <w:jc w:val="lowKashida"/>
+        <w:rPr>
+          <w:rFonts w:asciiTheme="majorBidi" w:hAnsiTheme="majorBidi" w:cstheme="majorBidi"/>
+          <w:lang w:val="en-US"/>
+        </w:rPr>
+      </w:pPr>
+      <w:proofErr w:type="spellStart"/>
+      <w:r>
+        <w:rPr>
+          <w:rFonts w:asciiTheme="majorBidi" w:hAnsiTheme="majorBidi" w:cstheme="majorBidi"/>
+          <w:lang w:val="en-US"/>
+        </w:rPr>
+        <w:t>Marque_LEXUS</w:t>
+      </w:r>
+      <w:proofErr w:type="spellEnd"/>
+      <w:r>
+        <w:rPr>
+          <w:rFonts w:asciiTheme="majorBidi" w:hAnsiTheme="majorBidi" w:cstheme="majorBidi"/>
+          <w:lang w:val="en-US"/>
+        </w:rPr>
+        <w:t>: 175</w:t>
+      </w:r>
+    </w:p>
+    <w:p>
+      <w:pPr>
+        <w:jc w:val="lowKashida"/>
+        <w:rPr>
+          <w:rFonts w:asciiTheme="majorBidi" w:hAnsiTheme="majorBidi" w:cstheme="majorBidi"/>
+          <w:lang w:val="en-US"/>
+        </w:rPr>
+      </w:pPr>
+      <w:proofErr w:type="spellStart"/>
+      <w:r>
+        <w:rPr>
+          <w:rFonts w:asciiTheme="majorBidi" w:hAnsiTheme="majorBidi" w:cstheme="majorBidi"/>
+          <w:lang w:val="en-US"/>
+        </w:rPr>
+        <w:t>Marque_LOTUS</w:t>
+      </w:r>
+      <w:proofErr w:type="spellEnd"/>
+      <w:r>
+        <w:rPr>
+          <w:rFonts w:asciiTheme="majorBidi" w:hAnsiTheme="majorBidi" w:cstheme="majorBidi"/>
+          <w:lang w:val="en-US"/>
+        </w:rPr>
+        <w:t>: 26</w:t>
+      </w:r>
+    </w:p>
+    <w:p>
+      <w:pPr>
+        <w:jc w:val="lowKashida"/>
+        <w:rPr>
+          <w:rFonts w:asciiTheme="majorBidi" w:hAnsiTheme="majorBidi" w:cstheme="majorBidi"/>
+          <w:lang w:val="en-US"/>
+        </w:rPr>
+      </w:pPr>
+      <w:proofErr w:type="spellStart"/>
+      <w:r>
+        <w:rPr>
+          <w:rFonts w:asciiTheme="majorBidi" w:hAnsiTheme="majorBidi" w:cstheme="majorBidi"/>
+          <w:lang w:val="en-US"/>
+        </w:rPr>
+        <w:t>Marque_MASERATI</w:t>
+      </w:r>
+      <w:proofErr w:type="spellEnd"/>
+      <w:r>
+        <w:rPr>
+          <w:rFonts w:asciiTheme="majorBidi" w:hAnsiTheme="majorBidi" w:cstheme="majorBidi"/>
+          <w:lang w:val="en-US"/>
+        </w:rPr>
+        <w:t>: 8</w:t>
+      </w:r>
+    </w:p>
+    <w:p>
+      <w:pPr>
+        <w:jc w:val="lowKashida"/>
+        <w:rPr>
+          <w:rFonts w:asciiTheme="majorBidi" w:hAnsiTheme="majorBidi" w:cstheme="majorBidi"/>
+          <w:lang w:val="en-US"/>
+        </w:rPr>
+      </w:pPr>
+      <w:proofErr w:type="spellStart"/>
+      <w:r>
+        <w:rPr>
+          <w:rFonts w:asciiTheme="majorBidi" w:hAnsiTheme="majorBidi" w:cstheme="majorBidi"/>
+          <w:lang w:val="en-US"/>
+        </w:rPr>
+        <w:t>Marque_MAYBACH</w:t>
+      </w:r>
+      <w:proofErr w:type="spellEnd"/>
+      <w:r>
+        <w:rPr>
+          <w:rFonts w:asciiTheme="majorBidi" w:hAnsiTheme="majorBidi" w:cstheme="majorBidi"/>
+          <w:lang w:val="en-US"/>
+        </w:rPr>
+        <w:t>: 13</w:t>
+      </w:r>
+    </w:p>
+    <w:p>
+      <w:pPr>
+        <w:jc w:val="lowKashida"/>
+        <w:rPr>
+          <w:rFonts w:asciiTheme="majorBidi" w:hAnsiTheme="majorBidi" w:cstheme="majorBidi"/>
+          <w:lang w:val="en-US"/>
+        </w:rPr>
+      </w:pPr>
+      <w:proofErr w:type="spellStart"/>
+      <w:r>
+        <w:rPr>
+          <w:rFonts w:asciiTheme="majorBidi" w:hAnsiTheme="majorBidi" w:cstheme="majorBidi"/>
+          <w:lang w:val="en-US"/>
+        </w:rPr>
+        <w:t>Marque_MAZDA</w:t>
+      </w:r>
+      <w:proofErr w:type="spellEnd"/>
+      <w:r>
+        <w:rPr>
+          <w:rFonts w:asciiTheme="majorBidi" w:hAnsiTheme="majorBidi" w:cstheme="majorBidi"/>
+          <w:lang w:val="en-US"/>
+        </w:rPr>
+        <w:t>: 46</w:t>
+      </w:r>
+    </w:p>
+    <w:p>
+      <w:pPr>
+        <w:jc w:val="lowKashida"/>
+        <w:rPr>
+          <w:rFonts w:asciiTheme="majorBidi" w:hAnsiTheme="majorBidi" w:cstheme="majorBidi"/>
+          <w:lang w:val="en-US"/>
+        </w:rPr>
+      </w:pPr>
+      <w:proofErr w:type="spellStart"/>
+      <w:r>
+        <w:rPr>
+          <w:rFonts w:asciiTheme="majorBidi" w:hAnsiTheme="majorBidi" w:cstheme="majorBidi"/>
+          <w:lang w:val="en-US"/>
+        </w:rPr>
+        <w:t>Marque_MERCEDES</w:t>
+      </w:r>
+      <w:proofErr w:type="spellEnd"/>
+      <w:r>
+        <w:rPr>
+          <w:rFonts w:asciiTheme="majorBidi" w:hAnsiTheme="majorBidi" w:cstheme="majorBidi"/>
+          <w:lang w:val="en-US"/>
+        </w:rPr>
+        <w:t xml:space="preserve"> AMG: 174</w:t>
+      </w:r>
+    </w:p>
+    <w:p>
+      <w:pPr>
+        <w:jc w:val="lowKashida"/>
+        <w:rPr>
+          <w:rFonts w:asciiTheme="majorBidi" w:hAnsiTheme="majorBidi" w:cstheme="majorBidi"/>
+          <w:lang w:val="en-US"/>
+        </w:rPr>
+      </w:pPr>
+      <w:proofErr w:type="spellStart"/>
+      <w:r>
+        <w:rPr>
+          <w:rFonts w:asciiTheme="majorBidi" w:hAnsiTheme="majorBidi" w:cstheme="majorBidi"/>
+          <w:lang w:val="en-US"/>
+        </w:rPr>
+        <w:t>Marque_MERCEDES</w:t>
+      </w:r>
+      <w:proofErr w:type="spellEnd"/>
+      <w:r>
+        <w:rPr>
+          <w:rFonts w:asciiTheme="majorBidi" w:hAnsiTheme="majorBidi" w:cstheme="majorBidi"/>
+          <w:lang w:val="en-US"/>
+        </w:rPr>
+        <w:t>-BENZ: 0</w:t>
+      </w:r>
+    </w:p>
+    <w:p>
+      <w:pPr>
+        <w:jc w:val="lowKashida"/>
+        <w:rPr>
+          <w:rFonts w:asciiTheme="majorBidi" w:hAnsiTheme="majorBidi" w:cstheme="majorBidi"/>
+          <w:lang w:val="en-US"/>
+        </w:rPr>
+      </w:pPr>
+      <w:proofErr w:type="spellStart"/>
+      <w:r>
+        <w:rPr>
+          <w:rFonts w:asciiTheme="majorBidi" w:hAnsiTheme="majorBidi" w:cstheme="majorBidi"/>
+          <w:lang w:val="en-US"/>
+        </w:rPr>
+        <w:t>Marque_MIA</w:t>
+      </w:r>
+      <w:proofErr w:type="spellEnd"/>
+      <w:r>
+        <w:rPr>
+          <w:rFonts w:asciiTheme="majorBidi" w:hAnsiTheme="majorBidi" w:cstheme="majorBidi"/>
+          <w:lang w:val="en-US"/>
+        </w:rPr>
+        <w:t>: 21</w:t>
+      </w:r>
+    </w:p>
+    <w:p>
+      <w:pPr>
+        <w:jc w:val="lowKashida"/>
+        <w:rPr>
+          <w:rFonts w:asciiTheme="majorBidi" w:hAnsiTheme="majorBidi" w:cstheme="majorBidi"/>
+        </w:rPr>
+      </w:pPr>
+      <w:r>
+        <w:rPr>
+          <w:rFonts w:asciiTheme="majorBidi" w:hAnsiTheme="majorBidi" w:cstheme="majorBidi"/>
+        </w:rPr>
+        <w:t>Marque_MINI: 79</w:t>
+      </w:r>
+    </w:p>
+    <w:p>
+      <w:pPr>
+        <w:jc w:val="lowKashida"/>
+        <w:rPr>
+          <w:rFonts w:asciiTheme="majorBidi" w:hAnsiTheme="majorBidi" w:cstheme="majorBidi"/>
+        </w:rPr>
+      </w:pPr>
+      <w:r>
+        <w:rPr>
+          <w:rFonts w:asciiTheme="majorBidi" w:hAnsiTheme="majorBidi" w:cstheme="majorBidi"/>
+        </w:rPr>
+        <w:t>Marque_MITSUBISHI: 39</w:t>
+      </w:r>
+    </w:p>
+    <w:p>
+      <w:pPr>
+        <w:jc w:val="lowKashida"/>
+        <w:rPr>
+          <w:rFonts w:asciiTheme="majorBidi" w:hAnsiTheme="majorBidi" w:cstheme="majorBidi"/>
+        </w:rPr>
+      </w:pPr>
+      <w:r>
+        <w:rPr>
+          <w:rFonts w:asciiTheme="majorBidi" w:hAnsiTheme="majorBidi" w:cstheme="majorBidi"/>
+        </w:rPr>
+        <w:t>Marque_NISSAN: 173</w:t>
+      </w:r>
+    </w:p>
+    <w:p>
+      <w:pPr>
+        <w:jc w:val="lowKashida"/>
+        <w:rPr>
+          <w:rFonts w:asciiTheme="majorBidi" w:hAnsiTheme="majorBidi" w:cstheme="majorBidi"/>
+          <w:lang w:val="en-US"/>
+        </w:rPr>
+      </w:pPr>
+      <w:proofErr w:type="spellStart"/>
+      <w:r>
+        <w:rPr>
+          <w:rFonts w:asciiTheme="majorBidi" w:hAnsiTheme="majorBidi" w:cstheme="majorBidi"/>
+          <w:lang w:val="en-US"/>
+        </w:rPr>
+        <w:t>Marque_OPEL</w:t>
+      </w:r>
+      <w:proofErr w:type="spellEnd"/>
+      <w:r>
+        <w:rPr>
+          <w:rFonts w:asciiTheme="majorBidi" w:hAnsiTheme="majorBidi" w:cstheme="majorBidi"/>
+          <w:lang w:val="en-US"/>
+        </w:rPr>
+        <w:t>: 520</w:t>
+      </w:r>
+    </w:p>
+    <w:p>
+      <w:pPr>
+        <w:jc w:val="lowKashida"/>
+        <w:rPr>
+          <w:rFonts w:asciiTheme="majorBidi" w:hAnsiTheme="majorBidi" w:cstheme="majorBidi"/>
+          <w:lang w:val="en-US"/>
+        </w:rPr>
+      </w:pPr>
+      <w:proofErr w:type="spellStart"/>
+      <w:r>
+        <w:rPr>
+          <w:rFonts w:asciiTheme="majorBidi" w:hAnsiTheme="majorBidi" w:cstheme="majorBidi"/>
+          <w:lang w:val="en-US"/>
+        </w:rPr>
+        <w:t>Marque_PEUGEOT</w:t>
+      </w:r>
+      <w:proofErr w:type="spellEnd"/>
+      <w:r>
+        <w:rPr>
+          <w:rFonts w:asciiTheme="majorBidi" w:hAnsiTheme="majorBidi" w:cstheme="majorBidi"/>
+          <w:lang w:val="en-US"/>
+        </w:rPr>
+        <w:t>: 160</w:t>
+      </w:r>
+    </w:p>
+    <w:p>
+      <w:pPr>
+        <w:jc w:val="lowKashida"/>
+        <w:rPr>
+          <w:rFonts w:asciiTheme="majorBidi" w:hAnsiTheme="majorBidi" w:cstheme="majorBidi"/>
+          <w:lang w:val="en-US"/>
+        </w:rPr>
+      </w:pPr>
+      <w:proofErr w:type="spellStart"/>
+      <w:r>
+        <w:rPr>
+          <w:rFonts w:asciiTheme="majorBidi" w:hAnsiTheme="majorBidi" w:cstheme="majorBidi"/>
+          <w:lang w:val="en-US"/>
+        </w:rPr>
+        <w:t>Marque_PORSCHE</w:t>
+      </w:r>
+      <w:proofErr w:type="spellEnd"/>
+      <w:r>
+        <w:rPr>
+          <w:rFonts w:asciiTheme="majorBidi" w:hAnsiTheme="majorBidi" w:cstheme="majorBidi"/>
+          <w:lang w:val="en-US"/>
+        </w:rPr>
+        <w:t>: 89</w:t>
+      </w:r>
+    </w:p>
+    <w:p>
+      <w:pPr>
+        <w:jc w:val="lowKashida"/>
+        <w:rPr>
+          <w:rFonts w:asciiTheme="majorBidi" w:hAnsiTheme="majorBidi" w:cstheme="majorBidi"/>
+          <w:lang w:val="en-US"/>
+        </w:rPr>
+      </w:pPr>
+      <w:proofErr w:type="spellStart"/>
+      <w:r>
+        <w:rPr>
+          <w:rFonts w:asciiTheme="majorBidi" w:hAnsiTheme="majorBidi" w:cstheme="majorBidi"/>
+          <w:lang w:val="en-US"/>
+        </w:rPr>
+        <w:t>Marque_QUATTRO</w:t>
+      </w:r>
+      <w:proofErr w:type="spellEnd"/>
+      <w:r>
+        <w:rPr>
+          <w:rFonts w:asciiTheme="majorBidi" w:hAnsiTheme="majorBidi" w:cstheme="majorBidi"/>
+          <w:lang w:val="en-US"/>
+        </w:rPr>
+        <w:t>: 1</w:t>
+      </w:r>
+    </w:p>
+    <w:p>
+      <w:pPr>
+        <w:jc w:val="lowKashida"/>
+        <w:rPr>
+          <w:rFonts w:asciiTheme="majorBidi" w:hAnsiTheme="majorBidi" w:cstheme="majorBidi"/>
+          <w:lang w:val="en-US"/>
+        </w:rPr>
+      </w:pPr>
+      <w:proofErr w:type="spellStart"/>
+      <w:r>
+        <w:rPr>
+          <w:rFonts w:asciiTheme="majorBidi" w:hAnsiTheme="majorBidi" w:cstheme="majorBidi"/>
+          <w:lang w:val="en-US"/>
+        </w:rPr>
+        <w:t>Marque_RENAULT</w:t>
+      </w:r>
+      <w:proofErr w:type="spellEnd"/>
+      <w:r>
+        <w:rPr>
+          <w:rFonts w:asciiTheme="majorBidi" w:hAnsiTheme="majorBidi" w:cstheme="majorBidi"/>
+          <w:lang w:val="en-US"/>
+        </w:rPr>
+        <w:t>: 155</w:t>
+      </w:r>
+    </w:p>
+    <w:p>
+      <w:pPr>
+        <w:jc w:val="lowKashida"/>
+        <w:rPr>
+          <w:rFonts w:asciiTheme="majorBidi" w:hAnsiTheme="majorBidi" w:cstheme="majorBidi"/>
+          <w:lang w:val="en-US"/>
+        </w:rPr>
+      </w:pPr>
+      <w:proofErr w:type="spellStart"/>
+      <w:r>
+        <w:rPr>
+          <w:rFonts w:asciiTheme="majorBidi" w:hAnsiTheme="majorBidi" w:cstheme="majorBidi"/>
+          <w:lang w:val="en-US"/>
+        </w:rPr>
+        <w:t>Marque_RENAULT</w:t>
+      </w:r>
+      <w:proofErr w:type="spellEnd"/>
+      <w:r>
+        <w:rPr>
+          <w:rFonts w:asciiTheme="majorBidi" w:hAnsiTheme="majorBidi" w:cstheme="majorBidi"/>
+          <w:lang w:val="en-US"/>
+        </w:rPr>
+        <w:t xml:space="preserve"> TECH: 20</w:t>
+      </w:r>
+    </w:p>
+    <w:p>
+      <w:pPr>
+        <w:jc w:val="lowKashida"/>
+        <w:rPr>
+          <w:rFonts w:asciiTheme="majorBidi" w:hAnsiTheme="majorBidi" w:cstheme="majorBidi"/>
+          <w:lang w:val="en-US"/>
+        </w:rPr>
+      </w:pPr>
+      <w:proofErr w:type="spellStart"/>
+      <w:r>
+        <w:rPr>
+          <w:rFonts w:asciiTheme="majorBidi" w:hAnsiTheme="majorBidi" w:cstheme="majorBidi"/>
+          <w:lang w:val="en-US"/>
+        </w:rPr>
+        <w:t>Marque_ROLLS</w:t>
+      </w:r>
+      <w:proofErr w:type="spellEnd"/>
+      <w:r>
+        <w:rPr>
+          <w:rFonts w:asciiTheme="majorBidi" w:hAnsiTheme="majorBidi" w:cstheme="majorBidi"/>
+          <w:lang w:val="en-US"/>
+        </w:rPr>
+        <w:t>-ROYCE: 16</w:t>
+      </w:r>
+    </w:p>
+    <w:p>
+      <w:pPr>
+        <w:jc w:val="lowKashida"/>
+        <w:rPr>
+          <w:rFonts w:asciiTheme="majorBidi" w:hAnsiTheme="majorBidi" w:cstheme="majorBidi"/>
+          <w:lang w:val="en-US"/>
+        </w:rPr>
+      </w:pPr>
+      <w:proofErr w:type="spellStart"/>
+      <w:r>
+        <w:rPr>
+          <w:rFonts w:asciiTheme="majorBidi" w:hAnsiTheme="majorBidi" w:cstheme="majorBidi"/>
+          <w:lang w:val="en-US"/>
+        </w:rPr>
+        <w:t>Marque_SEAT</w:t>
+      </w:r>
+      <w:proofErr w:type="spellEnd"/>
+      <w:r>
+        <w:rPr>
+          <w:rFonts w:asciiTheme="majorBidi" w:hAnsiTheme="majorBidi" w:cstheme="majorBidi"/>
+          <w:lang w:val="en-US"/>
+        </w:rPr>
+        <w:t>: 105</w:t>
+      </w:r>
+    </w:p>
+    <w:p>
+      <w:pPr>
+        <w:jc w:val="lowKashida"/>
+        <w:rPr>
+          <w:rFonts w:asciiTheme="majorBidi" w:hAnsiTheme="majorBidi" w:cstheme="majorBidi"/>
+          <w:lang w:val="en-US"/>
+        </w:rPr>
+      </w:pPr>
+      <w:proofErr w:type="spellStart"/>
+      <w:r>
+        <w:rPr>
+          <w:rFonts w:asciiTheme="majorBidi" w:hAnsiTheme="majorBidi" w:cstheme="majorBidi"/>
+          <w:lang w:val="en-US"/>
+        </w:rPr>
+        <w:t>Marque_SKODA</w:t>
+      </w:r>
+      <w:proofErr w:type="spellEnd"/>
+      <w:r>
+        <w:rPr>
+          <w:rFonts w:asciiTheme="majorBidi" w:hAnsiTheme="majorBidi" w:cstheme="majorBidi"/>
+          <w:lang w:val="en-US"/>
+        </w:rPr>
+        <w:t>: 364</w:t>
+      </w:r>
+    </w:p>
+    <w:p>
+      <w:pPr>
+        <w:jc w:val="lowKashida"/>
+        <w:rPr>
+          <w:rFonts w:asciiTheme="majorBidi" w:hAnsiTheme="majorBidi" w:cstheme="majorBidi"/>
+          <w:lang w:val="en-US"/>
+        </w:rPr>
+      </w:pPr>
+      <w:proofErr w:type="spellStart"/>
+      <w:r>
+        <w:rPr>
+          <w:rFonts w:asciiTheme="majorBidi" w:hAnsiTheme="majorBidi" w:cstheme="majorBidi"/>
+          <w:lang w:val="en-US"/>
+        </w:rPr>
+        <w:t>Marque_SMART</w:t>
+      </w:r>
+      <w:proofErr w:type="spellEnd"/>
+      <w:r>
+        <w:rPr>
+          <w:rFonts w:asciiTheme="majorBidi" w:hAnsiTheme="majorBidi" w:cstheme="majorBidi"/>
+          <w:lang w:val="en-US"/>
+        </w:rPr>
+        <w:t>: 52</w:t>
+      </w:r>
+    </w:p>
+    <w:p>
+      <w:pPr>
+        <w:jc w:val="lowKashida"/>
+        <w:rPr>
+          <w:rFonts w:asciiTheme="majorBidi" w:hAnsiTheme="majorBidi" w:cstheme="majorBidi"/>
+          <w:lang w:val="en-US"/>
+        </w:rPr>
+      </w:pPr>
+      <w:proofErr w:type="spellStart"/>
+      <w:r>
+        <w:rPr>
+          <w:rFonts w:asciiTheme="majorBidi" w:hAnsiTheme="majorBidi" w:cstheme="majorBidi"/>
+          <w:lang w:val="en-US"/>
+        </w:rPr>
+        <w:t>Marque_SSANGYONG</w:t>
+      </w:r>
+      <w:proofErr w:type="spellEnd"/>
+      <w:r>
+        <w:rPr>
+          <w:rFonts w:asciiTheme="majorBidi" w:hAnsiTheme="majorBidi" w:cstheme="majorBidi"/>
+          <w:lang w:val="en-US"/>
+        </w:rPr>
+        <w:t>: 9</w:t>
+      </w:r>
+    </w:p>
+    <w:p>
+      <w:pPr>
+        <w:jc w:val="lowKashida"/>
+        <w:rPr>
+          <w:rFonts w:asciiTheme="majorBidi" w:hAnsiTheme="majorBidi" w:cstheme="majorBidi"/>
+          <w:lang w:val="en-US"/>
+        </w:rPr>
+      </w:pPr>
+      <w:proofErr w:type="spellStart"/>
+      <w:r>
+        <w:rPr>
+          <w:rFonts w:asciiTheme="majorBidi" w:hAnsiTheme="majorBidi" w:cstheme="majorBidi"/>
+          <w:lang w:val="en-US"/>
+        </w:rPr>
+        <w:t>Marque_SUBARU</w:t>
+      </w:r>
+      <w:proofErr w:type="spellEnd"/>
+      <w:r>
+        <w:rPr>
+          <w:rFonts w:asciiTheme="majorBidi" w:hAnsiTheme="majorBidi" w:cstheme="majorBidi"/>
+          <w:lang w:val="en-US"/>
+        </w:rPr>
+        <w:t>: 27</w:t>
+      </w:r>
+    </w:p>
+    <w:p>
+      <w:pPr>
+        <w:jc w:val="lowKashida"/>
+        <w:rPr>
+          <w:rFonts w:asciiTheme="majorBidi" w:hAnsiTheme="majorBidi" w:cstheme="majorBidi"/>
+          <w:lang w:val="en-US"/>
+        </w:rPr>
+      </w:pPr>
+      <w:proofErr w:type="spellStart"/>
+      <w:r>
+        <w:rPr>
+          <w:rFonts w:asciiTheme="majorBidi" w:hAnsiTheme="majorBidi" w:cstheme="majorBidi"/>
+          <w:lang w:val="en-US"/>
+        </w:rPr>
+        <w:t>Marque_SUZUKI</w:t>
+      </w:r>
+      <w:proofErr w:type="spellEnd"/>
+      <w:r>
+        <w:rPr>
+          <w:rFonts w:asciiTheme="majorBidi" w:hAnsiTheme="majorBidi" w:cstheme="majorBidi"/>
+          <w:lang w:val="en-US"/>
+        </w:rPr>
+        <w:t>: 31</w:t>
+      </w:r>
+    </w:p>
+    <w:p>
+      <w:pPr>
+        <w:jc w:val="lowKashida"/>
+        <w:rPr>
+          <w:rFonts w:asciiTheme="majorBidi" w:hAnsiTheme="majorBidi" w:cstheme="majorBidi"/>
+          <w:lang w:val="en-US"/>
+        </w:rPr>
+      </w:pPr>
+      <w:proofErr w:type="spellStart"/>
+      <w:r>
+        <w:rPr>
+          <w:rFonts w:asciiTheme="majorBidi" w:hAnsiTheme="majorBidi" w:cstheme="majorBidi"/>
+          <w:lang w:val="en-US"/>
+        </w:rPr>
+        <w:t>Marque_TESLA</w:t>
+      </w:r>
+      <w:proofErr w:type="spellEnd"/>
+      <w:r>
+        <w:rPr>
+          <w:rFonts w:asciiTheme="majorBidi" w:hAnsiTheme="majorBidi" w:cstheme="majorBidi"/>
+          <w:lang w:val="en-US"/>
+        </w:rPr>
+        <w:t>: 2</w:t>
+      </w:r>
+    </w:p>
+    <w:p>
+      <w:pPr>
+        <w:jc w:val="lowKashida"/>
+        <w:rPr>
+          <w:rFonts w:asciiTheme="majorBidi" w:hAnsiTheme="majorBidi" w:cstheme="majorBidi"/>
+          <w:lang w:val="en-US"/>
+        </w:rPr>
+      </w:pPr>
+      <w:proofErr w:type="spellStart"/>
+      <w:r>
+        <w:rPr>
+          <w:rFonts w:asciiTheme="majorBidi" w:hAnsiTheme="majorBidi" w:cstheme="majorBidi"/>
+          <w:lang w:val="en-US"/>
+        </w:rPr>
+        <w:t>Marque_TOYOTA</w:t>
+      </w:r>
+      <w:proofErr w:type="spellEnd"/>
+      <w:r>
+        <w:rPr>
+          <w:rFonts w:asciiTheme="majorBidi" w:hAnsiTheme="majorBidi" w:cstheme="majorBidi"/>
+          <w:lang w:val="en-US"/>
+        </w:rPr>
+        <w:t>: 111</w:t>
+      </w:r>
+    </w:p>
+    <w:p>
+      <w:pPr>
+        <w:jc w:val="lowKashida"/>
+        <w:rPr>
+          <w:rFonts w:asciiTheme="majorBidi" w:hAnsiTheme="majorBidi" w:cstheme="majorBidi"/>
+          <w:lang w:val="en-US"/>
+        </w:rPr>
+      </w:pPr>
+      <w:proofErr w:type="spellStart"/>
+      <w:r>
+        <w:rPr>
+          <w:rFonts w:asciiTheme="majorBidi" w:hAnsiTheme="majorBidi" w:cstheme="majorBidi"/>
+          <w:lang w:val="en-US"/>
+        </w:rPr>
+        <w:t>Marque_VOLKSWAGEN</w:t>
+      </w:r>
+      <w:proofErr w:type="spellEnd"/>
+      <w:r>
+        <w:rPr>
+          <w:rFonts w:asciiTheme="majorBidi" w:hAnsiTheme="majorBidi" w:cstheme="majorBidi"/>
+          <w:lang w:val="en-US"/>
+        </w:rPr>
+        <w:t>: 900</w:t>
+      </w:r>
+    </w:p>
+    <w:p>
+      <w:pPr>
+        <w:jc w:val="lowKashida"/>
+        <w:rPr>
+          <w:rFonts w:asciiTheme="majorBidi" w:hAnsiTheme="majorBidi" w:cstheme="majorBidi"/>
+          <w:lang w:val="en-US"/>
+        </w:rPr>
+      </w:pPr>
+      <w:proofErr w:type="spellStart"/>
+      <w:r>
+        <w:rPr>
+          <w:rFonts w:asciiTheme="majorBidi" w:hAnsiTheme="majorBidi" w:cstheme="majorBidi"/>
+          <w:lang w:val="en-US"/>
+        </w:rPr>
+        <w:t>Marque_VOLVO</w:t>
+      </w:r>
+      <w:proofErr w:type="spellEnd"/>
+      <w:r>
+        <w:rPr>
+          <w:rFonts w:asciiTheme="majorBidi" w:hAnsiTheme="majorBidi" w:cstheme="majorBidi"/>
+          <w:lang w:val="en-US"/>
+        </w:rPr>
+        <w:t>: 106</w:t>
+      </w:r>
+    </w:p>
+    <w:p>
+      <w:pPr>
+        <w:jc w:val="lowKashida"/>
+        <w:rPr>
+          <w:rFonts w:asciiTheme="majorBidi" w:hAnsiTheme="majorBidi" w:cstheme="majorBidi"/>
+          <w:lang w:val="en-US"/>
+        </w:rPr>
+      </w:pPr>
+      <w:proofErr w:type="spellStart"/>
+      <w:r>
+        <w:rPr>
+          <w:rFonts w:asciiTheme="majorBidi" w:hAnsiTheme="majorBidi" w:cstheme="majorBidi"/>
+          <w:lang w:val="en-US"/>
+        </w:rPr>
+        <w:t>Carburant_EE</w:t>
+      </w:r>
+      <w:proofErr w:type="spellEnd"/>
+      <w:r>
+        <w:rPr>
+          <w:rFonts w:asciiTheme="majorBidi" w:hAnsiTheme="majorBidi" w:cstheme="majorBidi"/>
+          <w:lang w:val="en-US"/>
+        </w:rPr>
+        <w:t>: 3</w:t>
+      </w:r>
+    </w:p>
+    <w:p>
+      <w:pPr>
+        <w:jc w:val="lowKashida"/>
+        <w:rPr>
+          <w:rFonts w:asciiTheme="majorBidi" w:hAnsiTheme="majorBidi" w:cstheme="majorBidi"/>
+          <w:lang w:val="en-US"/>
+        </w:rPr>
+      </w:pPr>
+      <w:proofErr w:type="spellStart"/>
+      <w:r>
+        <w:rPr>
+          <w:rFonts w:asciiTheme="majorBidi" w:hAnsiTheme="majorBidi" w:cstheme="majorBidi"/>
+          <w:lang w:val="en-US"/>
+        </w:rPr>
+        <w:t>Carburant_EH</w:t>
+      </w:r>
+      <w:proofErr w:type="spellEnd"/>
+      <w:r>
+        <w:rPr>
+          <w:rFonts w:asciiTheme="majorBidi" w:hAnsiTheme="majorBidi" w:cstheme="majorBidi"/>
+          <w:lang w:val="en-US"/>
+        </w:rPr>
+        <w:t>: 199</w:t>
+      </w:r>
+    </w:p>
+    <w:p>
+      <w:pPr>
+        <w:jc w:val="lowKashida"/>
+        <w:rPr>
+          <w:rFonts w:asciiTheme="majorBidi" w:hAnsiTheme="majorBidi" w:cstheme="majorBidi"/>
+          <w:lang w:val="en-US"/>
+        </w:rPr>
+      </w:pPr>
+      <w:proofErr w:type="spellStart"/>
+      <w:r>
+        <w:rPr>
+          <w:rFonts w:asciiTheme="majorBidi" w:hAnsiTheme="majorBidi" w:cstheme="majorBidi"/>
+          <w:lang w:val="en-US"/>
+        </w:rPr>
+        <w:lastRenderedPageBreak/>
+        <w:t>Carburant_EL</w:t>
+      </w:r>
+      <w:proofErr w:type="spellEnd"/>
+      <w:r>
+        <w:rPr>
+          <w:rFonts w:asciiTheme="majorBidi" w:hAnsiTheme="majorBidi" w:cstheme="majorBidi"/>
+          <w:lang w:val="en-US"/>
+        </w:rPr>
+        <w:t>: 39</w:t>
+      </w:r>
+    </w:p>
+    <w:p>
+      <w:pPr>
+        <w:jc w:val="lowKashida"/>
+        <w:rPr>
+          <w:rFonts w:asciiTheme="majorBidi" w:hAnsiTheme="majorBidi" w:cstheme="majorBidi"/>
+          <w:lang w:val="en-US"/>
+        </w:rPr>
+      </w:pPr>
+      <w:proofErr w:type="spellStart"/>
+      <w:r>
+        <w:rPr>
+          <w:rFonts w:asciiTheme="majorBidi" w:hAnsiTheme="majorBidi" w:cstheme="majorBidi"/>
+          <w:lang w:val="en-US"/>
+        </w:rPr>
+        <w:t>Carburant_ES</w:t>
+      </w:r>
+      <w:proofErr w:type="spellEnd"/>
+      <w:r>
+        <w:rPr>
+          <w:rFonts w:asciiTheme="majorBidi" w:hAnsiTheme="majorBidi" w:cstheme="majorBidi"/>
+          <w:lang w:val="en-US"/>
+        </w:rPr>
+        <w:t>: 0</w:t>
+      </w:r>
+    </w:p>
+    <w:p>
+      <w:pPr>
+        <w:jc w:val="lowKashida"/>
+        <w:rPr>
+          <w:rFonts w:asciiTheme="majorBidi" w:hAnsiTheme="majorBidi" w:cstheme="majorBidi"/>
+          <w:lang w:val="en-US"/>
+        </w:rPr>
+      </w:pPr>
+      <w:proofErr w:type="spellStart"/>
+      <w:r>
+        <w:rPr>
+          <w:rFonts w:asciiTheme="majorBidi" w:hAnsiTheme="majorBidi" w:cstheme="majorBidi"/>
+          <w:lang w:val="en-US"/>
+        </w:rPr>
+        <w:t>Carburant_ES</w:t>
+      </w:r>
+      <w:proofErr w:type="spellEnd"/>
+      <w:r>
+        <w:rPr>
+          <w:rFonts w:asciiTheme="majorBidi" w:hAnsiTheme="majorBidi" w:cstheme="majorBidi"/>
+          <w:lang w:val="en-US"/>
+        </w:rPr>
+        <w:t>/GN: 23</w:t>
+      </w:r>
+    </w:p>
+    <w:p>
+      <w:pPr>
+        <w:jc w:val="lowKashida"/>
+        <w:rPr>
+          <w:rFonts w:asciiTheme="majorBidi" w:hAnsiTheme="majorBidi" w:cstheme="majorBidi"/>
+          <w:lang w:val="en-US"/>
+        </w:rPr>
+      </w:pPr>
+      <w:proofErr w:type="spellStart"/>
+      <w:r>
+        <w:rPr>
+          <w:rFonts w:asciiTheme="majorBidi" w:hAnsiTheme="majorBidi" w:cstheme="majorBidi"/>
+          <w:lang w:val="en-US"/>
+        </w:rPr>
+        <w:t>Carburant_ES</w:t>
+      </w:r>
+      <w:proofErr w:type="spellEnd"/>
+      <w:r>
+        <w:rPr>
+          <w:rFonts w:asciiTheme="majorBidi" w:hAnsiTheme="majorBidi" w:cstheme="majorBidi"/>
+          <w:lang w:val="en-US"/>
+        </w:rPr>
+        <w:t>/GP: 17</w:t>
+      </w:r>
+    </w:p>
+    <w:p>
+      <w:pPr>
+        <w:jc w:val="lowKashida"/>
+        <w:rPr>
+          <w:rFonts w:asciiTheme="majorBidi" w:hAnsiTheme="majorBidi" w:cstheme="majorBidi"/>
+          <w:lang w:val="en-US"/>
+        </w:rPr>
+      </w:pPr>
+      <w:proofErr w:type="spellStart"/>
+      <w:r>
+        <w:rPr>
+          <w:rFonts w:asciiTheme="majorBidi" w:hAnsiTheme="majorBidi" w:cstheme="majorBidi"/>
+          <w:lang w:val="en-US"/>
+        </w:rPr>
+        <w:t>Carburant_FE</w:t>
+      </w:r>
+      <w:proofErr w:type="spellEnd"/>
+      <w:r>
+        <w:rPr>
+          <w:rFonts w:asciiTheme="majorBidi" w:hAnsiTheme="majorBidi" w:cstheme="majorBidi"/>
+          <w:lang w:val="en-US"/>
+        </w:rPr>
+        <w:t>: 8</w:t>
+      </w:r>
+    </w:p>
+    <w:p>
+      <w:pPr>
+        <w:jc w:val="lowKashida"/>
+        <w:rPr>
+          <w:rFonts w:asciiTheme="majorBidi" w:hAnsiTheme="majorBidi" w:cstheme="majorBidi"/>
+          <w:lang w:val="en-US"/>
+        </w:rPr>
+      </w:pPr>
+      <w:proofErr w:type="spellStart"/>
+      <w:r>
+        <w:rPr>
+          <w:rFonts w:asciiTheme="majorBidi" w:hAnsiTheme="majorBidi" w:cstheme="majorBidi"/>
+          <w:lang w:val="en-US"/>
+        </w:rPr>
+        <w:t>Carburant_GH</w:t>
+      </w:r>
+      <w:proofErr w:type="spellEnd"/>
+      <w:r>
+        <w:rPr>
+          <w:rFonts w:asciiTheme="majorBidi" w:hAnsiTheme="majorBidi" w:cstheme="majorBidi"/>
+          <w:lang w:val="en-US"/>
+        </w:rPr>
+        <w:t>: 54</w:t>
+      </w:r>
+    </w:p>
+    <w:p>
+      <w:pPr>
+        <w:jc w:val="lowKashida"/>
+        <w:rPr>
+          <w:rFonts w:asciiTheme="majorBidi" w:hAnsiTheme="majorBidi" w:cstheme="majorBidi"/>
+          <w:lang w:val="en-US"/>
+        </w:rPr>
+      </w:pPr>
+      <w:proofErr w:type="spellStart"/>
+      <w:r>
+        <w:rPr>
+          <w:rFonts w:asciiTheme="majorBidi" w:hAnsiTheme="majorBidi" w:cstheme="majorBidi"/>
+          <w:lang w:val="en-US"/>
+        </w:rPr>
+        <w:t>Carburant_GL</w:t>
+      </w:r>
+      <w:proofErr w:type="spellEnd"/>
+      <w:r>
+        <w:rPr>
+          <w:rFonts w:asciiTheme="majorBidi" w:hAnsiTheme="majorBidi" w:cstheme="majorBidi"/>
+          <w:lang w:val="en-US"/>
+        </w:rPr>
+        <w:t>: 1</w:t>
+      </w:r>
+    </w:p>
+    <w:p>
+      <w:pPr>
+        <w:jc w:val="lowKashida"/>
+        <w:rPr>
+          <w:rFonts w:asciiTheme="majorBidi" w:hAnsiTheme="majorBidi" w:cstheme="majorBidi"/>
+          <w:lang w:val="en-US"/>
+        </w:rPr>
+      </w:pPr>
+      <w:proofErr w:type="spellStart"/>
+      <w:r>
+        <w:rPr>
+          <w:rFonts w:asciiTheme="majorBidi" w:hAnsiTheme="majorBidi" w:cstheme="majorBidi"/>
+          <w:lang w:val="en-US"/>
+        </w:rPr>
+        <w:t>Carburant_GN</w:t>
+      </w:r>
+      <w:proofErr w:type="spellEnd"/>
+      <w:r>
+        <w:rPr>
+          <w:rFonts w:asciiTheme="majorBidi" w:hAnsiTheme="majorBidi" w:cstheme="majorBidi"/>
+          <w:lang w:val="en-US"/>
+        </w:rPr>
+        <w:t>: 59</w:t>
+      </w:r>
+    </w:p>
+    <w:p>
+      <w:pPr>
+        <w:jc w:val="lowKashida"/>
+        <w:rPr>
+          <w:rFonts w:asciiTheme="majorBidi" w:hAnsiTheme="majorBidi" w:cstheme="majorBidi"/>
+          <w:lang w:val="en-US"/>
+        </w:rPr>
+      </w:pPr>
+      <w:proofErr w:type="spellStart"/>
+      <w:r>
+        <w:rPr>
+          <w:rFonts w:asciiTheme="majorBidi" w:hAnsiTheme="majorBidi" w:cstheme="majorBidi"/>
+          <w:lang w:val="en-US"/>
+        </w:rPr>
+        <w:t>Carburant_GN</w:t>
+      </w:r>
+      <w:proofErr w:type="spellEnd"/>
+      <w:r>
+        <w:rPr>
+          <w:rFonts w:asciiTheme="majorBidi" w:hAnsiTheme="majorBidi" w:cstheme="majorBidi"/>
+          <w:lang w:val="en-US"/>
+        </w:rPr>
+        <w:t>/ES: 23</w:t>
+      </w:r>
+    </w:p>
+    <w:p>
+      <w:pPr>
+        <w:jc w:val="lowKashida"/>
+        <w:rPr>
+          <w:rFonts w:asciiTheme="majorBidi" w:hAnsiTheme="majorBidi" w:cstheme="majorBidi"/>
+          <w:lang w:val="en-US"/>
+        </w:rPr>
+      </w:pPr>
+      <w:proofErr w:type="spellStart"/>
+      <w:r>
+        <w:rPr>
+          <w:rFonts w:asciiTheme="majorBidi" w:hAnsiTheme="majorBidi" w:cstheme="majorBidi"/>
+          <w:lang w:val="en-US"/>
+        </w:rPr>
+        <w:t>Carburant_GO</w:t>
+      </w:r>
+      <w:proofErr w:type="spellEnd"/>
+      <w:r>
+        <w:rPr>
+          <w:rFonts w:asciiTheme="majorBidi" w:hAnsiTheme="majorBidi" w:cstheme="majorBidi"/>
+          <w:lang w:val="en-US"/>
+        </w:rPr>
+        <w:t>: 0</w:t>
+      </w:r>
+    </w:p>
+    <w:p>
+      <w:pPr>
+        <w:jc w:val="lowKashida"/>
+        <w:rPr>
+          <w:rFonts w:asciiTheme="majorBidi" w:hAnsiTheme="majorBidi" w:cstheme="majorBidi"/>
+          <w:lang w:val="en-US"/>
+        </w:rPr>
+      </w:pPr>
+      <w:proofErr w:type="spellStart"/>
+      <w:r>
+        <w:rPr>
+          <w:rFonts w:asciiTheme="majorBidi" w:hAnsiTheme="majorBidi" w:cstheme="majorBidi"/>
+          <w:lang w:val="en-US"/>
+        </w:rPr>
+        <w:t>Carburant_GP</w:t>
+      </w:r>
+      <w:proofErr w:type="spellEnd"/>
+      <w:r>
+        <w:rPr>
+          <w:rFonts w:asciiTheme="majorBidi" w:hAnsiTheme="majorBidi" w:cstheme="majorBidi"/>
+          <w:lang w:val="en-US"/>
+        </w:rPr>
+        <w:t>/ES: 17</w:t>
+      </w:r>
+    </w:p>
+    <w:p>
+      <w:pPr>
+        <w:jc w:val="lowKashida"/>
+        <w:rPr>
+          <w:rFonts w:asciiTheme="majorBidi" w:hAnsiTheme="majorBidi" w:cstheme="majorBidi"/>
+          <w:lang w:val="en-US"/>
+        </w:rPr>
+      </w:pPr>
+      <w:proofErr w:type="spellStart"/>
+      <w:r>
+        <w:rPr>
+          <w:rFonts w:asciiTheme="majorBidi" w:hAnsiTheme="majorBidi" w:cstheme="majorBidi"/>
+          <w:lang w:val="en-US"/>
+        </w:rPr>
+        <w:t>Boîte</w:t>
+      </w:r>
+      <w:proofErr w:type="spellEnd"/>
+      <w:r>
+        <w:rPr>
+          <w:rFonts w:asciiTheme="majorBidi" w:hAnsiTheme="majorBidi" w:cstheme="majorBidi"/>
+          <w:lang w:val="en-US"/>
+        </w:rPr>
+        <w:t xml:space="preserve"> de </w:t>
+      </w:r>
+      <w:proofErr w:type="spellStart"/>
+      <w:r>
+        <w:rPr>
+          <w:rFonts w:asciiTheme="majorBidi" w:hAnsiTheme="majorBidi" w:cstheme="majorBidi"/>
+          <w:lang w:val="en-US"/>
+        </w:rPr>
+        <w:t>vitesse_A</w:t>
+      </w:r>
+      <w:proofErr w:type="spellEnd"/>
+      <w:r>
+        <w:rPr>
+          <w:rFonts w:asciiTheme="majorBidi" w:hAnsiTheme="majorBidi" w:cstheme="majorBidi"/>
+          <w:lang w:val="en-US"/>
+        </w:rPr>
+        <w:t xml:space="preserve"> 0: 10</w:t>
+      </w:r>
+    </w:p>
+    <w:p>
+      <w:pPr>
+        <w:jc w:val="lowKashida"/>
+        <w:rPr>
+          <w:rFonts w:asciiTheme="majorBidi" w:hAnsiTheme="majorBidi" w:cstheme="majorBidi"/>
+          <w:lang w:val="en-US"/>
+        </w:rPr>
+      </w:pPr>
+      <w:proofErr w:type="spellStart"/>
+      <w:r>
+        <w:rPr>
+          <w:rFonts w:asciiTheme="majorBidi" w:hAnsiTheme="majorBidi" w:cstheme="majorBidi"/>
+          <w:lang w:val="en-US"/>
+        </w:rPr>
+        <w:t>Boîte</w:t>
+      </w:r>
+      <w:proofErr w:type="spellEnd"/>
+      <w:r>
+        <w:rPr>
+          <w:rFonts w:asciiTheme="majorBidi" w:hAnsiTheme="majorBidi" w:cstheme="majorBidi"/>
+          <w:lang w:val="en-US"/>
+        </w:rPr>
+        <w:t xml:space="preserve"> de </w:t>
+      </w:r>
+      <w:proofErr w:type="spellStart"/>
+      <w:r>
+        <w:rPr>
+          <w:rFonts w:asciiTheme="majorBidi" w:hAnsiTheme="majorBidi" w:cstheme="majorBidi"/>
+          <w:lang w:val="en-US"/>
+        </w:rPr>
+        <w:t>vitesse_A</w:t>
+      </w:r>
+      <w:proofErr w:type="spellEnd"/>
+      <w:r>
+        <w:rPr>
+          <w:rFonts w:asciiTheme="majorBidi" w:hAnsiTheme="majorBidi" w:cstheme="majorBidi"/>
+          <w:lang w:val="en-US"/>
+        </w:rPr>
+        <w:t xml:space="preserve"> 4: 39</w:t>
+      </w:r>
+    </w:p>
+    <w:p>
+      <w:pPr>
+        <w:jc w:val="lowKashida"/>
+        <w:rPr>
+          <w:rFonts w:asciiTheme="majorBidi" w:hAnsiTheme="majorBidi" w:cstheme="majorBidi"/>
+          <w:lang w:val="en-US"/>
+        </w:rPr>
+      </w:pPr>
+      <w:proofErr w:type="spellStart"/>
+      <w:r>
+        <w:rPr>
+          <w:rFonts w:asciiTheme="majorBidi" w:hAnsiTheme="majorBidi" w:cstheme="majorBidi"/>
+          <w:lang w:val="en-US"/>
+        </w:rPr>
+        <w:t>Boîte</w:t>
+      </w:r>
+      <w:proofErr w:type="spellEnd"/>
+      <w:r>
+        <w:rPr>
+          <w:rFonts w:asciiTheme="majorBidi" w:hAnsiTheme="majorBidi" w:cstheme="majorBidi"/>
+          <w:lang w:val="en-US"/>
+        </w:rPr>
+        <w:t xml:space="preserve"> de </w:t>
+      </w:r>
+      <w:proofErr w:type="spellStart"/>
+      <w:r>
+        <w:rPr>
+          <w:rFonts w:asciiTheme="majorBidi" w:hAnsiTheme="majorBidi" w:cstheme="majorBidi"/>
+          <w:lang w:val="en-US"/>
+        </w:rPr>
+        <w:t>vitesse_A</w:t>
+      </w:r>
+      <w:proofErr w:type="spellEnd"/>
+      <w:r>
+        <w:rPr>
+          <w:rFonts w:asciiTheme="majorBidi" w:hAnsiTheme="majorBidi" w:cstheme="majorBidi"/>
+          <w:lang w:val="en-US"/>
+        </w:rPr>
+        <w:t xml:space="preserve"> 5: 0</w:t>
+      </w:r>
+    </w:p>
+    <w:p>
+      <w:pPr>
+        <w:jc w:val="lowKashida"/>
+        <w:rPr>
+          <w:rFonts w:asciiTheme="majorBidi" w:hAnsiTheme="majorBidi" w:cstheme="majorBidi"/>
+          <w:lang w:val="en-US"/>
+        </w:rPr>
+      </w:pPr>
+      <w:proofErr w:type="spellStart"/>
+      <w:r>
+        <w:rPr>
+          <w:rFonts w:asciiTheme="majorBidi" w:hAnsiTheme="majorBidi" w:cstheme="majorBidi"/>
+          <w:lang w:val="en-US"/>
+        </w:rPr>
+        <w:t>Boîte</w:t>
+      </w:r>
+      <w:proofErr w:type="spellEnd"/>
+      <w:r>
+        <w:rPr>
+          <w:rFonts w:asciiTheme="majorBidi" w:hAnsiTheme="majorBidi" w:cstheme="majorBidi"/>
+          <w:lang w:val="en-US"/>
+        </w:rPr>
+        <w:t xml:space="preserve"> de </w:t>
+      </w:r>
+      <w:proofErr w:type="spellStart"/>
+      <w:r>
+        <w:rPr>
+          <w:rFonts w:asciiTheme="majorBidi" w:hAnsiTheme="majorBidi" w:cstheme="majorBidi"/>
+          <w:lang w:val="en-US"/>
+        </w:rPr>
+        <w:t>vitesse_A</w:t>
+      </w:r>
+      <w:proofErr w:type="spellEnd"/>
+      <w:r>
+        <w:rPr>
+          <w:rFonts w:asciiTheme="majorBidi" w:hAnsiTheme="majorBidi" w:cstheme="majorBidi"/>
+          <w:lang w:val="en-US"/>
+        </w:rPr>
+        <w:t xml:space="preserve"> 6: 1031</w:t>
+      </w:r>
+    </w:p>
+    <w:p>
+      <w:pPr>
+        <w:jc w:val="lowKashida"/>
+        <w:rPr>
+          <w:rFonts w:asciiTheme="majorBidi" w:hAnsiTheme="majorBidi" w:cstheme="majorBidi"/>
+          <w:lang w:val="en-US"/>
+        </w:rPr>
+      </w:pPr>
+      <w:proofErr w:type="spellStart"/>
+      <w:r>
+        <w:rPr>
+          <w:rFonts w:asciiTheme="majorBidi" w:hAnsiTheme="majorBidi" w:cstheme="majorBidi"/>
+          <w:lang w:val="en-US"/>
+        </w:rPr>
+        <w:t>Boîte</w:t>
+      </w:r>
+      <w:proofErr w:type="spellEnd"/>
+      <w:r>
+        <w:rPr>
+          <w:rFonts w:asciiTheme="majorBidi" w:hAnsiTheme="majorBidi" w:cstheme="majorBidi"/>
+          <w:lang w:val="en-US"/>
+        </w:rPr>
+        <w:t xml:space="preserve"> de </w:t>
+      </w:r>
+      <w:proofErr w:type="spellStart"/>
+      <w:r>
+        <w:rPr>
+          <w:rFonts w:asciiTheme="majorBidi" w:hAnsiTheme="majorBidi" w:cstheme="majorBidi"/>
+          <w:lang w:val="en-US"/>
+        </w:rPr>
+        <w:t>vitesse_A</w:t>
+      </w:r>
+      <w:proofErr w:type="spellEnd"/>
+      <w:r>
+        <w:rPr>
+          <w:rFonts w:asciiTheme="majorBidi" w:hAnsiTheme="majorBidi" w:cstheme="majorBidi"/>
+          <w:lang w:val="en-US"/>
+        </w:rPr>
+        <w:t xml:space="preserve"> 7: 0</w:t>
+      </w:r>
+    </w:p>
+    <w:p>
+      <w:pPr>
+        <w:jc w:val="lowKashida"/>
+        <w:rPr>
+          <w:rFonts w:asciiTheme="majorBidi" w:hAnsiTheme="majorBidi" w:cstheme="majorBidi"/>
+          <w:lang w:val="en-US"/>
+        </w:rPr>
+      </w:pPr>
+      <w:proofErr w:type="spellStart"/>
+      <w:r>
+        <w:rPr>
+          <w:rFonts w:asciiTheme="majorBidi" w:hAnsiTheme="majorBidi" w:cstheme="majorBidi"/>
+          <w:lang w:val="en-US"/>
+        </w:rPr>
+        <w:t>Boîte</w:t>
+      </w:r>
+      <w:proofErr w:type="spellEnd"/>
+      <w:r>
+        <w:rPr>
+          <w:rFonts w:asciiTheme="majorBidi" w:hAnsiTheme="majorBidi" w:cstheme="majorBidi"/>
+          <w:lang w:val="en-US"/>
+        </w:rPr>
+        <w:t xml:space="preserve"> de </w:t>
+      </w:r>
+      <w:proofErr w:type="spellStart"/>
+      <w:r>
+        <w:rPr>
+          <w:rFonts w:asciiTheme="majorBidi" w:hAnsiTheme="majorBidi" w:cstheme="majorBidi"/>
+          <w:lang w:val="en-US"/>
+        </w:rPr>
+        <w:t>vitesse_A</w:t>
+      </w:r>
+      <w:proofErr w:type="spellEnd"/>
+      <w:r>
+        <w:rPr>
+          <w:rFonts w:asciiTheme="majorBidi" w:hAnsiTheme="majorBidi" w:cstheme="majorBidi"/>
+          <w:lang w:val="en-US"/>
+        </w:rPr>
+        <w:t xml:space="preserve"> 8: 446</w:t>
+      </w:r>
+    </w:p>
+    <w:p>
+      <w:pPr>
+        <w:jc w:val="lowKashida"/>
+        <w:rPr>
+          <w:rFonts w:asciiTheme="majorBidi" w:hAnsiTheme="majorBidi" w:cstheme="majorBidi"/>
+          <w:lang w:val="en-US"/>
+        </w:rPr>
+      </w:pPr>
+      <w:proofErr w:type="spellStart"/>
+      <w:r>
+        <w:rPr>
+          <w:rFonts w:asciiTheme="majorBidi" w:hAnsiTheme="majorBidi" w:cstheme="majorBidi"/>
+          <w:lang w:val="en-US"/>
+        </w:rPr>
+        <w:t>Boîte</w:t>
+      </w:r>
+      <w:proofErr w:type="spellEnd"/>
+      <w:r>
+        <w:rPr>
+          <w:rFonts w:asciiTheme="majorBidi" w:hAnsiTheme="majorBidi" w:cstheme="majorBidi"/>
+          <w:lang w:val="en-US"/>
+        </w:rPr>
+        <w:t xml:space="preserve"> de </w:t>
+      </w:r>
+      <w:proofErr w:type="spellStart"/>
+      <w:r>
+        <w:rPr>
+          <w:rFonts w:asciiTheme="majorBidi" w:hAnsiTheme="majorBidi" w:cstheme="majorBidi"/>
+          <w:lang w:val="en-US"/>
+        </w:rPr>
+        <w:t>vitesse_D</w:t>
+      </w:r>
+      <w:proofErr w:type="spellEnd"/>
+      <w:r>
+        <w:rPr>
+          <w:rFonts w:asciiTheme="majorBidi" w:hAnsiTheme="majorBidi" w:cstheme="majorBidi"/>
+          <w:lang w:val="en-US"/>
+        </w:rPr>
+        <w:t xml:space="preserve"> 5: 39</w:t>
+      </w:r>
+    </w:p>
+    <w:p>
+      <w:pPr>
+        <w:jc w:val="lowKashida"/>
+        <w:rPr>
+          <w:rFonts w:asciiTheme="majorBidi" w:hAnsiTheme="majorBidi" w:cstheme="majorBidi"/>
+          <w:lang w:val="en-US"/>
+        </w:rPr>
+      </w:pPr>
+      <w:proofErr w:type="spellStart"/>
+      <w:r>
+        <w:rPr>
+          <w:rFonts w:asciiTheme="majorBidi" w:hAnsiTheme="majorBidi" w:cstheme="majorBidi"/>
+          <w:lang w:val="en-US"/>
+        </w:rPr>
+        <w:t>Boîte</w:t>
+      </w:r>
+      <w:proofErr w:type="spellEnd"/>
+      <w:r>
+        <w:rPr>
+          <w:rFonts w:asciiTheme="majorBidi" w:hAnsiTheme="majorBidi" w:cstheme="majorBidi"/>
+          <w:lang w:val="en-US"/>
+        </w:rPr>
+        <w:t xml:space="preserve"> de </w:t>
+      </w:r>
+      <w:proofErr w:type="spellStart"/>
+      <w:r>
+        <w:rPr>
+          <w:rFonts w:asciiTheme="majorBidi" w:hAnsiTheme="majorBidi" w:cstheme="majorBidi"/>
+          <w:lang w:val="en-US"/>
+        </w:rPr>
+        <w:t>vitesse_D</w:t>
+      </w:r>
+      <w:proofErr w:type="spellEnd"/>
+      <w:r>
+        <w:rPr>
+          <w:rFonts w:asciiTheme="majorBidi" w:hAnsiTheme="majorBidi" w:cstheme="majorBidi"/>
+          <w:lang w:val="en-US"/>
+        </w:rPr>
+        <w:t xml:space="preserve"> 6: 11</w:t>
+      </w:r>
+    </w:p>
+    <w:p>
+      <w:pPr>
+        <w:jc w:val="lowKashida"/>
+        <w:rPr>
+          <w:rFonts w:asciiTheme="majorBidi" w:hAnsiTheme="majorBidi" w:cstheme="majorBidi"/>
+          <w:lang w:val="en-US"/>
+        </w:rPr>
+      </w:pPr>
+      <w:proofErr w:type="spellStart"/>
+      <w:r>
+        <w:rPr>
+          <w:rFonts w:asciiTheme="majorBidi" w:hAnsiTheme="majorBidi" w:cstheme="majorBidi"/>
+          <w:lang w:val="en-US"/>
+        </w:rPr>
+        <w:t>Boîte</w:t>
+      </w:r>
+      <w:proofErr w:type="spellEnd"/>
+      <w:r>
+        <w:rPr>
+          <w:rFonts w:asciiTheme="majorBidi" w:hAnsiTheme="majorBidi" w:cstheme="majorBidi"/>
+          <w:lang w:val="en-US"/>
+        </w:rPr>
+        <w:t xml:space="preserve"> de </w:t>
+      </w:r>
+      <w:proofErr w:type="spellStart"/>
+      <w:r>
+        <w:rPr>
+          <w:rFonts w:asciiTheme="majorBidi" w:hAnsiTheme="majorBidi" w:cstheme="majorBidi"/>
+          <w:lang w:val="en-US"/>
+        </w:rPr>
+        <w:t>vitesse_D</w:t>
+      </w:r>
+      <w:proofErr w:type="spellEnd"/>
+      <w:r>
+        <w:rPr>
+          <w:rFonts w:asciiTheme="majorBidi" w:hAnsiTheme="majorBidi" w:cstheme="majorBidi"/>
+          <w:lang w:val="en-US"/>
+        </w:rPr>
+        <w:t xml:space="preserve"> 7: 21</w:t>
+      </w:r>
+    </w:p>
+    <w:p>
+      <w:pPr>
+        <w:jc w:val="lowKashida"/>
+        <w:rPr>
+          <w:rFonts w:asciiTheme="majorBidi" w:hAnsiTheme="majorBidi" w:cstheme="majorBidi"/>
+          <w:lang w:val="en-US"/>
+        </w:rPr>
+      </w:pPr>
+      <w:proofErr w:type="spellStart"/>
+      <w:r>
+        <w:rPr>
+          <w:rFonts w:asciiTheme="majorBidi" w:hAnsiTheme="majorBidi" w:cstheme="majorBidi"/>
+          <w:lang w:val="en-US"/>
+        </w:rPr>
+        <w:t>Boîte</w:t>
+      </w:r>
+      <w:proofErr w:type="spellEnd"/>
+      <w:r>
+        <w:rPr>
+          <w:rFonts w:asciiTheme="majorBidi" w:hAnsiTheme="majorBidi" w:cstheme="majorBidi"/>
+          <w:lang w:val="en-US"/>
+        </w:rPr>
+        <w:t xml:space="preserve"> de </w:t>
+      </w:r>
+      <w:proofErr w:type="spellStart"/>
+      <w:r>
+        <w:rPr>
+          <w:rFonts w:asciiTheme="majorBidi" w:hAnsiTheme="majorBidi" w:cstheme="majorBidi"/>
+          <w:lang w:val="en-US"/>
+        </w:rPr>
+        <w:t>vitesse_M</w:t>
+      </w:r>
+      <w:proofErr w:type="spellEnd"/>
+      <w:r>
+        <w:rPr>
+          <w:rFonts w:asciiTheme="majorBidi" w:hAnsiTheme="majorBidi" w:cstheme="majorBidi"/>
+          <w:lang w:val="en-US"/>
+        </w:rPr>
+        <w:t xml:space="preserve"> 5: 1191</w:t>
+      </w:r>
+    </w:p>
+    <w:p>
+      <w:pPr>
+        <w:jc w:val="lowKashida"/>
+        <w:rPr>
+          <w:rFonts w:asciiTheme="majorBidi" w:hAnsiTheme="majorBidi" w:cstheme="majorBidi"/>
+          <w:lang w:val="en-US"/>
+        </w:rPr>
+      </w:pPr>
+      <w:proofErr w:type="spellStart"/>
+      <w:r>
+        <w:rPr>
+          <w:rFonts w:asciiTheme="majorBidi" w:hAnsiTheme="majorBidi" w:cstheme="majorBidi"/>
+          <w:lang w:val="en-US"/>
+        </w:rPr>
+        <w:t>Boîte</w:t>
+      </w:r>
+      <w:proofErr w:type="spellEnd"/>
+      <w:r>
+        <w:rPr>
+          <w:rFonts w:asciiTheme="majorBidi" w:hAnsiTheme="majorBidi" w:cstheme="majorBidi"/>
+          <w:lang w:val="en-US"/>
+        </w:rPr>
+        <w:t xml:space="preserve"> de </w:t>
+      </w:r>
+      <w:proofErr w:type="spellStart"/>
+      <w:r>
+        <w:rPr>
+          <w:rFonts w:asciiTheme="majorBidi" w:hAnsiTheme="majorBidi" w:cstheme="majorBidi"/>
+          <w:lang w:val="en-US"/>
+        </w:rPr>
+        <w:t>vitesse_M</w:t>
+      </w:r>
+      <w:proofErr w:type="spellEnd"/>
+      <w:r>
+        <w:rPr>
+          <w:rFonts w:asciiTheme="majorBidi" w:hAnsiTheme="majorBidi" w:cstheme="majorBidi"/>
+          <w:lang w:val="en-US"/>
+        </w:rPr>
+        <w:t xml:space="preserve"> 6: 0</w:t>
+      </w:r>
+    </w:p>
+    <w:p>
+      <w:pPr>
+        <w:jc w:val="lowKashida"/>
+        <w:rPr>
+          <w:rFonts w:asciiTheme="majorBidi" w:hAnsiTheme="majorBidi" w:cstheme="majorBidi"/>
+          <w:lang w:val="en-US"/>
+        </w:rPr>
+      </w:pPr>
+      <w:proofErr w:type="spellStart"/>
+      <w:r>
+        <w:rPr>
+          <w:rFonts w:asciiTheme="majorBidi" w:hAnsiTheme="majorBidi" w:cstheme="majorBidi"/>
+          <w:lang w:val="en-US"/>
+        </w:rPr>
+        <w:t>Boîte</w:t>
+      </w:r>
+      <w:proofErr w:type="spellEnd"/>
+      <w:r>
+        <w:rPr>
+          <w:rFonts w:asciiTheme="majorBidi" w:hAnsiTheme="majorBidi" w:cstheme="majorBidi"/>
+          <w:lang w:val="en-US"/>
+        </w:rPr>
+        <w:t xml:space="preserve"> de </w:t>
+      </w:r>
+      <w:proofErr w:type="spellStart"/>
+      <w:r>
+        <w:rPr>
+          <w:rFonts w:asciiTheme="majorBidi" w:hAnsiTheme="majorBidi" w:cstheme="majorBidi"/>
+          <w:lang w:val="en-US"/>
+        </w:rPr>
+        <w:t>vitesse_M</w:t>
+      </w:r>
+      <w:proofErr w:type="spellEnd"/>
+      <w:r>
+        <w:rPr>
+          <w:rFonts w:asciiTheme="majorBidi" w:hAnsiTheme="majorBidi" w:cstheme="majorBidi"/>
+          <w:lang w:val="en-US"/>
+        </w:rPr>
+        <w:t xml:space="preserve"> 7: 12</w:t>
+      </w:r>
+    </w:p>
+    <w:p>
+      <w:pPr>
+        <w:jc w:val="lowKashida"/>
+        <w:rPr>
+          <w:rFonts w:asciiTheme="majorBidi" w:hAnsiTheme="majorBidi" w:cstheme="majorBidi"/>
+          <w:lang w:val="en-US"/>
+        </w:rPr>
+      </w:pPr>
+      <w:proofErr w:type="spellStart"/>
+      <w:r>
+        <w:rPr>
+          <w:rFonts w:asciiTheme="majorBidi" w:hAnsiTheme="majorBidi" w:cstheme="majorBidi"/>
+          <w:lang w:val="en-US"/>
+        </w:rPr>
+        <w:t>Boîte</w:t>
+      </w:r>
+      <w:proofErr w:type="spellEnd"/>
+      <w:r>
+        <w:rPr>
+          <w:rFonts w:asciiTheme="majorBidi" w:hAnsiTheme="majorBidi" w:cstheme="majorBidi"/>
+          <w:lang w:val="en-US"/>
+        </w:rPr>
+        <w:t xml:space="preserve"> de </w:t>
+      </w:r>
+      <w:proofErr w:type="spellStart"/>
+      <w:r>
+        <w:rPr>
+          <w:rFonts w:asciiTheme="majorBidi" w:hAnsiTheme="majorBidi" w:cstheme="majorBidi"/>
+          <w:lang w:val="en-US"/>
+        </w:rPr>
+        <w:t>vitesse_N</w:t>
+      </w:r>
+      <w:proofErr w:type="spellEnd"/>
+      <w:r>
+        <w:rPr>
+          <w:rFonts w:asciiTheme="majorBidi" w:hAnsiTheme="majorBidi" w:cstheme="majorBidi"/>
+          <w:lang w:val="en-US"/>
+        </w:rPr>
+        <w:t xml:space="preserve"> 0: 1</w:t>
+      </w:r>
+    </w:p>
+    <w:p>
+      <w:pPr>
+        <w:jc w:val="lowKashida"/>
+        <w:rPr>
+          <w:rFonts w:asciiTheme="majorBidi" w:hAnsiTheme="majorBidi" w:cstheme="majorBidi"/>
+          <w:lang w:val="en-US"/>
+        </w:rPr>
+      </w:pPr>
+      <w:proofErr w:type="spellStart"/>
+      <w:r>
+        <w:rPr>
+          <w:rFonts w:asciiTheme="majorBidi" w:hAnsiTheme="majorBidi" w:cstheme="majorBidi"/>
+          <w:lang w:val="en-US"/>
+        </w:rPr>
+        <w:t>Boîte</w:t>
+      </w:r>
+      <w:proofErr w:type="spellEnd"/>
+      <w:r>
+        <w:rPr>
+          <w:rFonts w:asciiTheme="majorBidi" w:hAnsiTheme="majorBidi" w:cstheme="majorBidi"/>
+          <w:lang w:val="en-US"/>
+        </w:rPr>
+        <w:t xml:space="preserve"> de </w:t>
+      </w:r>
+      <w:proofErr w:type="spellStart"/>
+      <w:r>
+        <w:rPr>
+          <w:rFonts w:asciiTheme="majorBidi" w:hAnsiTheme="majorBidi" w:cstheme="majorBidi"/>
+          <w:lang w:val="en-US"/>
+        </w:rPr>
+        <w:t>vitesse_N</w:t>
+      </w:r>
+      <w:proofErr w:type="spellEnd"/>
+      <w:r>
+        <w:rPr>
+          <w:rFonts w:asciiTheme="majorBidi" w:hAnsiTheme="majorBidi" w:cstheme="majorBidi"/>
+          <w:lang w:val="en-US"/>
+        </w:rPr>
+        <w:t xml:space="preserve"> 1: 2</w:t>
+      </w:r>
+    </w:p>
+    <w:p>
+      <w:pPr>
+        <w:jc w:val="lowKashida"/>
+        <w:rPr>
+          <w:rFonts w:asciiTheme="majorBidi" w:hAnsiTheme="majorBidi" w:cstheme="majorBidi"/>
+          <w:lang w:val="en-US"/>
+        </w:rPr>
+      </w:pPr>
+      <w:proofErr w:type="spellStart"/>
+      <w:r>
+        <w:rPr>
+          <w:rFonts w:asciiTheme="majorBidi" w:hAnsiTheme="majorBidi" w:cstheme="majorBidi"/>
+          <w:lang w:val="en-US"/>
+        </w:rPr>
+        <w:t>Boîte</w:t>
+      </w:r>
+      <w:proofErr w:type="spellEnd"/>
+      <w:r>
+        <w:rPr>
+          <w:rFonts w:asciiTheme="majorBidi" w:hAnsiTheme="majorBidi" w:cstheme="majorBidi"/>
+          <w:lang w:val="en-US"/>
+        </w:rPr>
+        <w:t xml:space="preserve"> de </w:t>
+      </w:r>
+      <w:proofErr w:type="spellStart"/>
+      <w:r>
+        <w:rPr>
+          <w:rFonts w:asciiTheme="majorBidi" w:hAnsiTheme="majorBidi" w:cstheme="majorBidi"/>
+          <w:lang w:val="en-US"/>
+        </w:rPr>
+        <w:t>vitesse_S</w:t>
+      </w:r>
+      <w:proofErr w:type="spellEnd"/>
+      <w:r>
+        <w:rPr>
+          <w:rFonts w:asciiTheme="majorBidi" w:hAnsiTheme="majorBidi" w:cstheme="majorBidi"/>
+          <w:lang w:val="en-US"/>
+        </w:rPr>
+        <w:t xml:space="preserve"> 6: 1</w:t>
+      </w:r>
+    </w:p>
+    <w:p>
+      <w:pPr>
+        <w:jc w:val="lowKashida"/>
+        <w:rPr>
+          <w:rFonts w:asciiTheme="majorBidi" w:hAnsiTheme="majorBidi" w:cstheme="majorBidi"/>
+          <w:lang w:val="en-US"/>
+        </w:rPr>
+      </w:pPr>
+      <w:proofErr w:type="spellStart"/>
+      <w:r>
+        <w:rPr>
+          <w:rFonts w:asciiTheme="majorBidi" w:hAnsiTheme="majorBidi" w:cstheme="majorBidi"/>
+          <w:lang w:val="en-US"/>
+        </w:rPr>
+        <w:t>Boîte</w:t>
+      </w:r>
+      <w:proofErr w:type="spellEnd"/>
+      <w:r>
+        <w:rPr>
+          <w:rFonts w:asciiTheme="majorBidi" w:hAnsiTheme="majorBidi" w:cstheme="majorBidi"/>
+          <w:lang w:val="en-US"/>
+        </w:rPr>
+        <w:t xml:space="preserve"> de </w:t>
+      </w:r>
+      <w:proofErr w:type="spellStart"/>
+      <w:r>
+        <w:rPr>
+          <w:rFonts w:asciiTheme="majorBidi" w:hAnsiTheme="majorBidi" w:cstheme="majorBidi"/>
+          <w:lang w:val="en-US"/>
+        </w:rPr>
+        <w:t>vitesse_V</w:t>
+      </w:r>
+      <w:proofErr w:type="spellEnd"/>
+      <w:r>
+        <w:rPr>
+          <w:rFonts w:asciiTheme="majorBidi" w:hAnsiTheme="majorBidi" w:cstheme="majorBidi"/>
+          <w:lang w:val="en-US"/>
+        </w:rPr>
+        <w:t xml:space="preserve"> 0: 180</w:t>
+      </w:r>
+    </w:p>
+    <w:p>
+      <w:pPr>
+        <w:jc w:val="lowKashida"/>
+        <w:rPr>
+          <w:rFonts w:asciiTheme="majorBidi" w:hAnsiTheme="majorBidi" w:cstheme="majorBidi"/>
+          <w:lang w:val="en-US"/>
+        </w:rPr>
+      </w:pPr>
+      <w:proofErr w:type="spellStart"/>
+      <w:r>
+        <w:rPr>
+          <w:rFonts w:asciiTheme="majorBidi" w:hAnsiTheme="majorBidi" w:cstheme="majorBidi"/>
+          <w:lang w:val="en-US"/>
+        </w:rPr>
+        <w:t>Carrosserie_BERLINE</w:t>
+      </w:r>
+      <w:proofErr w:type="spellEnd"/>
+      <w:r>
+        <w:rPr>
+          <w:rFonts w:asciiTheme="majorBidi" w:hAnsiTheme="majorBidi" w:cstheme="majorBidi"/>
+          <w:lang w:val="en-US"/>
+        </w:rPr>
+        <w:t>: 0</w:t>
+      </w:r>
+    </w:p>
+    <w:p>
+      <w:pPr>
+        <w:jc w:val="lowKashida"/>
+        <w:rPr>
+          <w:rFonts w:asciiTheme="majorBidi" w:hAnsiTheme="majorBidi" w:cstheme="majorBidi"/>
+          <w:lang w:val="en-US"/>
+        </w:rPr>
+      </w:pPr>
+      <w:proofErr w:type="spellStart"/>
+      <w:r>
+        <w:rPr>
+          <w:rFonts w:asciiTheme="majorBidi" w:hAnsiTheme="majorBidi" w:cstheme="majorBidi"/>
+          <w:lang w:val="en-US"/>
+        </w:rPr>
+        <w:t>Carrosserie_BREAK</w:t>
+      </w:r>
+      <w:proofErr w:type="spellEnd"/>
+      <w:r>
+        <w:rPr>
+          <w:rFonts w:asciiTheme="majorBidi" w:hAnsiTheme="majorBidi" w:cstheme="majorBidi"/>
+          <w:lang w:val="en-US"/>
+        </w:rPr>
+        <w:t>: 2229</w:t>
+      </w:r>
+    </w:p>
+    <w:p>
+      <w:pPr>
+        <w:jc w:val="lowKashida"/>
+        <w:rPr>
+          <w:rFonts w:asciiTheme="majorBidi" w:hAnsiTheme="majorBidi" w:cstheme="majorBidi"/>
+          <w:lang w:val="en-US"/>
+        </w:rPr>
+      </w:pPr>
+      <w:proofErr w:type="spellStart"/>
+      <w:r>
+        <w:rPr>
+          <w:rFonts w:asciiTheme="majorBidi" w:hAnsiTheme="majorBidi" w:cstheme="majorBidi"/>
+          <w:lang w:val="en-US"/>
+        </w:rPr>
+        <w:t>Carrosserie_CABRIOLET</w:t>
+      </w:r>
+      <w:proofErr w:type="spellEnd"/>
+      <w:r>
+        <w:rPr>
+          <w:rFonts w:asciiTheme="majorBidi" w:hAnsiTheme="majorBidi" w:cstheme="majorBidi"/>
+          <w:lang w:val="en-US"/>
+        </w:rPr>
+        <w:t>: 611</w:t>
+      </w:r>
+    </w:p>
+    <w:p>
+      <w:pPr>
+        <w:jc w:val="lowKashida"/>
+        <w:rPr>
+          <w:rFonts w:asciiTheme="majorBidi" w:hAnsiTheme="majorBidi" w:cstheme="majorBidi"/>
+          <w:lang w:val="en-US"/>
+        </w:rPr>
+      </w:pPr>
+      <w:proofErr w:type="spellStart"/>
+      <w:r>
+        <w:rPr>
+          <w:rFonts w:asciiTheme="majorBidi" w:hAnsiTheme="majorBidi" w:cstheme="majorBidi"/>
+          <w:lang w:val="en-US"/>
+        </w:rPr>
+        <w:t>Carrosserie_COMBISPACE</w:t>
+      </w:r>
+      <w:proofErr w:type="spellEnd"/>
+      <w:r>
+        <w:rPr>
+          <w:rFonts w:asciiTheme="majorBidi" w:hAnsiTheme="majorBidi" w:cstheme="majorBidi"/>
+          <w:lang w:val="en-US"/>
+        </w:rPr>
+        <w:t>: 901</w:t>
+      </w:r>
+    </w:p>
+    <w:p>
+      <w:pPr>
+        <w:jc w:val="lowKashida"/>
+        <w:rPr>
+          <w:rFonts w:asciiTheme="majorBidi" w:hAnsiTheme="majorBidi" w:cstheme="majorBidi"/>
+          <w:lang w:val="en-US"/>
+        </w:rPr>
+      </w:pPr>
+      <w:proofErr w:type="spellStart"/>
+      <w:r>
+        <w:rPr>
+          <w:rFonts w:asciiTheme="majorBidi" w:hAnsiTheme="majorBidi" w:cstheme="majorBidi"/>
+          <w:lang w:val="en-US"/>
+        </w:rPr>
+        <w:t>Carrosserie_COUPE</w:t>
+      </w:r>
+      <w:proofErr w:type="spellEnd"/>
+      <w:r>
+        <w:rPr>
+          <w:rFonts w:asciiTheme="majorBidi" w:hAnsiTheme="majorBidi" w:cstheme="majorBidi"/>
+          <w:lang w:val="en-US"/>
+        </w:rPr>
+        <w:t>: 1104</w:t>
+      </w:r>
+    </w:p>
+    <w:p>
+      <w:pPr>
+        <w:jc w:val="lowKashida"/>
+        <w:rPr>
+          <w:rFonts w:asciiTheme="majorBidi" w:hAnsiTheme="majorBidi" w:cstheme="majorBidi"/>
+          <w:lang w:val="en-US"/>
+        </w:rPr>
+      </w:pPr>
+      <w:proofErr w:type="spellStart"/>
+      <w:r>
+        <w:rPr>
+          <w:rFonts w:asciiTheme="majorBidi" w:hAnsiTheme="majorBidi" w:cstheme="majorBidi"/>
+          <w:lang w:val="en-US"/>
+        </w:rPr>
+        <w:t>Carrosserie_MINIBUS</w:t>
+      </w:r>
+      <w:proofErr w:type="spellEnd"/>
+      <w:r>
+        <w:rPr>
+          <w:rFonts w:asciiTheme="majorBidi" w:hAnsiTheme="majorBidi" w:cstheme="majorBidi"/>
+          <w:lang w:val="en-US"/>
+        </w:rPr>
+        <w:t>: 0</w:t>
+      </w:r>
+    </w:p>
+    <w:p>
+      <w:pPr>
+        <w:jc w:val="lowKashida"/>
+        <w:rPr>
+          <w:rFonts w:asciiTheme="majorBidi" w:hAnsiTheme="majorBidi" w:cstheme="majorBidi"/>
+          <w:lang w:val="en-US"/>
+        </w:rPr>
+      </w:pPr>
+      <w:proofErr w:type="spellStart"/>
+      <w:r>
+        <w:rPr>
+          <w:rFonts w:asciiTheme="majorBidi" w:hAnsiTheme="majorBidi" w:cstheme="majorBidi"/>
+          <w:lang w:val="en-US"/>
+        </w:rPr>
+        <w:lastRenderedPageBreak/>
+        <w:t>Carrosserie_MINISPACE</w:t>
+      </w:r>
+      <w:proofErr w:type="spellEnd"/>
+      <w:r>
+        <w:rPr>
+          <w:rFonts w:asciiTheme="majorBidi" w:hAnsiTheme="majorBidi" w:cstheme="majorBidi"/>
+          <w:lang w:val="en-US"/>
+        </w:rPr>
+        <w:t>: 147</w:t>
+      </w:r>
+    </w:p>
+    <w:p>
+      <w:pPr>
+        <w:jc w:val="lowKashida"/>
+        <w:rPr>
+          <w:rFonts w:asciiTheme="majorBidi" w:hAnsiTheme="majorBidi" w:cstheme="majorBidi"/>
+          <w:lang w:val="en-US"/>
+        </w:rPr>
+      </w:pPr>
+      <w:proofErr w:type="spellStart"/>
+      <w:r>
+        <w:rPr>
+          <w:rFonts w:asciiTheme="majorBidi" w:hAnsiTheme="majorBidi" w:cstheme="majorBidi"/>
+          <w:lang w:val="en-US"/>
+        </w:rPr>
+        <w:t>Carrosserie_MONOSPACE</w:t>
+      </w:r>
+      <w:proofErr w:type="spellEnd"/>
+      <w:r>
+        <w:rPr>
+          <w:rFonts w:asciiTheme="majorBidi" w:hAnsiTheme="majorBidi" w:cstheme="majorBidi"/>
+          <w:lang w:val="en-US"/>
+        </w:rPr>
+        <w:t>: 115</w:t>
+      </w:r>
+    </w:p>
+    <w:p>
+      <w:pPr>
+        <w:jc w:val="lowKashida"/>
+        <w:rPr>
+          <w:rFonts w:asciiTheme="majorBidi" w:hAnsiTheme="majorBidi" w:cstheme="majorBidi"/>
+          <w:lang w:val="en-US"/>
+        </w:rPr>
+      </w:pPr>
+      <w:proofErr w:type="spellStart"/>
+      <w:r>
+        <w:rPr>
+          <w:rFonts w:asciiTheme="majorBidi" w:hAnsiTheme="majorBidi" w:cstheme="majorBidi"/>
+          <w:lang w:val="en-US"/>
+        </w:rPr>
+        <w:t>Carrosserie_MONOSPACE</w:t>
+      </w:r>
+      <w:proofErr w:type="spellEnd"/>
+      <w:r>
+        <w:rPr>
+          <w:rFonts w:asciiTheme="majorBidi" w:hAnsiTheme="majorBidi" w:cstheme="majorBidi"/>
+          <w:lang w:val="en-US"/>
+        </w:rPr>
+        <w:t xml:space="preserve"> COMPACT: 610</w:t>
+      </w:r>
+    </w:p>
+    <w:p>
+      <w:pPr>
+        <w:jc w:val="lowKashida"/>
+        <w:rPr>
+          <w:rFonts w:asciiTheme="majorBidi" w:hAnsiTheme="majorBidi" w:cstheme="majorBidi"/>
+          <w:lang w:val="en-US"/>
+        </w:rPr>
+      </w:pPr>
+      <w:proofErr w:type="spellStart"/>
+      <w:r>
+        <w:rPr>
+          <w:rFonts w:asciiTheme="majorBidi" w:hAnsiTheme="majorBidi" w:cstheme="majorBidi"/>
+          <w:lang w:val="en-US"/>
+        </w:rPr>
+        <w:t>Carrosserie_TS</w:t>
+      </w:r>
+      <w:proofErr w:type="spellEnd"/>
+      <w:r>
+        <w:rPr>
+          <w:rFonts w:asciiTheme="majorBidi" w:hAnsiTheme="majorBidi" w:cstheme="majorBidi"/>
+          <w:lang w:val="en-US"/>
+        </w:rPr>
+        <w:t xml:space="preserve"> TERRAINS/CHEMINS: 1176</w:t>
+      </w:r>
+      <w:bookmarkStart w:id="0" w:name="_GoBack"/>
+      <w:bookmarkEnd w:id="0"/>
+    </w:p>
+    <w:p>
+      <w:pPr>
+        <w:pStyle w:val="berschrift2"/>
+        <w:rPr>
+          <w:rFonts w:asciiTheme="majorBidi" w:hAnsiTheme="majorBidi"/>
+          <w:b/>
+          <w:bCs/>
+          <w:color w:val="000000" w:themeColor="text1"/>
+          <w:lang w:val="en-US"/>
+        </w:rPr>
+      </w:pPr>
+      <w:r>
+        <w:rPr>
+          <w:rFonts w:asciiTheme="majorBidi" w:hAnsiTheme="majorBidi"/>
+          <w:b/>
+          <w:bCs/>
+          <w:color w:val="000000" w:themeColor="text1"/>
+          <w:lang w:val="en-US"/>
+        </w:rPr>
+        <w:t>2.</w:t>
+      </w:r>
+      <w:r>
+        <w:rPr>
+          <w:rFonts w:asciiTheme="majorBidi" w:hAnsiTheme="majorBidi"/>
+          <w:b/>
+          <w:bCs/>
+          <w:color w:val="000000" w:themeColor="text1"/>
+          <w:lang w:val="en-US"/>
+        </w:rPr>
+        <w:t>6</w:t>
+      </w:r>
+      <w:r>
+        <w:rPr>
+          <w:rFonts w:asciiTheme="majorBidi" w:hAnsiTheme="majorBidi"/>
+          <w:b/>
+          <w:bCs/>
+          <w:color w:val="000000" w:themeColor="text1"/>
+          <w:lang w:val="en-US"/>
+        </w:rPr>
+        <w:t xml:space="preserve">. </w:t>
+      </w:r>
+      <w:r>
+        <w:rPr>
+          <w:rFonts w:asciiTheme="majorBidi" w:hAnsiTheme="majorBidi"/>
+          <w:b/>
+          <w:bCs/>
+          <w:color w:val="000000" w:themeColor="text1"/>
+          <w:lang w:val="en-US"/>
+        </w:rPr>
+        <w:t>Splitting Data</w:t>
+      </w:r>
+    </w:p>
+    <w:p>
+      <w:pPr>
+        <w:jc w:val="lowKashida"/>
+        <w:rPr>
+          <w:rFonts w:asciiTheme="majorBidi" w:hAnsiTheme="majorBidi" w:cstheme="majorBidi"/>
+          <w:lang w:val="en-US"/>
+        </w:rPr>
+      </w:pPr>
+      <w:r>
+        <w:rPr>
+          <w:rFonts w:asciiTheme="majorBidi" w:hAnsiTheme="majorBidi" w:cstheme="majorBidi"/>
+          <w:lang w:val="en-US"/>
+        </w:rPr>
+        <w:t>We s</w:t>
+      </w:r>
+      <w:r>
+        <w:rPr>
+          <w:rFonts w:asciiTheme="majorBidi" w:hAnsiTheme="majorBidi" w:cstheme="majorBidi"/>
+          <w:lang w:val="en-US"/>
+        </w:rPr>
+        <w:t xml:space="preserve">plit </w:t>
+      </w:r>
+      <w:r>
+        <w:rPr>
+          <w:rFonts w:asciiTheme="majorBidi" w:hAnsiTheme="majorBidi" w:cstheme="majorBidi"/>
+          <w:lang w:val="en-US"/>
+        </w:rPr>
+        <w:t>the</w:t>
+      </w:r>
+      <w:r>
+        <w:rPr>
+          <w:rFonts w:asciiTheme="majorBidi" w:hAnsiTheme="majorBidi" w:cstheme="majorBidi"/>
+          <w:lang w:val="en-US"/>
+        </w:rPr>
+        <w:t xml:space="preserve"> dataset into training, validation, and test sets to evaluate the performance of </w:t>
+      </w:r>
+      <w:r>
+        <w:rPr>
+          <w:rFonts w:asciiTheme="majorBidi" w:hAnsiTheme="majorBidi" w:cstheme="majorBidi"/>
+          <w:lang w:val="en-US"/>
+        </w:rPr>
+        <w:t>our</w:t>
+      </w:r>
+      <w:r>
+        <w:rPr>
+          <w:rFonts w:asciiTheme="majorBidi" w:hAnsiTheme="majorBidi" w:cstheme="majorBidi"/>
+          <w:lang w:val="en-US"/>
+        </w:rPr>
+        <w:t xml:space="preserve"> machine learning models properly</w:t>
+      </w:r>
+      <w:r>
+        <w:rPr>
+          <w:rFonts w:asciiTheme="majorBidi" w:hAnsiTheme="majorBidi" w:cstheme="majorBidi"/>
+          <w:lang w:val="en-US"/>
+        </w:rPr>
+        <w:t xml:space="preserve"> in the next sprints</w:t>
+      </w:r>
+      <w:r>
+        <w:rPr>
+          <w:rFonts w:asciiTheme="majorBidi" w:hAnsiTheme="majorBidi" w:cstheme="majorBidi"/>
+          <w:lang w:val="en-US"/>
+        </w:rPr>
+        <w:t>.</w:t>
+      </w:r>
+    </w:p>
+    <w:p>
+      <w:pPr>
+        <w:pStyle w:val="berschrift2"/>
+        <w:rPr>
+          <w:rFonts w:asciiTheme="majorBidi" w:hAnsiTheme="majorBidi"/>
+          <w:b/>
+          <w:bCs/>
+          <w:color w:val="000000" w:themeColor="text1"/>
+          <w:lang w:val="en-US"/>
+        </w:rPr>
+      </w:pPr>
+      <w:r>
+        <w:rPr>
+          <w:rFonts w:asciiTheme="majorBidi" w:hAnsiTheme="majorBidi"/>
+          <w:b/>
+          <w:bCs/>
+          <w:color w:val="000000" w:themeColor="text1"/>
+          <w:lang w:val="en-US"/>
+        </w:rPr>
+        <w:t>2.</w:t>
+      </w:r>
+      <w:r>
+        <w:rPr>
+          <w:rFonts w:asciiTheme="majorBidi" w:hAnsiTheme="majorBidi"/>
+          <w:b/>
+          <w:bCs/>
+          <w:color w:val="000000" w:themeColor="text1"/>
+          <w:lang w:val="en-US"/>
+        </w:rPr>
+        <w:t>7</w:t>
+      </w:r>
+      <w:r>
+        <w:rPr>
+          <w:rFonts w:asciiTheme="majorBidi" w:hAnsiTheme="majorBidi"/>
+          <w:b/>
+          <w:bCs/>
+          <w:color w:val="000000" w:themeColor="text1"/>
+          <w:lang w:val="en-US"/>
+        </w:rPr>
+        <w:t xml:space="preserve">. </w:t>
+      </w:r>
+      <w:r>
+        <w:rPr>
+          <w:rFonts w:asciiTheme="majorBidi" w:hAnsiTheme="majorBidi"/>
+          <w:b/>
+          <w:bCs/>
+          <w:color w:val="000000" w:themeColor="text1"/>
+          <w:lang w:val="en-US"/>
+        </w:rPr>
+        <w:t>Feature Selection</w:t>
+      </w:r>
+    </w:p>
+    <w:p>
+      <w:pPr>
+        <w:jc w:val="lowKashida"/>
+        <w:rPr>
+          <w:rFonts w:asciiTheme="majorBidi" w:hAnsiTheme="majorBidi" w:cstheme="majorBidi"/>
+          <w:color w:val="FF0000"/>
+          <w:lang w:val="en-US"/>
+        </w:rPr>
+      </w:pPr>
+      <w:r>
+        <w:rPr>
+          <w:rFonts w:asciiTheme="majorBidi" w:hAnsiTheme="majorBidi" w:cstheme="majorBidi"/>
+          <w:lang w:val="en-US"/>
+        </w:rPr>
+        <w:t>Feature selection is the process of choosing a subset of relevant features from the original set of features to improve model performance, reduce overfitting, and decrease computational cost.</w:t>
+      </w:r>
+      <w:r>
+        <w:rPr>
+          <w:rFonts w:asciiTheme="majorBidi" w:hAnsiTheme="majorBidi" w:cstheme="majorBidi"/>
+          <w:lang w:val="en-US"/>
+        </w:rPr>
+        <w:t xml:space="preserve"> </w:t>
+      </w:r>
+      <w:r>
+        <w:rPr>
+          <w:rFonts w:asciiTheme="majorBidi" w:hAnsiTheme="majorBidi" w:cstheme="majorBidi"/>
+          <w:color w:val="FF0000"/>
+          <w:lang w:val="en-US"/>
+        </w:rPr>
+        <w:t xml:space="preserve">For now, we can use methods like Correlation Matrix or </w:t>
+      </w:r>
+      <w:r>
+        <w:rPr>
+          <w:rFonts w:asciiTheme="majorBidi" w:hAnsiTheme="majorBidi" w:cstheme="majorBidi"/>
+          <w:color w:val="FF0000"/>
+          <w:lang w:val="en-US"/>
+        </w:rPr>
+        <w:t xml:space="preserve">Feature </w:t>
+      </w:r>
+      <w:r>
+        <w:rPr>
+          <w:rFonts w:asciiTheme="majorBidi" w:hAnsiTheme="majorBidi" w:cstheme="majorBidi"/>
+          <w:color w:val="FF0000"/>
+          <w:lang w:val="en-US"/>
+        </w:rPr>
+        <w:t>i</w:t>
+      </w:r>
+      <w:r>
+        <w:rPr>
+          <w:rFonts w:asciiTheme="majorBidi" w:hAnsiTheme="majorBidi" w:cstheme="majorBidi"/>
+          <w:color w:val="FF0000"/>
+          <w:lang w:val="en-US"/>
+        </w:rPr>
+        <w:t xml:space="preserve">mportance </w:t>
+      </w:r>
+      <w:r>
+        <w:rPr>
+          <w:rFonts w:asciiTheme="majorBidi" w:hAnsiTheme="majorBidi" w:cstheme="majorBidi"/>
+          <w:color w:val="FF0000"/>
+          <w:lang w:val="en-US"/>
+        </w:rPr>
+        <w:t>m</w:t>
+      </w:r>
+      <w:r>
+        <w:rPr>
+          <w:rFonts w:asciiTheme="majorBidi" w:hAnsiTheme="majorBidi" w:cstheme="majorBidi"/>
+          <w:color w:val="FF0000"/>
+          <w:lang w:val="en-US"/>
+        </w:rPr>
+        <w:t>ethods</w:t>
+      </w:r>
+      <w:r>
+        <w:rPr>
+          <w:rFonts w:asciiTheme="majorBidi" w:hAnsiTheme="majorBidi" w:cstheme="majorBidi"/>
+          <w:color w:val="FF0000"/>
+          <w:lang w:val="en-US"/>
+        </w:rPr>
+        <w:t xml:space="preserve"> (e.g. </w:t>
+      </w:r>
+      <w:r>
+        <w:rPr>
+          <w:rFonts w:asciiTheme="majorBidi" w:hAnsiTheme="majorBidi" w:cstheme="majorBidi"/>
+          <w:color w:val="FF0000"/>
+          <w:lang w:val="en-US"/>
+        </w:rPr>
+        <w:t>decision trees and random forests</w:t>
+      </w:r>
+      <w:r>
+        <w:rPr>
+          <w:rFonts w:asciiTheme="majorBidi" w:hAnsiTheme="majorBidi" w:cstheme="majorBidi"/>
+          <w:color w:val="FF0000"/>
+          <w:lang w:val="en-US"/>
+        </w:rPr>
+        <w:t>)</w:t>
+      </w:r>
+      <w:r>
+        <w:rPr>
+          <w:rFonts w:asciiTheme="majorBidi" w:hAnsiTheme="majorBidi" w:cstheme="majorBidi"/>
+          <w:color w:val="FF0000"/>
+          <w:lang w:val="en-US"/>
+        </w:rPr>
+        <w:t xml:space="preserve"> to identify features with </w:t>
+      </w:r>
+      <w:r>
+        <w:rPr>
+          <w:rFonts w:asciiTheme="majorBidi" w:hAnsiTheme="majorBidi" w:cstheme="majorBidi"/>
+          <w:color w:val="FF0000"/>
+          <w:lang w:val="en-US"/>
+        </w:rPr>
+        <w:t>higher importance scores</w:t>
+      </w:r>
+      <w:r>
+        <w:rPr>
+          <w:rFonts w:asciiTheme="majorBidi" w:hAnsiTheme="majorBidi" w:cstheme="majorBidi"/>
+          <w:color w:val="FF0000"/>
+          <w:lang w:val="en-US"/>
+        </w:rPr>
+        <w:t>.</w:t>
+      </w:r>
+    </w:p>
+    <w:p>
+      <w:pPr>
+        <w:pStyle w:val="Listenabsatz"/>
         <w:jc w:val="lowKashida"/>
         <w:rPr>
           <w:rFonts w:asciiTheme="majorBidi" w:hAnsiTheme="majorBidi" w:cstheme="majorBidi"/>
@@ -13497,6 +18121,155 @@
     </w:lvl>
   </w:abstractNum>
   <w:abstractNum w:abstractNumId="13" w15:restartNumberingAfterBreak="0">
+    <w:nsid w:val="729D46A2"/>
+    <w:multiLevelType w:val="multilevel"/>
+    <w:tmpl w:val="07D6FD6C"/>
+    <w:lvl w:ilvl="0">
+      <w:start w:val="1"/>
+      <w:numFmt w:val="bullet"/>
+      <w:lvlText w:val=""/>
+      <w:lvlJc w:val="left"/>
+      <w:pPr>
+        <w:tabs>
+          <w:tab w:val="num" w:pos="720"/>
+        </w:tabs>
+        <w:ind w:left="720" w:hanging="360"/>
+      </w:pPr>
+      <w:rPr>
+        <w:rFonts w:ascii="Symbol" w:hAnsi="Symbol" w:hint="default"/>
+        <w:sz w:val="20"/>
+      </w:rPr>
+    </w:lvl>
+    <w:lvl w:ilvl="1" w:tentative="1">
+      <w:start w:val="1"/>
+      <w:numFmt w:val="bullet"/>
+      <w:lvlText w:val=""/>
+      <w:lvlJc w:val="left"/>
+      <w:pPr>
+        <w:tabs>
+          <w:tab w:val="num" w:pos="1440"/>
+        </w:tabs>
+        <w:ind w:left="1440" w:hanging="360"/>
+      </w:pPr>
+      <w:rPr>
+        <w:rFonts w:ascii="Symbol" w:hAnsi="Symbol" w:hint="default"/>
+        <w:sz w:val="20"/>
+      </w:rPr>
+    </w:lvl>
+    <w:lvl w:ilvl="2" w:tentative="1">
+      <w:start w:val="1"/>
+      <w:numFmt w:val="bullet"/>
+      <w:lvlText w:val=""/>
+      <w:lvlJc w:val="left"/>
+      <w:pPr>
+        <w:tabs>
+          <w:tab w:val="num" w:pos="2160"/>
+        </w:tabs>
+        <w:ind w:left="2160" w:hanging="360"/>
+      </w:pPr>
+      <w:rPr>
+        <w:rFonts w:ascii="Symbol" w:hAnsi="Symbol" w:hint="default"/>
+        <w:sz w:val="20"/>
+      </w:rPr>
+    </w:lvl>
+    <w:lvl w:ilvl="3" w:tentative="1">
+      <w:start w:val="1"/>
+      <w:numFmt w:val="bullet"/>
+      <w:lvlText w:val=""/>
+      <w:lvlJc w:val="left"/>
+      <w:pPr>
+        <w:tabs>
+          <w:tab w:val="num" w:pos="2880"/>
+        </w:tabs>
+        <w:ind w:left="2880" w:hanging="360"/>
+      </w:pPr>
+      <w:rPr>
+        <w:rFonts w:ascii="Symbol" w:hAnsi="Symbol" w:hint="default"/>
+        <w:sz w:val="20"/>
+      </w:rPr>
+    </w:lvl>
+    <w:lvl w:ilvl="4" w:tentative="1">
+      <w:start w:val="1"/>
+      <w:numFmt w:val="bullet"/>
+      <w:lvlText w:val=""/>
+      <w:lvlJc w:val="left"/>
+      <w:pPr>
+        <w:tabs>
+          <w:tab w:val="num" w:pos="3600"/>
+        </w:tabs>
+        <w:ind w:left="3600" w:hanging="360"/>
+      </w:pPr>
+      <w:rPr>
+        <w:rFonts w:ascii="Symbol" w:hAnsi="Symbol" w:hint="default"/>
+        <w:sz w:val="20"/>
+      </w:rPr>
+    </w:lvl>
+    <w:lvl w:ilvl="5" w:tentative="1">
+      <w:start w:val="1"/>
+      <w:numFmt w:val="bullet"/>
+      <w:lvlText w:val=""/>
+      <w:lvlJc w:val="left"/>
+      <w:pPr>
+        <w:tabs>
+          <w:tab w:val="num" w:pos="4320"/>
+        </w:tabs>
+        <w:ind w:left="4320" w:hanging="360"/>
+      </w:pPr>
+      <w:rPr>
+        <w:rFonts w:ascii="Symbol" w:hAnsi="Symbol" w:hint="default"/>
+        <w:sz w:val="20"/>
+      </w:rPr>
+    </w:lvl>
+    <w:lvl w:ilvl="6" w:tentative="1">
+      <w:start w:val="1"/>
+      <w:numFmt w:val="bullet"/>
+      <w:lvlText w:val=""/>
+      <w:lvlJc w:val="left"/>
+      <w:pPr>
+        <w:tabs>
+          <w:tab w:val="num" w:pos="5040"/>
+        </w:tabs>
+        <w:ind w:left="5040" w:hanging="360"/>
+      </w:pPr>
+      <w:rPr>
+        <w:rFonts w:ascii="Symbol" w:hAnsi="Symbol" w:hint="default"/>
+        <w:sz w:val="20"/>
+      </w:rPr>
+    </w:lvl>
+    <w:lvl w:ilvl="7" w:tentative="1">
+      <w:start w:val="1"/>
+      <w:numFmt w:val="bullet"/>
+      <w:lvlText w:val=""/>
+      <w:lvlJc w:val="left"/>
+      <w:pPr>
+        <w:tabs>
+          <w:tab w:val="num" w:pos="5760"/>
+        </w:tabs>
+        <w:ind w:left="5760" w:hanging="360"/>
+      </w:pPr>
+      <w:rPr>
+        <w:rFonts w:ascii="Symbol" w:hAnsi="Symbol" w:hint="default"/>
+        <w:sz w:val="20"/>
+      </w:rPr>
+    </w:lvl>
+    <w:lvl w:ilvl="8" w:tentative="1">
+      <w:start w:val="1"/>
+      <w:numFmt w:val="bullet"/>
+      <w:lvlText w:val=""/>
+      <w:lvlJc w:val="left"/>
+      <w:pPr>
+        <w:tabs>
+          <w:tab w:val="num" w:pos="6480"/>
+        </w:tabs>
+        <w:ind w:left="6480" w:hanging="360"/>
+      </w:pPr>
+      <w:rPr>
+        <w:rFonts w:ascii="Symbol" w:hAnsi="Symbol" w:hint="default"/>
+        <w:sz w:val="20"/>
+      </w:rPr>
+    </w:lvl>
+  </w:abstractNum>
+  <w:abstractNum w:abstractNumId="14" w15:restartNumberingAfterBreak="0">
     <w:nsid w:val="765D2EC2"/>
     <w:multiLevelType w:val="hybridMultilevel"/>
     <w:tmpl w:val="BB60D16E"/>
@@ -13609,7 +18382,7 @@
       </w:rPr>
     </w:lvl>
   </w:abstractNum>
-  <w:abstractNum w:abstractNumId="14" w15:restartNumberingAfterBreak="0">
+  <w:abstractNum w:abstractNumId="15" w15:restartNumberingAfterBreak="0">
     <w:nsid w:val="79DA7275"/>
     <w:multiLevelType w:val="hybridMultilevel"/>
     <w:tmpl w:val="A8E62EE6"/>
@@ -13721,7 +18494,7 @@
       </w:rPr>
     </w:lvl>
   </w:abstractNum>
-  <w:abstractNum w:abstractNumId="15" w15:restartNumberingAfterBreak="0">
+  <w:abstractNum w:abstractNumId="16" w15:restartNumberingAfterBreak="0">
     <w:nsid w:val="7E7E7119"/>
     <w:multiLevelType w:val="hybridMultilevel"/>
     <w:tmpl w:val="80560A64"/>
@@ -13839,7 +18612,7 @@
     <w:abstractNumId w:val="1"/>
   </w:num>
   <w:num w:numId="2">
-    <w:abstractNumId w:val="13"/>
+    <w:abstractNumId w:val="14"/>
   </w:num>
   <w:num w:numId="3">
     <w:abstractNumId w:val="12"/>
@@ -13860,7 +18633,7 @@
     <w:abstractNumId w:val="6"/>
   </w:num>
   <w:num w:numId="9">
-    <w:abstractNumId w:val="15"/>
+    <w:abstractNumId w:val="16"/>
   </w:num>
   <w:num w:numId="10">
     <w:abstractNumId w:val="2"/>
@@ -13872,7 +18645,7 @@
     <w:abstractNumId w:val="10"/>
   </w:num>
   <w:num w:numId="13">
-    <w:abstractNumId w:val="14"/>
+    <w:abstractNumId w:val="15"/>
   </w:num>
   <w:num w:numId="14">
     <w:abstractNumId w:val="3"/>
@@ -13882,6 +18655,9 @@
   </w:num>
   <w:num w:numId="16">
     <w:abstractNumId w:val="9"/>
+  </w:num>
+  <w:num w:numId="17">
+    <w:abstractNumId w:val="13"/>
   </w:num>
 </w:numbering>
 </file>
@@ -14283,6 +19059,7 @@
   <w:style w:type="paragraph" w:default="1" w:styleId="Standard">
     <w:name w:val="Normal"/>
     <w:qFormat/>
+    <w:rsid w:val="00534B29"/>
   </w:style>
   <w:style w:type="paragraph" w:styleId="berschrift1">
     <w:name w:val="heading 1"/>
@@ -14375,6 +19152,7 @@
   <w:style w:type="character" w:default="1" w:styleId="Absatz-Standardschriftart">
     <w:name w:val="Default Paragraph Font"/>
     <w:uiPriority w:val="1"/>
+    <w:semiHidden/>
     <w:unhideWhenUsed/>
   </w:style>
   <w:style w:type="table" w:default="1" w:styleId="NormaleTabelle">
@@ -14828,7 +19606,7 @@
 </file>
 
 <file path=customXml/itemProps1.xml><?xml version="1.0" encoding="utf-8"?>
-<ds:datastoreItem xmlns:ds="http://schemas.openxmlformats.org/officeDocument/2006/customXml" ds:itemID="{37343CD2-F632-4E3F-933A-8107A2F5DB2E}">
+<ds:datastoreItem xmlns:ds="http://schemas.openxmlformats.org/officeDocument/2006/customXml" ds:itemID="{F24DE824-5AD8-42BE-B873-738E3713E240}">
   <ds:schemaRefs>
     <ds:schemaRef ds:uri="http://schemas.openxmlformats.org/officeDocument/2006/bibliography"/>
   </ds:schemaRefs>

</xml_diff>

<commit_message>
Used KNN Imputer to handle missing values and treated outliers in  NOX columns differently
</commit_message>
<xml_diff>
--- a/reports/Rendering_1.docx
+++ b/reports/Rendering_1.docx
@@ -8998,7 +8998,21 @@
           <w:rFonts w:asciiTheme="majorBidi" w:hAnsiTheme="majorBidi" w:cstheme="majorBidi"/>
           <w:lang w:val="en-US"/>
         </w:rPr>
-        <w:t>s we can wee, there are variables with so many categories. When preparing data for machine learning models, categorical variables need to be transformed into numerical representations.</w:t>
+        <w:t xml:space="preserve">s we can </w:t>
+      </w:r>
+      <w:r>
+        <w:rPr>
+          <w:rFonts w:asciiTheme="majorBidi" w:hAnsiTheme="majorBidi" w:cstheme="majorBidi"/>
+          <w:lang w:val="en-US"/>
+        </w:rPr>
+        <w:t>s</w:t>
+      </w:r>
+      <w:r>
+        <w:rPr>
+          <w:rFonts w:asciiTheme="majorBidi" w:hAnsiTheme="majorBidi" w:cstheme="majorBidi"/>
+          <w:lang w:val="en-US"/>
+        </w:rPr>
+        <w:t>ee, there are variables with so many categories. When preparing data for machine learning models, categorical variables need to be transformed into numerical representations.</w:t>
       </w:r>
       <w:r>
         <w:rPr>
@@ -11272,21 +11286,7 @@
           <w:rFonts w:asciiTheme="majorBidi" w:hAnsiTheme="majorBidi" w:cstheme="majorBidi"/>
           <w:lang w:val="en-US"/>
         </w:rPr>
-        <w:t>With nearly 24% missing values in t</w:t>
-      </w:r>
-      <w:r>
-        <w:rPr>
-          <w:rFonts w:asciiTheme="majorBidi" w:hAnsiTheme="majorBidi" w:cstheme="majorBidi"/>
-          <w:lang w:val="en-US"/>
-        </w:rPr>
-        <w:t xml:space="preserve">his </w:t>
-      </w:r>
-      <w:r>
-        <w:rPr>
-          <w:rFonts w:asciiTheme="majorBidi" w:hAnsiTheme="majorBidi" w:cstheme="majorBidi"/>
-          <w:lang w:val="en-US"/>
-        </w:rPr>
-        <w:t>column, using mean or median imputation might not be the best approach, especially if the missingness is not completely at random.</w:t>
+        <w:t>With nearly 24% missing values in this column, using mean or median imputation might not be the best approach, especially if the missingness is not completely at random.</w:t>
       </w:r>
       <w:r>
         <w:rPr>
@@ -11326,6 +11326,197 @@
           <w:lang w:val="en-US"/>
         </w:rPr>
         <w:t xml:space="preserve">  </w:t>
+      </w:r>
+      <w:r>
+        <w:rPr>
+          <w:rFonts w:asciiTheme="majorBidi" w:hAnsiTheme="majorBidi" w:cstheme="majorBidi"/>
+          <w:lang w:val="en-US"/>
+        </w:rPr>
+        <w:t xml:space="preserve">We used this approach to handle missing values in other numerical columns, </w:t>
+      </w:r>
+      <w:proofErr w:type="spellStart"/>
+      <w:r>
+        <w:rPr>
+          <w:rFonts w:asciiTheme="majorBidi" w:hAnsiTheme="majorBidi" w:cstheme="majorBidi"/>
+          <w:lang w:val="en-US"/>
+        </w:rPr>
+        <w:t>inclusing</w:t>
+      </w:r>
+      <w:proofErr w:type="spellEnd"/>
+      <w:r>
+        <w:rPr>
+          <w:rFonts w:asciiTheme="majorBidi" w:hAnsiTheme="majorBidi" w:cstheme="majorBidi" w:hint="cs"/>
+          <w:rtl/>
+          <w:lang w:val="en-US" w:bidi="fa-IR"/>
+        </w:rPr>
+        <w:t xml:space="preserve"> </w:t>
+      </w:r>
+      <w:proofErr w:type="spellStart"/>
+      <w:r>
+        <w:rPr>
+          <w:rFonts w:asciiTheme="majorBidi" w:hAnsiTheme="majorBidi" w:cstheme="majorBidi"/>
+          <w:b/>
+          <w:bCs/>
+          <w:lang w:val="en-US"/>
+        </w:rPr>
+        <w:t>Particules</w:t>
+      </w:r>
+      <w:proofErr w:type="spellEnd"/>
+      <w:r>
+        <w:rPr>
+          <w:rFonts w:asciiTheme="majorBidi" w:hAnsiTheme="majorBidi" w:cstheme="majorBidi"/>
+          <w:b/>
+          <w:bCs/>
+          <w:lang w:val="en-US"/>
+        </w:rPr>
+        <w:t xml:space="preserve"> (g/km</w:t>
+      </w:r>
+      <w:r>
+        <w:rPr>
+          <w:rFonts w:asciiTheme="majorBidi" w:hAnsiTheme="majorBidi" w:cstheme="majorBidi"/>
+          <w:b/>
+          <w:bCs/>
+          <w:lang w:val="en-US"/>
+        </w:rPr>
+        <w:t xml:space="preserve">), </w:t>
+      </w:r>
+      <w:r>
+        <w:rPr>
+          <w:rFonts w:asciiTheme="majorBidi" w:hAnsiTheme="majorBidi" w:cstheme="majorBidi"/>
+          <w:b/>
+          <w:bCs/>
+          <w:lang w:val="en-US"/>
+        </w:rPr>
+        <w:t xml:space="preserve">NOX (g/km), CO type I (g/km), </w:t>
+      </w:r>
+      <w:proofErr w:type="spellStart"/>
+      <w:r>
+        <w:rPr>
+          <w:rFonts w:asciiTheme="majorBidi" w:hAnsiTheme="majorBidi" w:cstheme="majorBidi"/>
+          <w:b/>
+          <w:bCs/>
+          <w:lang w:val="en-US"/>
+        </w:rPr>
+        <w:t>Consommation</w:t>
+      </w:r>
+      <w:proofErr w:type="spellEnd"/>
+      <w:r>
+        <w:rPr>
+          <w:rFonts w:asciiTheme="majorBidi" w:hAnsiTheme="majorBidi" w:cstheme="majorBidi"/>
+          <w:b/>
+          <w:bCs/>
+          <w:lang w:val="en-US"/>
+        </w:rPr>
+        <w:t xml:space="preserve"> </w:t>
+      </w:r>
+      <w:proofErr w:type="spellStart"/>
+      <w:r>
+        <w:rPr>
+          <w:rFonts w:asciiTheme="majorBidi" w:hAnsiTheme="majorBidi" w:cstheme="majorBidi"/>
+          <w:b/>
+          <w:bCs/>
+          <w:lang w:val="en-US"/>
+        </w:rPr>
+        <w:t>urbaine</w:t>
+      </w:r>
+      <w:proofErr w:type="spellEnd"/>
+      <w:r>
+        <w:rPr>
+          <w:rFonts w:asciiTheme="majorBidi" w:hAnsiTheme="majorBidi" w:cstheme="majorBidi"/>
+          <w:b/>
+          <w:bCs/>
+          <w:lang w:val="en-US"/>
+        </w:rPr>
+        <w:t xml:space="preserve"> (l/100km), </w:t>
+      </w:r>
+      <w:proofErr w:type="spellStart"/>
+      <w:r>
+        <w:rPr>
+          <w:rFonts w:asciiTheme="majorBidi" w:hAnsiTheme="majorBidi" w:cstheme="majorBidi"/>
+          <w:b/>
+          <w:bCs/>
+          <w:lang w:val="en-US"/>
+        </w:rPr>
+        <w:t>Consommation</w:t>
+      </w:r>
+      <w:proofErr w:type="spellEnd"/>
+      <w:r>
+        <w:rPr>
+          <w:rFonts w:asciiTheme="majorBidi" w:hAnsiTheme="majorBidi" w:cstheme="majorBidi"/>
+          <w:b/>
+          <w:bCs/>
+          <w:lang w:val="en-US"/>
+        </w:rPr>
+        <w:t xml:space="preserve"> extra-</w:t>
+      </w:r>
+      <w:proofErr w:type="spellStart"/>
+      <w:r>
+        <w:rPr>
+          <w:rFonts w:asciiTheme="majorBidi" w:hAnsiTheme="majorBidi" w:cstheme="majorBidi"/>
+          <w:b/>
+          <w:bCs/>
+          <w:lang w:val="en-US"/>
+        </w:rPr>
+        <w:t>urbaine</w:t>
+      </w:r>
+      <w:proofErr w:type="spellEnd"/>
+      <w:r>
+        <w:rPr>
+          <w:rFonts w:asciiTheme="majorBidi" w:hAnsiTheme="majorBidi" w:cstheme="majorBidi"/>
+          <w:b/>
+          <w:bCs/>
+          <w:lang w:val="en-US"/>
+        </w:rPr>
+        <w:t xml:space="preserve"> (l/100km), </w:t>
+      </w:r>
+      <w:proofErr w:type="spellStart"/>
+      <w:r>
+        <w:rPr>
+          <w:rFonts w:asciiTheme="majorBidi" w:hAnsiTheme="majorBidi" w:cstheme="majorBidi"/>
+          <w:b/>
+          <w:bCs/>
+          <w:lang w:val="en-US"/>
+        </w:rPr>
+        <w:t>Consommation</w:t>
+      </w:r>
+      <w:proofErr w:type="spellEnd"/>
+      <w:r>
+        <w:rPr>
+          <w:rFonts w:asciiTheme="majorBidi" w:hAnsiTheme="majorBidi" w:cstheme="majorBidi"/>
+          <w:b/>
+          <w:bCs/>
+          <w:lang w:val="en-US"/>
+        </w:rPr>
+        <w:t xml:space="preserve"> </w:t>
+      </w:r>
+      <w:proofErr w:type="spellStart"/>
+      <w:r>
+        <w:rPr>
+          <w:rFonts w:asciiTheme="majorBidi" w:hAnsiTheme="majorBidi" w:cstheme="majorBidi"/>
+          <w:b/>
+          <w:bCs/>
+          <w:lang w:val="en-US"/>
+        </w:rPr>
+        <w:t>mixte</w:t>
+      </w:r>
+      <w:proofErr w:type="spellEnd"/>
+      <w:r>
+        <w:rPr>
+          <w:rFonts w:asciiTheme="majorBidi" w:hAnsiTheme="majorBidi" w:cstheme="majorBidi"/>
+          <w:b/>
+          <w:bCs/>
+          <w:lang w:val="en-US"/>
+        </w:rPr>
+        <w:t xml:space="preserve"> (l/100km), CO2 (g/km)</w:t>
+      </w:r>
+      <w:r>
+        <w:rPr>
+          <w:rFonts w:asciiTheme="majorBidi" w:hAnsiTheme="majorBidi" w:cstheme="majorBidi"/>
+          <w:b/>
+          <w:bCs/>
+          <w:lang w:val="en-US"/>
+        </w:rPr>
+        <w:t>.</w:t>
       </w:r>
     </w:p>
     <w:p>
@@ -11343,7 +11534,6 @@
           <w:lang w:val="en-US"/>
         </w:rPr>
       </w:pPr>
-      <w:proofErr w:type="spellStart"/>
       <w:r>
         <w:rPr>
           <w:rFonts w:asciiTheme="majorBidi" w:hAnsiTheme="majorBidi" w:cstheme="majorBidi"/>
@@ -11351,9 +11541,8 @@
           <w:bCs/>
           <w:lang w:val="en-US"/>
         </w:rPr>
-        <w:t>Particules</w:t>
-      </w:r>
-      <w:proofErr w:type="spellEnd"/>
+        <w:t>Champ V9</w:t>
+      </w:r>
       <w:r>
         <w:rPr>
           <w:rFonts w:asciiTheme="majorBidi" w:hAnsiTheme="majorBidi" w:cstheme="majorBidi"/>
@@ -11361,24 +11550,6 @@
           <w:bCs/>
           <w:lang w:val="en-US"/>
         </w:rPr>
-        <w:t xml:space="preserve"> (g/km</w:t>
-      </w:r>
-      <w:r>
-        <w:rPr>
-          <w:rFonts w:asciiTheme="majorBidi" w:hAnsiTheme="majorBidi" w:cstheme="majorBidi"/>
-          <w:b/>
-          <w:bCs/>
-          <w:lang w:val="en-US"/>
-        </w:rPr>
-        <w:t>)</w:t>
-      </w:r>
-      <w:r>
-        <w:rPr>
-          <w:rFonts w:asciiTheme="majorBidi" w:hAnsiTheme="majorBidi" w:cstheme="majorBidi"/>
-          <w:b/>
-          <w:bCs/>
-          <w:lang w:val="en-US"/>
-        </w:rPr>
         <w:t xml:space="preserve">: </w:t>
       </w:r>
       <w:r>
@@ -11386,28 +11557,14 @@
           <w:rFonts w:asciiTheme="majorBidi" w:hAnsiTheme="majorBidi" w:cstheme="majorBidi"/>
           <w:lang w:val="en-US"/>
         </w:rPr>
-        <w:t>The percentage o</w:t>
-      </w:r>
-      <w:r>
-        <w:rPr>
-          <w:rFonts w:asciiTheme="majorBidi" w:hAnsiTheme="majorBidi" w:cstheme="majorBidi"/>
-          <w:lang w:val="en-US"/>
-        </w:rPr>
-        <w:t xml:space="preserve">f missing values in this column is approximately 7%. We can use mean or median imputation to handle these missing values. We used </w:t>
-      </w:r>
-      <w:r>
-        <w:rPr>
-          <w:rFonts w:asciiTheme="majorBidi" w:hAnsiTheme="majorBidi" w:cstheme="majorBidi"/>
-          <w:lang w:val="en-US"/>
-        </w:rPr>
-        <w:t>median</w:t>
-      </w:r>
-      <w:r>
-        <w:rPr>
-          <w:rFonts w:asciiTheme="majorBidi" w:hAnsiTheme="majorBidi" w:cstheme="majorBidi"/>
-          <w:lang w:val="en-US"/>
-        </w:rPr>
-        <w:t xml:space="preserve"> approach for this purpose.</w:t>
+        <w:t>This is a categorical column and has approximately 0.52% missing values. We used the mode imputation approach to r</w:t>
+      </w:r>
+      <w:r>
+        <w:rPr>
+          <w:rFonts w:asciiTheme="majorBidi" w:hAnsiTheme="majorBidi" w:cstheme="majorBidi"/>
+          <w:lang w:val="en-US"/>
+        </w:rPr>
+        <w:t>eplace missing values with the most frequent category (mode) in the column.</w:t>
       </w:r>
     </w:p>
     <w:p>
@@ -11432,7 +11589,7 @@
           <w:bCs/>
           <w:lang w:val="en-US"/>
         </w:rPr>
-        <w:t xml:space="preserve">NOX (g/km), CO type I (g/km), </w:t>
+        <w:t xml:space="preserve">Other Numeric Columns (e.g., Puissance </w:t>
       </w:r>
       <w:proofErr w:type="spellStart"/>
       <w:r>
@@ -11442,7 +11599,7 @@
           <w:bCs/>
           <w:lang w:val="en-US"/>
         </w:rPr>
-        <w:t>Consommation</w:t>
+        <w:t>maximale</w:t>
       </w:r>
       <w:proofErr w:type="spellEnd"/>
       <w:r>
@@ -11452,9 +11609,8 @@
           <w:bCs/>
           <w:lang w:val="en-US"/>
         </w:rPr>
-        <w:t xml:space="preserve"> </w:t>
-      </w:r>
-      <w:proofErr w:type="spellStart"/>
+        <w:t xml:space="preserve"> (kW), Puissance administrative, etc.):</w:t>
+      </w:r>
       <w:r>
         <w:rPr>
           <w:rFonts w:asciiTheme="majorBidi" w:hAnsiTheme="majorBidi" w:cstheme="majorBidi"/>
@@ -11462,148 +11618,14 @@
           <w:bCs/>
           <w:lang w:val="en-US"/>
         </w:rPr>
-        <w:t>urbaine</w:t>
-      </w:r>
-      <w:proofErr w:type="spellEnd"/>
-      <w:r>
-        <w:rPr>
-          <w:rFonts w:asciiTheme="majorBidi" w:hAnsiTheme="majorBidi" w:cstheme="majorBidi"/>
-          <w:b/>
-          <w:bCs/>
-          <w:lang w:val="en-US"/>
-        </w:rPr>
-        <w:t xml:space="preserve"> (l/100km), </w:t>
-      </w:r>
-      <w:proofErr w:type="spellStart"/>
-      <w:r>
-        <w:rPr>
-          <w:rFonts w:asciiTheme="majorBidi" w:hAnsiTheme="majorBidi" w:cstheme="majorBidi"/>
-          <w:b/>
-          <w:bCs/>
-          <w:lang w:val="en-US"/>
-        </w:rPr>
-        <w:t>Consommation</w:t>
-      </w:r>
-      <w:proofErr w:type="spellEnd"/>
-      <w:r>
-        <w:rPr>
-          <w:rFonts w:asciiTheme="majorBidi" w:hAnsiTheme="majorBidi" w:cstheme="majorBidi"/>
-          <w:b/>
-          <w:bCs/>
-          <w:lang w:val="en-US"/>
-        </w:rPr>
-        <w:t xml:space="preserve"> extra-</w:t>
-      </w:r>
-      <w:proofErr w:type="spellStart"/>
-      <w:r>
-        <w:rPr>
-          <w:rFonts w:asciiTheme="majorBidi" w:hAnsiTheme="majorBidi" w:cstheme="majorBidi"/>
-          <w:b/>
-          <w:bCs/>
-          <w:lang w:val="en-US"/>
-        </w:rPr>
-        <w:t>urbaine</w:t>
-      </w:r>
-      <w:proofErr w:type="spellEnd"/>
-      <w:r>
-        <w:rPr>
-          <w:rFonts w:asciiTheme="majorBidi" w:hAnsiTheme="majorBidi" w:cstheme="majorBidi"/>
-          <w:b/>
-          <w:bCs/>
-          <w:lang w:val="en-US"/>
-        </w:rPr>
-        <w:t xml:space="preserve"> (l/100km), </w:t>
-      </w:r>
-      <w:proofErr w:type="spellStart"/>
-      <w:r>
-        <w:rPr>
-          <w:rFonts w:asciiTheme="majorBidi" w:hAnsiTheme="majorBidi" w:cstheme="majorBidi"/>
-          <w:b/>
-          <w:bCs/>
-          <w:lang w:val="en-US"/>
-        </w:rPr>
-        <w:t>Consommation</w:t>
-      </w:r>
-      <w:proofErr w:type="spellEnd"/>
-      <w:r>
-        <w:rPr>
-          <w:rFonts w:asciiTheme="majorBidi" w:hAnsiTheme="majorBidi" w:cstheme="majorBidi"/>
-          <w:b/>
-          <w:bCs/>
-          <w:lang w:val="en-US"/>
-        </w:rPr>
         <w:t xml:space="preserve"> </w:t>
       </w:r>
-      <w:proofErr w:type="spellStart"/>
-      <w:r>
-        <w:rPr>
-          <w:rFonts w:asciiTheme="majorBidi" w:hAnsiTheme="majorBidi" w:cstheme="majorBidi"/>
-          <w:b/>
-          <w:bCs/>
-          <w:lang w:val="en-US"/>
-        </w:rPr>
-        <w:t>mixte</w:t>
-      </w:r>
-      <w:proofErr w:type="spellEnd"/>
-      <w:r>
-        <w:rPr>
-          <w:rFonts w:asciiTheme="majorBidi" w:hAnsiTheme="majorBidi" w:cstheme="majorBidi"/>
-          <w:b/>
-          <w:bCs/>
-          <w:lang w:val="en-US"/>
-        </w:rPr>
-        <w:t xml:space="preserve"> (l/100km), CO2 (g/km):</w:t>
-      </w:r>
-      <w:r>
-        <w:rPr>
-          <w:rFonts w:asciiTheme="majorBidi" w:hAnsiTheme="majorBidi" w:cstheme="majorBidi"/>
-          <w:b/>
-          <w:bCs/>
-          <w:lang w:val="en-US"/>
-        </w:rPr>
-        <w:t xml:space="preserve"> </w:t>
-      </w:r>
-      <w:r>
-        <w:rPr>
-          <w:rFonts w:asciiTheme="majorBidi" w:hAnsiTheme="majorBidi" w:cstheme="majorBidi"/>
-          <w:lang w:val="en-US"/>
-        </w:rPr>
-        <w:t xml:space="preserve">Since the percentage of missing values is relatively low for these columns, </w:t>
-      </w:r>
-      <w:r>
-        <w:rPr>
-          <w:rFonts w:asciiTheme="majorBidi" w:hAnsiTheme="majorBidi" w:cstheme="majorBidi"/>
-          <w:lang w:val="en-US"/>
-        </w:rPr>
-        <w:t>we</w:t>
-      </w:r>
-      <w:r>
-        <w:rPr>
-          <w:rFonts w:asciiTheme="majorBidi" w:hAnsiTheme="majorBidi" w:cstheme="majorBidi"/>
-          <w:lang w:val="en-US"/>
-        </w:rPr>
-        <w:t xml:space="preserve"> use</w:t>
-      </w:r>
-      <w:r>
-        <w:rPr>
-          <w:rFonts w:asciiTheme="majorBidi" w:hAnsiTheme="majorBidi" w:cstheme="majorBidi"/>
-          <w:lang w:val="en-US"/>
-        </w:rPr>
-        <w:t>d</w:t>
-      </w:r>
-      <w:r>
-        <w:rPr>
-          <w:rFonts w:asciiTheme="majorBidi" w:hAnsiTheme="majorBidi" w:cstheme="majorBidi"/>
-          <w:lang w:val="en-US"/>
-        </w:rPr>
-        <w:t xml:space="preserve"> mean or median imputation to fill in the missing values.</w:t>
-      </w:r>
-      <w:r>
-        <w:rPr>
-          <w:rFonts w:asciiTheme="majorBidi" w:hAnsiTheme="majorBidi" w:cstheme="majorBidi"/>
-          <w:lang w:val="en-US"/>
-        </w:rPr>
-        <w:t xml:space="preserve"> We used mean imputation to handle missing values in these columns.</w:t>
+      <w:r>
+        <w:rPr>
+          <w:rFonts w:asciiTheme="majorBidi" w:hAnsiTheme="majorBidi" w:cstheme="majorBidi"/>
+          <w:lang w:val="en-US"/>
+        </w:rPr>
+        <w:t>For these columns with no missing values, no action is needed.</w:t>
       </w:r>
     </w:p>
     <w:p>
@@ -11628,115 +11650,6 @@
           <w:bCs/>
           <w:lang w:val="en-US"/>
         </w:rPr>
-        <w:t>Champ V9</w:t>
-      </w:r>
-      <w:r>
-        <w:rPr>
-          <w:rFonts w:asciiTheme="majorBidi" w:hAnsiTheme="majorBidi" w:cstheme="majorBidi"/>
-          <w:b/>
-          <w:bCs/>
-          <w:lang w:val="en-US"/>
-        </w:rPr>
-        <w:t xml:space="preserve">: </w:t>
-      </w:r>
-      <w:r>
-        <w:rPr>
-          <w:rFonts w:asciiTheme="majorBidi" w:hAnsiTheme="majorBidi" w:cstheme="majorBidi"/>
-          <w:lang w:val="en-US"/>
-        </w:rPr>
-        <w:t>This is a categorical column and has approximately 0.52% missing values. We used the mode imputation approach to r</w:t>
-      </w:r>
-      <w:r>
-        <w:rPr>
-          <w:rFonts w:asciiTheme="majorBidi" w:hAnsiTheme="majorBidi" w:cstheme="majorBidi"/>
-          <w:lang w:val="en-US"/>
-        </w:rPr>
-        <w:t>eplace missing values with the most frequent category (mode) in the column.</w:t>
-      </w:r>
-    </w:p>
-    <w:p>
-      <w:pPr>
-        <w:pStyle w:val="Listenabsatz"/>
-        <w:numPr>
-          <w:ilvl w:val="0"/>
-          <w:numId w:val="4"/>
-        </w:numPr>
-        <w:jc w:val="lowKashida"/>
-        <w:rPr>
-          <w:rFonts w:asciiTheme="majorBidi" w:hAnsiTheme="majorBidi" w:cstheme="majorBidi"/>
-          <w:b/>
-          <w:bCs/>
-          <w:lang w:val="en-US"/>
-        </w:rPr>
-      </w:pPr>
-      <w:r>
-        <w:rPr>
-          <w:rFonts w:asciiTheme="majorBidi" w:hAnsiTheme="majorBidi" w:cstheme="majorBidi"/>
-          <w:b/>
-          <w:bCs/>
-          <w:lang w:val="en-US"/>
-        </w:rPr>
-        <w:t xml:space="preserve">Other Numeric Columns (e.g., Puissance </w:t>
-      </w:r>
-      <w:proofErr w:type="spellStart"/>
-      <w:r>
-        <w:rPr>
-          <w:rFonts w:asciiTheme="majorBidi" w:hAnsiTheme="majorBidi" w:cstheme="majorBidi"/>
-          <w:b/>
-          <w:bCs/>
-          <w:lang w:val="en-US"/>
-        </w:rPr>
-        <w:t>maximale</w:t>
-      </w:r>
-      <w:proofErr w:type="spellEnd"/>
-      <w:r>
-        <w:rPr>
-          <w:rFonts w:asciiTheme="majorBidi" w:hAnsiTheme="majorBidi" w:cstheme="majorBidi"/>
-          <w:b/>
-          <w:bCs/>
-          <w:lang w:val="en-US"/>
-        </w:rPr>
-        <w:t xml:space="preserve"> (kW), Puissance administrative, etc.):</w:t>
-      </w:r>
-      <w:r>
-        <w:rPr>
-          <w:rFonts w:asciiTheme="majorBidi" w:hAnsiTheme="majorBidi" w:cstheme="majorBidi"/>
-          <w:b/>
-          <w:bCs/>
-          <w:lang w:val="en-US"/>
-        </w:rPr>
-        <w:t xml:space="preserve"> </w:t>
-      </w:r>
-      <w:r>
-        <w:rPr>
-          <w:rFonts w:asciiTheme="majorBidi" w:hAnsiTheme="majorBidi" w:cstheme="majorBidi"/>
-          <w:lang w:val="en-US"/>
-        </w:rPr>
-        <w:t>For these columns with no missing values, no action is needed.</w:t>
-      </w:r>
-    </w:p>
-    <w:p>
-      <w:pPr>
-        <w:pStyle w:val="Listenabsatz"/>
-        <w:numPr>
-          <w:ilvl w:val="0"/>
-          <w:numId w:val="4"/>
-        </w:numPr>
-        <w:jc w:val="lowKashida"/>
-        <w:rPr>
-          <w:rFonts w:asciiTheme="majorBidi" w:hAnsiTheme="majorBidi" w:cstheme="majorBidi"/>
-          <w:b/>
-          <w:bCs/>
-          <w:lang w:val="en-US"/>
-        </w:rPr>
-      </w:pPr>
-      <w:r>
-        <w:rPr>
-          <w:rFonts w:asciiTheme="majorBidi" w:hAnsiTheme="majorBidi" w:cstheme="majorBidi"/>
-          <w:b/>
-          <w:bCs/>
-          <w:lang w:val="en-US"/>
-        </w:rPr>
         <w:t xml:space="preserve">Other </w:t>
       </w:r>
       <w:r>
@@ -12272,7 +12185,6 @@
           <w:rFonts w:asciiTheme="majorBidi" w:hAnsiTheme="majorBidi" w:cstheme="majorBidi"/>
           <w:lang w:val="en-US"/>
         </w:rPr>
-        <w:lastRenderedPageBreak/>
         <w:t>Date de mise à jour: 3 categories</w:t>
       </w:r>
     </w:p>
@@ -12349,6 +12261,7 @@
           <w:rFonts w:asciiTheme="majorBidi" w:hAnsiTheme="majorBidi" w:cstheme="majorBidi"/>
           <w:lang w:val="en-US"/>
         </w:rPr>
+        <w:lastRenderedPageBreak/>
         <w:t>As it can be seen, the number of categories for some of the variables are very high. Therefore, we need to</w:t>
       </w:r>
       <w:r>
@@ -13531,6 +13444,7 @@
           <w:rFonts w:asciiTheme="majorBidi" w:hAnsiTheme="majorBidi" w:cstheme="majorBidi"/>
           <w:lang w:val="en-US"/>
         </w:rPr>
+        <w:lastRenderedPageBreak/>
         <w:t>Normalization is particularly important in algorithms based on distance measures, such as k-nearest neighbors (k-NN) or gradient descent in neural networks. It ensures that all features are equally weighted and improves the convergence speed of optimization algorithms.</w:t>
       </w:r>
     </w:p>
@@ -13966,35 +13880,36 @@
           <w:rFonts w:asciiTheme="majorBidi" w:hAnsiTheme="majorBidi" w:cstheme="majorBidi"/>
           <w:lang w:val="en-US"/>
         </w:rPr>
-        <w:t xml:space="preserve"> involves replacing values beyond a certai</w:t>
-      </w:r>
-      <w:bookmarkStart w:id="0" w:name="_GoBack"/>
-      <w:bookmarkEnd w:id="0"/>
-      <w:r>
-        <w:rPr>
-          <w:rFonts w:asciiTheme="majorBidi" w:hAnsiTheme="majorBidi" w:cstheme="majorBidi"/>
-          <w:lang w:val="en-US"/>
-        </w:rPr>
-        <w:t>n threshold with the nearest value within that threshold. The idea is to limit the impact of extreme values on statistical analyses while retaining the information they provide. This method is named after the concept of "trimming" or "capping" the tails of a distribution, and it's particularly useful when a dataset has outliers that might skew the analysis.</w:t>
-      </w:r>
-    </w:p>
-    <w:p>
-      <w:pPr>
-        <w:jc w:val="lowKashida"/>
-        <w:rPr>
-          <w:rFonts w:asciiTheme="majorBidi" w:hAnsiTheme="majorBidi" w:cstheme="majorBidi"/>
-          <w:lang w:val="en-US"/>
-        </w:rPr>
-      </w:pPr>
-    </w:p>
-    <w:p>
-      <w:pPr>
-        <w:jc w:val="lowKashida"/>
-        <w:rPr>
-          <w:rFonts w:asciiTheme="majorBidi" w:hAnsiTheme="majorBidi" w:cstheme="majorBidi"/>
-          <w:lang w:val="en-US"/>
-        </w:rPr>
-      </w:pPr>
+        <w:t xml:space="preserve"> involves replacing values beyond a certain threshold with the nearest value within that threshold. The idea is to limit the impact of extreme values on statistical analyses while retaining the information they provide. This method is named after the concept of "trimming" or "capping" the tails of a distribution, and it's particularly useful when a dataset has outliers that might skew the analysis.</w:t>
+      </w:r>
+    </w:p>
+    <w:p>
+      <w:pPr>
+        <w:jc w:val="lowKashida"/>
+        <w:rPr>
+          <w:rFonts w:asciiTheme="majorBidi" w:hAnsiTheme="majorBidi" w:cstheme="majorBidi"/>
+          <w:color w:val="FF0000"/>
+          <w:lang w:val="en-US"/>
+        </w:rPr>
+      </w:pPr>
+      <w:r>
+        <w:rPr>
+          <w:rFonts w:asciiTheme="majorBidi" w:hAnsiTheme="majorBidi" w:cstheme="majorBidi"/>
+          <w:color w:val="FF0000"/>
+          <w:lang w:val="en-US"/>
+        </w:rPr>
+        <w:t>In the optimization phase of the project, we handled outliers for two columns (NOX (g/km), HC+NOX (g/km)) differently than others. Since some cars may have zero emissions, we computed the upper quantiles specifically for these columns and addressed them separately by assigning outliers a value of zero.</w:t>
+      </w:r>
+    </w:p>
+    <w:p>
+      <w:pPr>
+        <w:jc w:val="lowKashida"/>
+        <w:rPr>
+          <w:rFonts w:asciiTheme="majorBidi" w:hAnsiTheme="majorBidi" w:cstheme="majorBidi"/>
+          <w:lang w:val="en-US"/>
+        </w:rPr>
+      </w:pPr>
+      <w:commentRangeStart w:id="0"/>
       <w:r>
         <w:rPr>
           <w:rFonts w:asciiTheme="majorBidi" w:hAnsiTheme="majorBidi" w:cstheme="majorBidi"/>
@@ -14008,6 +13923,13 @@
           <w:lang w:val="en-US"/>
         </w:rPr>
         <w:t>umber of outliers in each column after treatment:</w:t>
+      </w:r>
+      <w:commentRangeEnd w:id="0"/>
+      <w:r>
+        <w:rPr>
+          <w:rStyle w:val="Kommentarzeichen"/>
+        </w:rPr>
+        <w:commentReference w:id="0"/>
       </w:r>
     </w:p>
     <w:tbl>
@@ -16672,7 +16594,6 @@
                 <w:szCs w:val="18"/>
                 <w:lang w:val="en-US" w:eastAsia="de-DE"/>
               </w:rPr>
-              <w:lastRenderedPageBreak/>
               <w:t>gamme_INFERIEURE</w:t>
             </w:r>
             <w:proofErr w:type="spellEnd"/>
@@ -16991,6 +16912,7 @@
                 <w:szCs w:val="18"/>
                 <w:lang w:val="en-US" w:eastAsia="de-DE"/>
               </w:rPr>
+              <w:lastRenderedPageBreak/>
               <w:t>gamme_MOY</w:t>
             </w:r>
             <w:proofErr w:type="spellEnd"/>
@@ -24176,12 +24098,12 @@
       </w:r>
     </w:p>
     <w:sectPr>
-      <w:headerReference w:type="even" r:id="rId28"/>
-      <w:headerReference w:type="default" r:id="rId29"/>
-      <w:footerReference w:type="even" r:id="rId30"/>
-      <w:footerReference w:type="default" r:id="rId31"/>
-      <w:headerReference w:type="first" r:id="rId32"/>
-      <w:footerReference w:type="first" r:id="rId33"/>
+      <w:headerReference w:type="even" r:id="rId31"/>
+      <w:headerReference w:type="default" r:id="rId32"/>
+      <w:footerReference w:type="even" r:id="rId33"/>
+      <w:footerReference w:type="default" r:id="rId34"/>
+      <w:headerReference w:type="first" r:id="rId35"/>
+      <w:footerReference w:type="first" r:id="rId36"/>
       <w:pgSz w:w="11906" w:h="16838"/>
       <w:pgMar w:top="1417" w:right="1417" w:bottom="1134" w:left="1417" w:header="708" w:footer="708" w:gutter="0"/>
       <w:cols w:space="708"/>
@@ -24189,6 +24111,59 @@
     </w:sectPr>
   </w:body>
 </w:document>
+</file>
+
+<file path=word/comments.xml><?xml version="1.0" encoding="utf-8"?>
+<w:comments xmlns:wpc="http://schemas.microsoft.com/office/word/2010/wordprocessingCanvas" xmlns:cx="http://schemas.microsoft.com/office/drawing/2014/chartex" xmlns:cx1="http://schemas.microsoft.com/office/drawing/2015/9/8/chartex" xmlns:cx2="http://schemas.microsoft.com/office/drawing/2015/10/21/chartex" xmlns:cx3="http://schemas.microsoft.com/office/drawing/2016/5/9/chartex" xmlns:cx4="http://schemas.microsoft.com/office/drawing/2016/5/10/chartex" xmlns:cx5="http://schemas.microsoft.com/office/drawing/2016/5/11/chartex" xmlns:cx6="http://schemas.microsoft.com/office/drawing/2016/5/12/chartex" xmlns:cx7="http://schemas.microsoft.com/office/drawing/2016/5/13/chartex" xmlns:cx8="http://schemas.microsoft.com/office/drawing/2016/5/14/chartex" xmlns:mc="http://schemas.openxmlformats.org/markup-compatibility/2006" xmlns:aink="http://schemas.microsoft.com/office/drawing/2016/ink" xmlns:am3d="http://schemas.microsoft.com/office/drawing/2017/model3d" xmlns:o="urn:schemas-microsoft-com:office:office" xmlns:r="http://schemas.openxmlformats.org/officeDocument/2006/relationships" xmlns:m="http://schemas.openxmlformats.org/officeDocument/2006/math" xmlns:v="urn:schemas-microsoft-com:vml" xmlns:wp14="http://schemas.microsoft.com/office/word/2010/wordprocessingDrawing" xmlns:wp="http://schemas.openxmlformats.org/drawingml/2006/wordprocessingDrawing" xmlns:w10="urn:schemas-microsoft-com:office:word" xmlns:w="http://schemas.openxmlformats.org/wordprocessingml/2006/main" xmlns:w14="http://schemas.microsoft.com/office/word/2010/wordml" xmlns:w15="http://schemas.microsoft.com/office/word/2012/wordml" xmlns:w16cid="http://schemas.microsoft.com/office/word/2016/wordml/cid" xmlns:w16se="http://schemas.microsoft.com/office/word/2015/wordml/symex" xmlns:wpg="http://schemas.microsoft.com/office/word/2010/wordprocessingGroup" xmlns:wpi="http://schemas.microsoft.com/office/word/2010/wordprocessingInk" xmlns:wne="http://schemas.microsoft.com/office/word/2006/wordml" xmlns:wps="http://schemas.microsoft.com/office/word/2010/wordprocessingShape" mc:Ignorable="w14 w15 w16se w16cid wp14">
+  <w:comment w:id="0" w:author="Halimeh" w:date="2024-04-30T15:09:00Z" w:initials="H">
+    <w:p>
+      <w:pPr>
+        <w:pStyle w:val="Kommentartext"/>
+        <w:rPr>
+          <w:lang w:val="en-US"/>
+        </w:rPr>
+      </w:pPr>
+      <w:r>
+        <w:rPr>
+          <w:rStyle w:val="Kommentarzeichen"/>
+        </w:rPr>
+        <w:annotationRef/>
+      </w:r>
+      <w:r>
+        <w:rPr>
+          <w:lang w:val="en-US"/>
+        </w:rPr>
+        <w:t>This table should be updated s</w:t>
+      </w:r>
+      <w:r>
+        <w:rPr>
+          <w:lang w:val="en-US"/>
+        </w:rPr>
+        <w:t xml:space="preserve">ince the number of outliers </w:t>
+      </w:r>
+      <w:r>
+        <w:rPr>
+          <w:lang w:val="en-US"/>
+        </w:rPr>
+        <w:t>has been changed.</w:t>
+      </w:r>
+      <w:bookmarkStart w:id="1" w:name="_GoBack"/>
+      <w:bookmarkEnd w:id="1"/>
+    </w:p>
+  </w:comment>
+</w:comments>
+</file>
+
+<file path=word/commentsExtended.xml><?xml version="1.0" encoding="utf-8"?>
+<w15:commentsEx xmlns:wpc="http://schemas.microsoft.com/office/word/2010/wordprocessingCanvas" xmlns:cx="http://schemas.microsoft.com/office/drawing/2014/chartex" xmlns:cx1="http://schemas.microsoft.com/office/drawing/2015/9/8/chartex" xmlns:cx2="http://schemas.microsoft.com/office/drawing/2015/10/21/chartex" xmlns:cx3="http://schemas.microsoft.com/office/drawing/2016/5/9/chartex" xmlns:cx4="http://schemas.microsoft.com/office/drawing/2016/5/10/chartex" xmlns:cx5="http://schemas.microsoft.com/office/drawing/2016/5/11/chartex" xmlns:cx6="http://schemas.microsoft.com/office/drawing/2016/5/12/chartex" xmlns:cx7="http://schemas.microsoft.com/office/drawing/2016/5/13/chartex" xmlns:cx8="http://schemas.microsoft.com/office/drawing/2016/5/14/chartex" xmlns:mc="http://schemas.openxmlformats.org/markup-compatibility/2006" xmlns:aink="http://schemas.microsoft.com/office/drawing/2016/ink" xmlns:am3d="http://schemas.microsoft.com/office/drawing/2017/model3d" xmlns:o="urn:schemas-microsoft-com:office:office" xmlns:r="http://schemas.openxmlformats.org/officeDocument/2006/relationships" xmlns:m="http://schemas.openxmlformats.org/officeDocument/2006/math" xmlns:v="urn:schemas-microsoft-com:vml" xmlns:wp14="http://schemas.microsoft.com/office/word/2010/wordprocessingDrawing" xmlns:wp="http://schemas.openxmlformats.org/drawingml/2006/wordprocessingDrawing" xmlns:w10="urn:schemas-microsoft-com:office:word" xmlns:w="http://schemas.openxmlformats.org/wordprocessingml/2006/main" xmlns:w14="http://schemas.microsoft.com/office/word/2010/wordml" xmlns:w15="http://schemas.microsoft.com/office/word/2012/wordml" xmlns:w16cid="http://schemas.microsoft.com/office/word/2016/wordml/cid" xmlns:w16se="http://schemas.microsoft.com/office/word/2015/wordml/symex" xmlns:wpg="http://schemas.microsoft.com/office/word/2010/wordprocessingGroup" xmlns:wpi="http://schemas.microsoft.com/office/word/2010/wordprocessingInk" xmlns:wne="http://schemas.microsoft.com/office/word/2006/wordml" xmlns:wps="http://schemas.microsoft.com/office/word/2010/wordprocessingShape" mc:Ignorable="w14 w15 w16se w16cid wp14">
+  <w15:commentEx w15:paraId="3D4644FC" w15:done="0"/>
+</w15:commentsEx>
+</file>
+
+<file path=word/commentsIds.xml><?xml version="1.0" encoding="utf-8"?>
+<w16cid:commentsIds xmlns:wpc="http://schemas.microsoft.com/office/word/2010/wordprocessingCanvas" xmlns:cx="http://schemas.microsoft.com/office/drawing/2014/chartex" xmlns:cx1="http://schemas.microsoft.com/office/drawing/2015/9/8/chartex" xmlns:cx2="http://schemas.microsoft.com/office/drawing/2015/10/21/chartex" xmlns:cx3="http://schemas.microsoft.com/office/drawing/2016/5/9/chartex" xmlns:cx4="http://schemas.microsoft.com/office/drawing/2016/5/10/chartex" xmlns:cx5="http://schemas.microsoft.com/office/drawing/2016/5/11/chartex" xmlns:cx6="http://schemas.microsoft.com/office/drawing/2016/5/12/chartex" xmlns:cx7="http://schemas.microsoft.com/office/drawing/2016/5/13/chartex" xmlns:cx8="http://schemas.microsoft.com/office/drawing/2016/5/14/chartex" xmlns:mc="http://schemas.openxmlformats.org/markup-compatibility/2006" xmlns:aink="http://schemas.microsoft.com/office/drawing/2016/ink" xmlns:am3d="http://schemas.microsoft.com/office/drawing/2017/model3d" xmlns:o="urn:schemas-microsoft-com:office:office" xmlns:r="http://schemas.openxmlformats.org/officeDocument/2006/relationships" xmlns:m="http://schemas.openxmlformats.org/officeDocument/2006/math" xmlns:v="urn:schemas-microsoft-com:vml" xmlns:wp14="http://schemas.microsoft.com/office/word/2010/wordprocessingDrawing" xmlns:wp="http://schemas.openxmlformats.org/drawingml/2006/wordprocessingDrawing" xmlns:w10="urn:schemas-microsoft-com:office:word" xmlns:w="http://schemas.openxmlformats.org/wordprocessingml/2006/main" xmlns:w14="http://schemas.microsoft.com/office/word/2010/wordml" xmlns:w15="http://schemas.microsoft.com/office/word/2012/wordml" xmlns:w16cid="http://schemas.microsoft.com/office/word/2016/wordml/cid" xmlns:w16se="http://schemas.microsoft.com/office/word/2015/wordml/symex" xmlns:wpg="http://schemas.microsoft.com/office/word/2010/wordprocessingGroup" xmlns:wpi="http://schemas.microsoft.com/office/word/2010/wordprocessingInk" xmlns:wne="http://schemas.microsoft.com/office/word/2006/wordml" xmlns:wps="http://schemas.microsoft.com/office/word/2010/wordprocessingShape" mc:Ignorable="w14 w15 w16se w16cid wp14">
+  <w16cid:commentId w16cid:paraId="3D4644FC" w16cid:durableId="29DB8825"/>
+</w16cid:commentsIds>
 </file>
 
 <file path=word/endnotes.xml><?xml version="1.0" encoding="utf-8"?>
@@ -26520,6 +26495,14 @@
     <w:abstractNumId w:val="10"/>
   </w:num>
 </w:numbering>
+</file>
+
+<file path=word/people.xml><?xml version="1.0" encoding="utf-8"?>
+<w15:people xmlns:wpc="http://schemas.microsoft.com/office/word/2010/wordprocessingCanvas" xmlns:cx="http://schemas.microsoft.com/office/drawing/2014/chartex" xmlns:cx1="http://schemas.microsoft.com/office/drawing/2015/9/8/chartex" xmlns:cx2="http://schemas.microsoft.com/office/drawing/2015/10/21/chartex" xmlns:cx3="http://schemas.microsoft.com/office/drawing/2016/5/9/chartex" xmlns:cx4="http://schemas.microsoft.com/office/drawing/2016/5/10/chartex" xmlns:cx5="http://schemas.microsoft.com/office/drawing/2016/5/11/chartex" xmlns:cx6="http://schemas.microsoft.com/office/drawing/2016/5/12/chartex" xmlns:cx7="http://schemas.microsoft.com/office/drawing/2016/5/13/chartex" xmlns:cx8="http://schemas.microsoft.com/office/drawing/2016/5/14/chartex" xmlns:mc="http://schemas.openxmlformats.org/markup-compatibility/2006" xmlns:aink="http://schemas.microsoft.com/office/drawing/2016/ink" xmlns:am3d="http://schemas.microsoft.com/office/drawing/2017/model3d" xmlns:o="urn:schemas-microsoft-com:office:office" xmlns:r="http://schemas.openxmlformats.org/officeDocument/2006/relationships" xmlns:m="http://schemas.openxmlformats.org/officeDocument/2006/math" xmlns:v="urn:schemas-microsoft-com:vml" xmlns:wp14="http://schemas.microsoft.com/office/word/2010/wordprocessingDrawing" xmlns:wp="http://schemas.openxmlformats.org/drawingml/2006/wordprocessingDrawing" xmlns:w10="urn:schemas-microsoft-com:office:word" xmlns:w="http://schemas.openxmlformats.org/wordprocessingml/2006/main" xmlns:w14="http://schemas.microsoft.com/office/word/2010/wordml" xmlns:w15="http://schemas.microsoft.com/office/word/2012/wordml" xmlns:w16cid="http://schemas.microsoft.com/office/word/2016/wordml/cid" xmlns:w16se="http://schemas.microsoft.com/office/word/2015/wordml/symex" xmlns:wpg="http://schemas.microsoft.com/office/word/2010/wordprocessingGroup" xmlns:wpi="http://schemas.microsoft.com/office/word/2010/wordprocessingInk" xmlns:wne="http://schemas.microsoft.com/office/word/2006/wordml" xmlns:wps="http://schemas.microsoft.com/office/word/2010/wordprocessingShape" mc:Ignorable="w14 w15 w16se w16cid wp14">
+  <w15:person w15:author="Halimeh">
+    <w15:presenceInfo w15:providerId="Windows Live" w15:userId="21db6ba8fab84d05"/>
+  </w15:person>
+</w15:people>
 </file>
 
 <file path=word/styles.xml><?xml version="1.0" encoding="utf-8"?>
@@ -27012,7 +26995,6 @@
   <w:style w:type="character" w:default="1" w:styleId="Absatz-Standardschriftart">
     <w:name w:val="Default Paragraph Font"/>
     <w:uiPriority w:val="1"/>
-    <w:semiHidden/>
     <w:unhideWhenUsed/>
   </w:style>
   <w:style w:type="table" w:default="1" w:styleId="NormaleTabelle">
@@ -27162,6 +27144,104 @@
     <w:link w:val="Fuzeile"/>
     <w:uiPriority w:val="99"/>
     <w:rsid w:val="00704A81"/>
+  </w:style>
+  <w:style w:type="character" w:styleId="Kommentarzeichen">
+    <w:name w:val="annotation reference"/>
+    <w:basedOn w:val="Absatz-Standardschriftart"/>
+    <w:uiPriority w:val="99"/>
+    <w:semiHidden/>
+    <w:unhideWhenUsed/>
+    <w:rsid w:val="0037496F"/>
+    <w:rPr>
+      <w:sz w:val="16"/>
+      <w:szCs w:val="16"/>
+    </w:rPr>
+  </w:style>
+  <w:style w:type="paragraph" w:styleId="Kommentartext">
+    <w:name w:val="annotation text"/>
+    <w:basedOn w:val="Standard"/>
+    <w:link w:val="KommentartextZchn"/>
+    <w:uiPriority w:val="99"/>
+    <w:semiHidden/>
+    <w:unhideWhenUsed/>
+    <w:rsid w:val="0037496F"/>
+    <w:pPr>
+      <w:spacing w:line="240" w:lineRule="auto"/>
+    </w:pPr>
+    <w:rPr>
+      <w:sz w:val="20"/>
+      <w:szCs w:val="20"/>
+    </w:rPr>
+  </w:style>
+  <w:style w:type="character" w:customStyle="1" w:styleId="KommentartextZchn">
+    <w:name w:val="Kommentartext Zchn"/>
+    <w:basedOn w:val="Absatz-Standardschriftart"/>
+    <w:link w:val="Kommentartext"/>
+    <w:uiPriority w:val="99"/>
+    <w:semiHidden/>
+    <w:rsid w:val="0037496F"/>
+    <w:rPr>
+      <w:sz w:val="20"/>
+      <w:szCs w:val="20"/>
+    </w:rPr>
+  </w:style>
+  <w:style w:type="paragraph" w:styleId="Kommentarthema">
+    <w:name w:val="annotation subject"/>
+    <w:basedOn w:val="Kommentartext"/>
+    <w:next w:val="Kommentartext"/>
+    <w:link w:val="KommentarthemaZchn"/>
+    <w:uiPriority w:val="99"/>
+    <w:semiHidden/>
+    <w:unhideWhenUsed/>
+    <w:rsid w:val="0037496F"/>
+    <w:rPr>
+      <w:b/>
+      <w:bCs/>
+    </w:rPr>
+  </w:style>
+  <w:style w:type="character" w:customStyle="1" w:styleId="KommentarthemaZchn">
+    <w:name w:val="Kommentarthema Zchn"/>
+    <w:basedOn w:val="KommentartextZchn"/>
+    <w:link w:val="Kommentarthema"/>
+    <w:uiPriority w:val="99"/>
+    <w:semiHidden/>
+    <w:rsid w:val="0037496F"/>
+    <w:rPr>
+      <w:b/>
+      <w:bCs/>
+      <w:sz w:val="20"/>
+      <w:szCs w:val="20"/>
+    </w:rPr>
+  </w:style>
+  <w:style w:type="paragraph" w:styleId="Sprechblasentext">
+    <w:name w:val="Balloon Text"/>
+    <w:basedOn w:val="Standard"/>
+    <w:link w:val="SprechblasentextZchn"/>
+    <w:uiPriority w:val="99"/>
+    <w:semiHidden/>
+    <w:unhideWhenUsed/>
+    <w:rsid w:val="0037496F"/>
+    <w:pPr>
+      <w:spacing w:after="0" w:line="240" w:lineRule="auto"/>
+    </w:pPr>
+    <w:rPr>
+      <w:rFonts w:ascii="Segoe UI" w:hAnsi="Segoe UI" w:cs="Segoe UI"/>
+      <w:sz w:val="18"/>
+      <w:szCs w:val="18"/>
+    </w:rPr>
+  </w:style>
+  <w:style w:type="character" w:customStyle="1" w:styleId="SprechblasentextZchn">
+    <w:name w:val="Sprechblasentext Zchn"/>
+    <w:basedOn w:val="Absatz-Standardschriftart"/>
+    <w:link w:val="Sprechblasentext"/>
+    <w:uiPriority w:val="99"/>
+    <w:semiHidden/>
+    <w:rsid w:val="0037496F"/>
+    <w:rPr>
+      <w:rFonts w:ascii="Segoe UI" w:hAnsi="Segoe UI" w:cs="Segoe UI"/>
+      <w:sz w:val="18"/>
+      <w:szCs w:val="18"/>
+    </w:rPr>
   </w:style>
 </w:styles>
 </file>
@@ -27466,7 +27546,7 @@
 </file>
 
 <file path=customXml/itemProps1.xml><?xml version="1.0" encoding="utf-8"?>
-<ds:datastoreItem xmlns:ds="http://schemas.openxmlformats.org/officeDocument/2006/customXml" ds:itemID="{A4F883A0-7555-4A53-95CA-1B236308205C}">
+<ds:datastoreItem xmlns:ds="http://schemas.openxmlformats.org/officeDocument/2006/customXml" ds:itemID="{EC53F620-5744-4EAC-A0B8-1D296C59794B}">
   <ds:schemaRefs>
     <ds:schemaRef ds:uri="http://schemas.openxmlformats.org/officeDocument/2006/bibliography"/>
   </ds:schemaRefs>

</xml_diff>

<commit_message>
resolve the issue with ElasticNet and add other metrics to compare the model results
</commit_message>
<xml_diff>
--- a/reports/Rendering_1.docx
+++ b/reports/Rendering_1.docx
@@ -11700,7 +11700,637 @@
     </w:p>
     <w:p>
       <w:pPr>
-        <w:pStyle w:val="Listenabsatz"/>
+        <w:ind w:left="360"/>
+        <w:jc w:val="lowKashida"/>
+        <w:rPr>
+          <w:rFonts w:asciiTheme="majorBidi" w:hAnsiTheme="majorBidi" w:cstheme="majorBidi"/>
+          <w:b/>
+          <w:bCs/>
+          <w:lang w:val="en-US"/>
+        </w:rPr>
+      </w:pPr>
+      <w:r>
+        <w:rPr>
+          <w:rFonts w:asciiTheme="majorBidi" w:hAnsiTheme="majorBidi" w:cstheme="majorBidi"/>
+          <w:b/>
+          <w:bCs/>
+          <w:lang w:val="en-US"/>
+        </w:rPr>
+        <w:t>It should be mentioned that in the first pre-processing step, we used different methods to handle missing values:</w:t>
+      </w:r>
+    </w:p>
+    <w:p>
+      <w:pPr>
+        <w:pStyle w:val="Listenabsatz"/>
+        <w:numPr>
+          <w:ilvl w:val="0"/>
+          <w:numId w:val="4"/>
+        </w:numPr>
+        <w:jc w:val="lowKashida"/>
+        <w:rPr>
+          <w:rFonts w:asciiTheme="majorBidi" w:hAnsiTheme="majorBidi" w:cstheme="majorBidi"/>
+          <w:lang w:val="en-US"/>
+        </w:rPr>
+      </w:pPr>
+      <w:bookmarkStart w:id="0" w:name="_GoBack"/>
+      <w:bookmarkEnd w:id="0"/>
+      <w:r>
+        <w:rPr>
+          <w:rFonts w:asciiTheme="majorBidi" w:hAnsiTheme="majorBidi" w:cstheme="majorBidi"/>
+          <w:b/>
+          <w:bCs/>
+          <w:lang w:val="en-US"/>
+        </w:rPr>
+        <w:t xml:space="preserve">HC (g/km): </w:t>
+      </w:r>
+      <w:r>
+        <w:rPr>
+          <w:rFonts w:asciiTheme="majorBidi" w:hAnsiTheme="majorBidi" w:cstheme="majorBidi"/>
+          <w:lang w:val="en-US"/>
+        </w:rPr>
+        <w:t xml:space="preserve">Given that </w:t>
+      </w:r>
+      <w:r>
+        <w:rPr>
+          <w:rFonts w:asciiTheme="majorBidi" w:hAnsiTheme="majorBidi" w:cstheme="majorBidi"/>
+          <w:lang w:val="en-US"/>
+        </w:rPr>
+        <w:t>this</w:t>
+      </w:r>
+      <w:r>
+        <w:rPr>
+          <w:rFonts w:asciiTheme="majorBidi" w:hAnsiTheme="majorBidi" w:cstheme="majorBidi"/>
+          <w:lang w:val="en-US"/>
+        </w:rPr>
+        <w:t xml:space="preserve"> attribute </w:t>
+      </w:r>
+      <w:r>
+        <w:rPr>
+          <w:rFonts w:asciiTheme="majorBidi" w:hAnsiTheme="majorBidi" w:cstheme="majorBidi"/>
+          <w:lang w:val="en-US"/>
+        </w:rPr>
+        <w:t>has</w:t>
+      </w:r>
+      <w:r>
+        <w:rPr>
+          <w:rFonts w:asciiTheme="majorBidi" w:hAnsiTheme="majorBidi" w:cstheme="majorBidi"/>
+          <w:lang w:val="en-US"/>
+        </w:rPr>
+        <w:t xml:space="preserve"> a high percentage of missing values (</w:t>
+      </w:r>
+      <w:r>
+        <w:rPr>
+          <w:rFonts w:asciiTheme="majorBidi" w:hAnsiTheme="majorBidi" w:cstheme="majorBidi"/>
+          <w:lang w:val="en-US"/>
+        </w:rPr>
+        <w:t>~76.8%</w:t>
+      </w:r>
+      <w:r>
+        <w:rPr>
+          <w:rFonts w:asciiTheme="majorBidi" w:hAnsiTheme="majorBidi" w:cstheme="majorBidi"/>
+          <w:lang w:val="en-US"/>
+        </w:rPr>
+        <w:t>),</w:t>
+      </w:r>
+      <w:r>
+        <w:rPr>
+          <w:rFonts w:asciiTheme="majorBidi" w:hAnsiTheme="majorBidi" w:cstheme="majorBidi"/>
+          <w:lang w:val="en-US"/>
+        </w:rPr>
+        <w:t xml:space="preserve"> we decided to drop this column from the dataset.</w:t>
+      </w:r>
+    </w:p>
+    <w:p>
+      <w:pPr>
+        <w:pStyle w:val="Listenabsatz"/>
+        <w:numPr>
+          <w:ilvl w:val="0"/>
+          <w:numId w:val="4"/>
+        </w:numPr>
+        <w:jc w:val="lowKashida"/>
+        <w:rPr>
+          <w:rFonts w:asciiTheme="majorBidi" w:hAnsiTheme="majorBidi" w:cstheme="majorBidi"/>
+          <w:b/>
+          <w:bCs/>
+          <w:lang w:val="en-US"/>
+        </w:rPr>
+      </w:pPr>
+      <w:r>
+        <w:rPr>
+          <w:rFonts w:asciiTheme="majorBidi" w:hAnsiTheme="majorBidi" w:cstheme="majorBidi"/>
+          <w:b/>
+          <w:bCs/>
+          <w:lang w:val="en-US"/>
+        </w:rPr>
+        <w:t xml:space="preserve">HC+NOX(g/km): </w:t>
+      </w:r>
+      <w:r>
+        <w:rPr>
+          <w:rFonts w:asciiTheme="majorBidi" w:hAnsiTheme="majorBidi" w:cstheme="majorBidi"/>
+          <w:lang w:val="en-US"/>
+        </w:rPr>
+        <w:t>With nearly 24% missing values in t</w:t>
+      </w:r>
+      <w:r>
+        <w:rPr>
+          <w:rFonts w:asciiTheme="majorBidi" w:hAnsiTheme="majorBidi" w:cstheme="majorBidi"/>
+          <w:lang w:val="en-US"/>
+        </w:rPr>
+        <w:t xml:space="preserve">his </w:t>
+      </w:r>
+      <w:r>
+        <w:rPr>
+          <w:rFonts w:asciiTheme="majorBidi" w:hAnsiTheme="majorBidi" w:cstheme="majorBidi"/>
+          <w:lang w:val="en-US"/>
+        </w:rPr>
+        <w:t>column, using mean or median imputation might not be the best approach, especially if the missingness is not completely at random.</w:t>
+      </w:r>
+      <w:r>
+        <w:rPr>
+          <w:rFonts w:asciiTheme="majorBidi" w:hAnsiTheme="majorBidi" w:cstheme="majorBidi"/>
+          <w:lang w:val="en-US"/>
+        </w:rPr>
+        <w:t xml:space="preserve"> Therefore, we used </w:t>
+      </w:r>
+      <w:r>
+        <w:rPr>
+          <w:rFonts w:asciiTheme="majorBidi" w:hAnsiTheme="majorBidi" w:cstheme="majorBidi"/>
+          <w:b/>
+          <w:bCs/>
+          <w:lang w:val="en-US"/>
+        </w:rPr>
+        <w:t xml:space="preserve">K-Nearest Neighbors (KNN) Imputation </w:t>
+      </w:r>
+      <w:r>
+        <w:rPr>
+          <w:rFonts w:asciiTheme="majorBidi" w:hAnsiTheme="majorBidi" w:cstheme="majorBidi"/>
+          <w:lang w:val="en-US"/>
+        </w:rPr>
+        <w:t>to handle missing values in this column.</w:t>
+      </w:r>
+      <w:r>
+        <w:rPr>
+          <w:rFonts w:asciiTheme="majorBidi" w:hAnsiTheme="majorBidi" w:cstheme="majorBidi"/>
+          <w:b/>
+          <w:bCs/>
+          <w:lang w:val="en-US"/>
+        </w:rPr>
+        <w:t xml:space="preserve"> </w:t>
+      </w:r>
+      <w:r>
+        <w:rPr>
+          <w:rFonts w:asciiTheme="majorBidi" w:hAnsiTheme="majorBidi" w:cstheme="majorBidi"/>
+          <w:lang w:val="en-US"/>
+        </w:rPr>
+        <w:t xml:space="preserve">  </w:t>
+      </w:r>
+    </w:p>
+    <w:p>
+      <w:pPr>
+        <w:pStyle w:val="Listenabsatz"/>
+        <w:numPr>
+          <w:ilvl w:val="0"/>
+          <w:numId w:val="4"/>
+        </w:numPr>
+        <w:jc w:val="lowKashida"/>
+        <w:rPr>
+          <w:rFonts w:asciiTheme="majorBidi" w:hAnsiTheme="majorBidi" w:cstheme="majorBidi"/>
+          <w:b/>
+          <w:bCs/>
+          <w:lang w:val="en-US"/>
+        </w:rPr>
+      </w:pPr>
+      <w:proofErr w:type="spellStart"/>
+      <w:r>
+        <w:rPr>
+          <w:rFonts w:asciiTheme="majorBidi" w:hAnsiTheme="majorBidi" w:cstheme="majorBidi"/>
+          <w:b/>
+          <w:bCs/>
+          <w:lang w:val="en-US"/>
+        </w:rPr>
+        <w:t>Particules</w:t>
+      </w:r>
+      <w:proofErr w:type="spellEnd"/>
+      <w:r>
+        <w:rPr>
+          <w:rFonts w:asciiTheme="majorBidi" w:hAnsiTheme="majorBidi" w:cstheme="majorBidi"/>
+          <w:b/>
+          <w:bCs/>
+          <w:lang w:val="en-US"/>
+        </w:rPr>
+        <w:t xml:space="preserve"> (g/km</w:t>
+      </w:r>
+      <w:r>
+        <w:rPr>
+          <w:rFonts w:asciiTheme="majorBidi" w:hAnsiTheme="majorBidi" w:cstheme="majorBidi"/>
+          <w:b/>
+          <w:bCs/>
+          <w:lang w:val="en-US"/>
+        </w:rPr>
+        <w:t>)</w:t>
+      </w:r>
+      <w:r>
+        <w:rPr>
+          <w:rFonts w:asciiTheme="majorBidi" w:hAnsiTheme="majorBidi" w:cstheme="majorBidi"/>
+          <w:b/>
+          <w:bCs/>
+          <w:lang w:val="en-US"/>
+        </w:rPr>
+        <w:t xml:space="preserve">: </w:t>
+      </w:r>
+      <w:r>
+        <w:rPr>
+          <w:rFonts w:asciiTheme="majorBidi" w:hAnsiTheme="majorBidi" w:cstheme="majorBidi"/>
+          <w:lang w:val="en-US"/>
+        </w:rPr>
+        <w:t>The percentage o</w:t>
+      </w:r>
+      <w:r>
+        <w:rPr>
+          <w:rFonts w:asciiTheme="majorBidi" w:hAnsiTheme="majorBidi" w:cstheme="majorBidi"/>
+          <w:lang w:val="en-US"/>
+        </w:rPr>
+        <w:t>f missing values in this column is approximately 7%. We can use mean or median imputation to handle these missing values. We used median approach for this purpose.</w:t>
+      </w:r>
+    </w:p>
+    <w:p>
+      <w:pPr>
+        <w:pStyle w:val="Listenabsatz"/>
+        <w:numPr>
+          <w:ilvl w:val="0"/>
+          <w:numId w:val="4"/>
+        </w:numPr>
+        <w:jc w:val="lowKashida"/>
+        <w:rPr>
+          <w:rFonts w:asciiTheme="majorBidi" w:hAnsiTheme="majorBidi" w:cstheme="majorBidi"/>
+          <w:b/>
+          <w:bCs/>
+          <w:lang w:val="en-US"/>
+        </w:rPr>
+      </w:pPr>
+      <w:r>
+        <w:rPr>
+          <w:rFonts w:asciiTheme="majorBidi" w:hAnsiTheme="majorBidi" w:cstheme="majorBidi"/>
+          <w:b/>
+          <w:bCs/>
+          <w:lang w:val="en-US"/>
+        </w:rPr>
+        <w:t xml:space="preserve">NOX (g/km), CO type I (g/km), </w:t>
+      </w:r>
+      <w:proofErr w:type="spellStart"/>
+      <w:r>
+        <w:rPr>
+          <w:rFonts w:asciiTheme="majorBidi" w:hAnsiTheme="majorBidi" w:cstheme="majorBidi"/>
+          <w:b/>
+          <w:bCs/>
+          <w:lang w:val="en-US"/>
+        </w:rPr>
+        <w:t>Consommation</w:t>
+      </w:r>
+      <w:proofErr w:type="spellEnd"/>
+      <w:r>
+        <w:rPr>
+          <w:rFonts w:asciiTheme="majorBidi" w:hAnsiTheme="majorBidi" w:cstheme="majorBidi"/>
+          <w:b/>
+          <w:bCs/>
+          <w:lang w:val="en-US"/>
+        </w:rPr>
+        <w:t xml:space="preserve"> </w:t>
+      </w:r>
+      <w:proofErr w:type="spellStart"/>
+      <w:r>
+        <w:rPr>
+          <w:rFonts w:asciiTheme="majorBidi" w:hAnsiTheme="majorBidi" w:cstheme="majorBidi"/>
+          <w:b/>
+          <w:bCs/>
+          <w:lang w:val="en-US"/>
+        </w:rPr>
+        <w:t>urbaine</w:t>
+      </w:r>
+      <w:proofErr w:type="spellEnd"/>
+      <w:r>
+        <w:rPr>
+          <w:rFonts w:asciiTheme="majorBidi" w:hAnsiTheme="majorBidi" w:cstheme="majorBidi"/>
+          <w:b/>
+          <w:bCs/>
+          <w:lang w:val="en-US"/>
+        </w:rPr>
+        <w:t xml:space="preserve"> (l/100km), </w:t>
+      </w:r>
+      <w:proofErr w:type="spellStart"/>
+      <w:r>
+        <w:rPr>
+          <w:rFonts w:asciiTheme="majorBidi" w:hAnsiTheme="majorBidi" w:cstheme="majorBidi"/>
+          <w:b/>
+          <w:bCs/>
+          <w:lang w:val="en-US"/>
+        </w:rPr>
+        <w:t>Consommation</w:t>
+      </w:r>
+      <w:proofErr w:type="spellEnd"/>
+      <w:r>
+        <w:rPr>
+          <w:rFonts w:asciiTheme="majorBidi" w:hAnsiTheme="majorBidi" w:cstheme="majorBidi"/>
+          <w:b/>
+          <w:bCs/>
+          <w:lang w:val="en-US"/>
+        </w:rPr>
+        <w:t xml:space="preserve"> extra-</w:t>
+      </w:r>
+      <w:proofErr w:type="spellStart"/>
+      <w:r>
+        <w:rPr>
+          <w:rFonts w:asciiTheme="majorBidi" w:hAnsiTheme="majorBidi" w:cstheme="majorBidi"/>
+          <w:b/>
+          <w:bCs/>
+          <w:lang w:val="en-US"/>
+        </w:rPr>
+        <w:t>urbaine</w:t>
+      </w:r>
+      <w:proofErr w:type="spellEnd"/>
+      <w:r>
+        <w:rPr>
+          <w:rFonts w:asciiTheme="majorBidi" w:hAnsiTheme="majorBidi" w:cstheme="majorBidi"/>
+          <w:b/>
+          <w:bCs/>
+          <w:lang w:val="en-US"/>
+        </w:rPr>
+        <w:t xml:space="preserve"> (l/100km), </w:t>
+      </w:r>
+      <w:proofErr w:type="spellStart"/>
+      <w:r>
+        <w:rPr>
+          <w:rFonts w:asciiTheme="majorBidi" w:hAnsiTheme="majorBidi" w:cstheme="majorBidi"/>
+          <w:b/>
+          <w:bCs/>
+          <w:lang w:val="en-US"/>
+        </w:rPr>
+        <w:t>Consommation</w:t>
+      </w:r>
+      <w:proofErr w:type="spellEnd"/>
+      <w:r>
+        <w:rPr>
+          <w:rFonts w:asciiTheme="majorBidi" w:hAnsiTheme="majorBidi" w:cstheme="majorBidi"/>
+          <w:b/>
+          <w:bCs/>
+          <w:lang w:val="en-US"/>
+        </w:rPr>
+        <w:t xml:space="preserve"> </w:t>
+      </w:r>
+      <w:proofErr w:type="spellStart"/>
+      <w:r>
+        <w:rPr>
+          <w:rFonts w:asciiTheme="majorBidi" w:hAnsiTheme="majorBidi" w:cstheme="majorBidi"/>
+          <w:b/>
+          <w:bCs/>
+          <w:lang w:val="en-US"/>
+        </w:rPr>
+        <w:t>mixte</w:t>
+      </w:r>
+      <w:proofErr w:type="spellEnd"/>
+      <w:r>
+        <w:rPr>
+          <w:rFonts w:asciiTheme="majorBidi" w:hAnsiTheme="majorBidi" w:cstheme="majorBidi"/>
+          <w:b/>
+          <w:bCs/>
+          <w:lang w:val="en-US"/>
+        </w:rPr>
+        <w:t xml:space="preserve"> (l/100km), CO2 (g/km):</w:t>
+      </w:r>
+      <w:r>
+        <w:rPr>
+          <w:rFonts w:asciiTheme="majorBidi" w:hAnsiTheme="majorBidi" w:cstheme="majorBidi"/>
+          <w:b/>
+          <w:bCs/>
+          <w:lang w:val="en-US"/>
+        </w:rPr>
+        <w:t xml:space="preserve"> </w:t>
+      </w:r>
+      <w:r>
+        <w:rPr>
+          <w:rFonts w:asciiTheme="majorBidi" w:hAnsiTheme="majorBidi" w:cstheme="majorBidi"/>
+          <w:lang w:val="en-US"/>
+        </w:rPr>
+        <w:t xml:space="preserve">Since the percentage of missing values is relatively low for these columns, </w:t>
+      </w:r>
+      <w:r>
+        <w:rPr>
+          <w:rFonts w:asciiTheme="majorBidi" w:hAnsiTheme="majorBidi" w:cstheme="majorBidi"/>
+          <w:lang w:val="en-US"/>
+        </w:rPr>
+        <w:t>we</w:t>
+      </w:r>
+      <w:r>
+        <w:rPr>
+          <w:rFonts w:asciiTheme="majorBidi" w:hAnsiTheme="majorBidi" w:cstheme="majorBidi"/>
+          <w:lang w:val="en-US"/>
+        </w:rPr>
+        <w:t xml:space="preserve"> use</w:t>
+      </w:r>
+      <w:r>
+        <w:rPr>
+          <w:rFonts w:asciiTheme="majorBidi" w:hAnsiTheme="majorBidi" w:cstheme="majorBidi"/>
+          <w:lang w:val="en-US"/>
+        </w:rPr>
+        <w:t>d</w:t>
+      </w:r>
+      <w:r>
+        <w:rPr>
+          <w:rFonts w:asciiTheme="majorBidi" w:hAnsiTheme="majorBidi" w:cstheme="majorBidi"/>
+          <w:lang w:val="en-US"/>
+        </w:rPr>
+        <w:t xml:space="preserve"> mean or median imputation to fill in the missing values.</w:t>
+      </w:r>
+      <w:r>
+        <w:rPr>
+          <w:rFonts w:asciiTheme="majorBidi" w:hAnsiTheme="majorBidi" w:cstheme="majorBidi"/>
+          <w:lang w:val="en-US"/>
+        </w:rPr>
+        <w:t xml:space="preserve"> We used mean imputation to handle missing values in these columns.</w:t>
+      </w:r>
+    </w:p>
+    <w:p>
+      <w:pPr>
+        <w:pStyle w:val="Listenabsatz"/>
+        <w:numPr>
+          <w:ilvl w:val="0"/>
+          <w:numId w:val="4"/>
+        </w:numPr>
+        <w:jc w:val="lowKashida"/>
+        <w:rPr>
+          <w:rFonts w:asciiTheme="majorBidi" w:hAnsiTheme="majorBidi" w:cstheme="majorBidi"/>
+          <w:b/>
+          <w:bCs/>
+          <w:lang w:val="en-US"/>
+        </w:rPr>
+      </w:pPr>
+      <w:r>
+        <w:rPr>
+          <w:rFonts w:asciiTheme="majorBidi" w:hAnsiTheme="majorBidi" w:cstheme="majorBidi"/>
+          <w:b/>
+          <w:bCs/>
+          <w:lang w:val="en-US"/>
+        </w:rPr>
+        <w:t>Champ V9</w:t>
+      </w:r>
+      <w:r>
+        <w:rPr>
+          <w:rFonts w:asciiTheme="majorBidi" w:hAnsiTheme="majorBidi" w:cstheme="majorBidi"/>
+          <w:b/>
+          <w:bCs/>
+          <w:lang w:val="en-US"/>
+        </w:rPr>
+        <w:t xml:space="preserve">: </w:t>
+      </w:r>
+      <w:r>
+        <w:rPr>
+          <w:rFonts w:asciiTheme="majorBidi" w:hAnsiTheme="majorBidi" w:cstheme="majorBidi"/>
+          <w:lang w:val="en-US"/>
+        </w:rPr>
+        <w:t>This is a categorical column and has approximately 0.52% missing values. We used the mode imputation approach to r</w:t>
+      </w:r>
+      <w:r>
+        <w:rPr>
+          <w:rFonts w:asciiTheme="majorBidi" w:hAnsiTheme="majorBidi" w:cstheme="majorBidi"/>
+          <w:lang w:val="en-US"/>
+        </w:rPr>
+        <w:t>eplace missing values with the most frequent category (mode) in the column.</w:t>
+      </w:r>
+    </w:p>
+    <w:p>
+      <w:pPr>
+        <w:pStyle w:val="Listenabsatz"/>
+        <w:numPr>
+          <w:ilvl w:val="0"/>
+          <w:numId w:val="4"/>
+        </w:numPr>
+        <w:jc w:val="lowKashida"/>
+        <w:rPr>
+          <w:rFonts w:asciiTheme="majorBidi" w:hAnsiTheme="majorBidi" w:cstheme="majorBidi"/>
+          <w:b/>
+          <w:bCs/>
+          <w:lang w:val="en-US"/>
+        </w:rPr>
+      </w:pPr>
+      <w:r>
+        <w:rPr>
+          <w:rFonts w:asciiTheme="majorBidi" w:hAnsiTheme="majorBidi" w:cstheme="majorBidi"/>
+          <w:b/>
+          <w:bCs/>
+          <w:lang w:val="en-US"/>
+        </w:rPr>
+        <w:t xml:space="preserve">Other Numeric Columns (e.g., Puissance </w:t>
+      </w:r>
+      <w:proofErr w:type="spellStart"/>
+      <w:r>
+        <w:rPr>
+          <w:rFonts w:asciiTheme="majorBidi" w:hAnsiTheme="majorBidi" w:cstheme="majorBidi"/>
+          <w:b/>
+          <w:bCs/>
+          <w:lang w:val="en-US"/>
+        </w:rPr>
+        <w:t>maximale</w:t>
+      </w:r>
+      <w:proofErr w:type="spellEnd"/>
+      <w:r>
+        <w:rPr>
+          <w:rFonts w:asciiTheme="majorBidi" w:hAnsiTheme="majorBidi" w:cstheme="majorBidi"/>
+          <w:b/>
+          <w:bCs/>
+          <w:lang w:val="en-US"/>
+        </w:rPr>
+        <w:t xml:space="preserve"> (kW), Puissance administrative, etc.):</w:t>
+      </w:r>
+      <w:r>
+        <w:rPr>
+          <w:rFonts w:asciiTheme="majorBidi" w:hAnsiTheme="majorBidi" w:cstheme="majorBidi"/>
+          <w:b/>
+          <w:bCs/>
+          <w:lang w:val="en-US"/>
+        </w:rPr>
+        <w:t xml:space="preserve"> </w:t>
+      </w:r>
+      <w:r>
+        <w:rPr>
+          <w:rFonts w:asciiTheme="majorBidi" w:hAnsiTheme="majorBidi" w:cstheme="majorBidi"/>
+          <w:lang w:val="en-US"/>
+        </w:rPr>
+        <w:t>For these columns with no missing values, no action is needed.</w:t>
+      </w:r>
+    </w:p>
+    <w:p>
+      <w:pPr>
+        <w:pStyle w:val="Listenabsatz"/>
+        <w:numPr>
+          <w:ilvl w:val="0"/>
+          <w:numId w:val="4"/>
+        </w:numPr>
+        <w:jc w:val="lowKashida"/>
+        <w:rPr>
+          <w:rFonts w:asciiTheme="majorBidi" w:hAnsiTheme="majorBidi" w:cstheme="majorBidi"/>
+          <w:b/>
+          <w:bCs/>
+          <w:lang w:val="en-US"/>
+        </w:rPr>
+      </w:pPr>
+      <w:r>
+        <w:rPr>
+          <w:rFonts w:asciiTheme="majorBidi" w:hAnsiTheme="majorBidi" w:cstheme="majorBidi"/>
+          <w:b/>
+          <w:bCs/>
+          <w:lang w:val="en-US"/>
+        </w:rPr>
+        <w:t xml:space="preserve">Other </w:t>
+      </w:r>
+      <w:r>
+        <w:rPr>
+          <w:rFonts w:asciiTheme="majorBidi" w:hAnsiTheme="majorBidi" w:cstheme="majorBidi"/>
+          <w:b/>
+          <w:bCs/>
+          <w:lang w:val="en-US"/>
+        </w:rPr>
+        <w:t xml:space="preserve">Categorical Columns (e.g., </w:t>
+      </w:r>
+      <w:proofErr w:type="spellStart"/>
+      <w:r>
+        <w:rPr>
+          <w:rFonts w:asciiTheme="majorBidi" w:hAnsiTheme="majorBidi" w:cstheme="majorBidi"/>
+          <w:b/>
+          <w:bCs/>
+          <w:lang w:val="en-US"/>
+        </w:rPr>
+        <w:t>Carrosserie</w:t>
+      </w:r>
+      <w:proofErr w:type="spellEnd"/>
+      <w:r>
+        <w:rPr>
+          <w:rFonts w:asciiTheme="majorBidi" w:hAnsiTheme="majorBidi" w:cstheme="majorBidi"/>
+          <w:b/>
+          <w:bCs/>
+          <w:lang w:val="en-US"/>
+        </w:rPr>
+        <w:t>, Carburant, etc.):</w:t>
+      </w:r>
+      <w:r>
+        <w:rPr>
+          <w:rFonts w:asciiTheme="majorBidi" w:hAnsiTheme="majorBidi" w:cstheme="majorBidi"/>
+          <w:b/>
+          <w:bCs/>
+          <w:lang w:val="en-US"/>
+        </w:rPr>
+        <w:t xml:space="preserve"> </w:t>
+      </w:r>
+      <w:r>
+        <w:rPr>
+          <w:rFonts w:asciiTheme="majorBidi" w:hAnsiTheme="majorBidi" w:cstheme="majorBidi"/>
+          <w:lang w:val="en-US"/>
+        </w:rPr>
+        <w:t>Since there are no missing values in these columns, no action is needed.</w:t>
+      </w:r>
+    </w:p>
+    <w:p>
+      <w:pPr>
+        <w:ind w:left="360"/>
         <w:jc w:val="lowKashida"/>
         <w:rPr>
           <w:rFonts w:asciiTheme="majorBidi" w:hAnsiTheme="majorBidi" w:cstheme="majorBidi"/>
@@ -11796,6 +12426,7 @@
           <w:color w:val="000000" w:themeColor="text1"/>
           <w:lang w:val="en-US"/>
         </w:rPr>
+        <w:lastRenderedPageBreak/>
         <w:t>2.3. Handling Categorical Variables</w:t>
       </w:r>
     </w:p>
@@ -12261,7 +12892,6 @@
           <w:rFonts w:asciiTheme="majorBidi" w:hAnsiTheme="majorBidi" w:cstheme="majorBidi"/>
           <w:lang w:val="en-US"/>
         </w:rPr>
-        <w:lastRenderedPageBreak/>
         <w:t>As it can be seen, the number of categories for some of the variables are very high. Therefore, we need to</w:t>
       </w:r>
       <w:r>
@@ -12787,6 +13417,7 @@
         <w:rPr>
           <w:rFonts w:asciiTheme="majorBidi" w:hAnsiTheme="majorBidi" w:cstheme="majorBidi"/>
         </w:rPr>
+        <w:lastRenderedPageBreak/>
         <w:t>Type Variante Version (TVV)</w:t>
       </w:r>
     </w:p>
@@ -13444,7 +14075,6 @@
           <w:rFonts w:asciiTheme="majorBidi" w:hAnsiTheme="majorBidi" w:cstheme="majorBidi"/>
           <w:lang w:val="en-US"/>
         </w:rPr>
-        <w:lastRenderedPageBreak/>
         <w:t>Normalization is particularly important in algorithms based on distance measures, such as k-nearest neighbors (k-NN) or gradient descent in neural networks. It ensures that all features are equally weighted and improves the convergence speed of optimization algorithms.</w:t>
       </w:r>
     </w:p>
@@ -13880,7 +14510,15 @@
           <w:rFonts w:asciiTheme="majorBidi" w:hAnsiTheme="majorBidi" w:cstheme="majorBidi"/>
           <w:lang w:val="en-US"/>
         </w:rPr>
-        <w:t xml:space="preserve"> involves replacing values beyond a certain threshold with the nearest value within that threshold. The idea is to limit the impact of extreme values on statistical analyses while retaining the information they provide. This method is named after the concept of "trimming" or "capping" the tails of a distribution, and it's particularly useful when a dataset has outliers that might skew the analysis.</w:t>
+        <w:t xml:space="preserve"> involves replacing values beyond a certain threshold with the nearest </w:t>
+      </w:r>
+      <w:r>
+        <w:rPr>
+          <w:rFonts w:asciiTheme="majorBidi" w:hAnsiTheme="majorBidi" w:cstheme="majorBidi"/>
+          <w:lang w:val="en-US"/>
+        </w:rPr>
+        <w:lastRenderedPageBreak/>
+        <w:t>value within that threshold. The idea is to limit the impact of extreme values on statistical analyses while retaining the information they provide. This method is named after the concept of "trimming" or "capping" the tails of a distribution, and it's particularly useful when a dataset has outliers that might skew the analysis.</w:t>
       </w:r>
     </w:p>
     <w:p>
@@ -13909,7 +14547,7 @@
           <w:lang w:val="en-US"/>
         </w:rPr>
       </w:pPr>
-      <w:commentRangeStart w:id="0"/>
+      <w:commentRangeStart w:id="1"/>
       <w:r>
         <w:rPr>
           <w:rFonts w:asciiTheme="majorBidi" w:hAnsiTheme="majorBidi" w:cstheme="majorBidi"/>
@@ -13924,12 +14562,12 @@
         </w:rPr>
         <w:t>umber of outliers in each column after treatment:</w:t>
       </w:r>
-      <w:commentRangeEnd w:id="0"/>
+      <w:commentRangeEnd w:id="1"/>
       <w:r>
         <w:rPr>
           <w:rStyle w:val="Kommentarzeichen"/>
         </w:rPr>
-        <w:commentReference w:id="0"/>
+        <w:commentReference w:id="1"/>
       </w:r>
     </w:p>
     <w:tbl>
@@ -16912,7 +17550,6 @@
                 <w:szCs w:val="18"/>
                 <w:lang w:val="en-US" w:eastAsia="de-DE"/>
               </w:rPr>
-              <w:lastRenderedPageBreak/>
               <w:t>gamme_MOY</w:t>
             </w:r>
             <w:proofErr w:type="spellEnd"/>
@@ -22613,6 +23250,7 @@
                 <w:szCs w:val="18"/>
                 <w:lang w:val="en-US" w:eastAsia="de-DE"/>
               </w:rPr>
+              <w:lastRenderedPageBreak/>
               <w:t>Marque_MERCEDES</w:t>
             </w:r>
             <w:proofErr w:type="spellEnd"/>
@@ -24115,7 +24753,7 @@
 
 <file path=word/comments.xml><?xml version="1.0" encoding="utf-8"?>
 <w:comments xmlns:wpc="http://schemas.microsoft.com/office/word/2010/wordprocessingCanvas" xmlns:cx="http://schemas.microsoft.com/office/drawing/2014/chartex" xmlns:cx1="http://schemas.microsoft.com/office/drawing/2015/9/8/chartex" xmlns:cx2="http://schemas.microsoft.com/office/drawing/2015/10/21/chartex" xmlns:cx3="http://schemas.microsoft.com/office/drawing/2016/5/9/chartex" xmlns:cx4="http://schemas.microsoft.com/office/drawing/2016/5/10/chartex" xmlns:cx5="http://schemas.microsoft.com/office/drawing/2016/5/11/chartex" xmlns:cx6="http://schemas.microsoft.com/office/drawing/2016/5/12/chartex" xmlns:cx7="http://schemas.microsoft.com/office/drawing/2016/5/13/chartex" xmlns:cx8="http://schemas.microsoft.com/office/drawing/2016/5/14/chartex" xmlns:mc="http://schemas.openxmlformats.org/markup-compatibility/2006" xmlns:aink="http://schemas.microsoft.com/office/drawing/2016/ink" xmlns:am3d="http://schemas.microsoft.com/office/drawing/2017/model3d" xmlns:o="urn:schemas-microsoft-com:office:office" xmlns:r="http://schemas.openxmlformats.org/officeDocument/2006/relationships" xmlns:m="http://schemas.openxmlformats.org/officeDocument/2006/math" xmlns:v="urn:schemas-microsoft-com:vml" xmlns:wp14="http://schemas.microsoft.com/office/word/2010/wordprocessingDrawing" xmlns:wp="http://schemas.openxmlformats.org/drawingml/2006/wordprocessingDrawing" xmlns:w10="urn:schemas-microsoft-com:office:word" xmlns:w="http://schemas.openxmlformats.org/wordprocessingml/2006/main" xmlns:w14="http://schemas.microsoft.com/office/word/2010/wordml" xmlns:w15="http://schemas.microsoft.com/office/word/2012/wordml" xmlns:w16cid="http://schemas.microsoft.com/office/word/2016/wordml/cid" xmlns:w16se="http://schemas.microsoft.com/office/word/2015/wordml/symex" xmlns:wpg="http://schemas.microsoft.com/office/word/2010/wordprocessingGroup" xmlns:wpi="http://schemas.microsoft.com/office/word/2010/wordprocessingInk" xmlns:wne="http://schemas.microsoft.com/office/word/2006/wordml" xmlns:wps="http://schemas.microsoft.com/office/word/2010/wordprocessingShape" mc:Ignorable="w14 w15 w16se w16cid wp14">
-  <w:comment w:id="0" w:author="Halimeh" w:date="2024-04-30T15:09:00Z" w:initials="H">
+  <w:comment w:id="1" w:author="Halimeh" w:date="2024-04-30T15:09:00Z" w:initials="H">
     <w:p>
       <w:pPr>
         <w:pStyle w:val="Kommentartext"/>
@@ -24147,8 +24785,6 @@
         </w:rPr>
         <w:t>has been changed.</w:t>
       </w:r>
-      <w:bookmarkStart w:id="1" w:name="_GoBack"/>
-      <w:bookmarkEnd w:id="1"/>
     </w:p>
   </w:comment>
 </w:comments>
@@ -24211,6 +24847,7 @@
         <w:docPartUnique/>
       </w:docPartObj>
     </w:sdtPr>
+    <w:sdtEndPr/>
     <w:sdtContent>
       <w:p>
         <w:pPr>
@@ -26995,6 +27632,7 @@
   <w:style w:type="character" w:default="1" w:styleId="Absatz-Standardschriftart">
     <w:name w:val="Default Paragraph Font"/>
     <w:uiPriority w:val="1"/>
+    <w:semiHidden/>
     <w:unhideWhenUsed/>
   </w:style>
   <w:style w:type="table" w:default="1" w:styleId="NormaleTabelle">
@@ -27546,7 +28184,7 @@
 </file>
 
 <file path=customXml/itemProps1.xml><?xml version="1.0" encoding="utf-8"?>
-<ds:datastoreItem xmlns:ds="http://schemas.openxmlformats.org/officeDocument/2006/customXml" ds:itemID="{EC53F620-5744-4EAC-A0B8-1D296C59794B}">
+<ds:datastoreItem xmlns:ds="http://schemas.openxmlformats.org/officeDocument/2006/customXml" ds:itemID="{94A3FBFE-DDAC-4F33-9A1D-762F14C0CC9F}">
   <ds:schemaRefs>
     <ds:schemaRef ds:uri="http://schemas.openxmlformats.org/officeDocument/2006/bibliography"/>
   </ds:schemaRefs>

</xml_diff>